<commit_message>
a little change in account
</commit_message>
<xml_diff>
--- a/Phase 1 final.docx
+++ b/Phase 1 final.docx
@@ -206,8 +206,6 @@
           <w:lang w:bidi="fa-IR"/>
         </w:rPr>
       </w:pPr>
-      <w:bookmarkStart w:id="0" w:name="_GoBack"/>
-      <w:bookmarkEnd w:id="0"/>
       <w:r>
         <w:rPr>
           <w:rFonts w:ascii="X Mitra" w:hAnsi="X Mitra" w:cs="X Mitra"/>
@@ -327,7 +325,7 @@
         <w:bidi/>
         <w:jc w:val="center"/>
         <w:rPr>
-          <w:rFonts w:ascii="X Mitra" w:hAnsi="X Mitra" w:cs="X Mitra" w:hint="cs"/>
+          <w:rFonts w:ascii="X Mitra" w:hAnsi="X Mitra" w:cs="X Mitra"/>
           <w:sz w:val="28"/>
           <w:szCs w:val="28"/>
           <w:rtl/>
@@ -1601,7 +1599,7 @@
             <w:pPr>
               <w:bidi/>
               <w:rPr>
-                <w:rFonts w:ascii="X Mitra" w:hAnsi="X Mitra" w:cs="X Mitra" w:hint="cs"/>
+                <w:rFonts w:ascii="X Mitra" w:hAnsi="X Mitra" w:cs="X Mitra"/>
                 <w:sz w:val="24"/>
                 <w:szCs w:val="24"/>
                 <w:rtl/>
@@ -2011,7 +2009,7 @@
       <w:pPr>
         <w:bidi/>
         <w:rPr>
-          <w:rFonts w:ascii="X Mitra" w:hAnsi="X Mitra" w:cs="X Mitra" w:hint="cs"/>
+          <w:rFonts w:ascii="X Mitra" w:hAnsi="X Mitra" w:cs="X Mitra"/>
           <w:sz w:val="24"/>
           <w:szCs w:val="24"/>
         </w:rPr>
@@ -2099,7 +2097,7 @@
             <w:pPr>
               <w:bidi/>
               <w:rPr>
-                <w:rFonts w:ascii="X Mitra" w:hAnsi="X Mitra" w:cs="X Mitra" w:hint="cs"/>
+                <w:rFonts w:ascii="X Mitra" w:hAnsi="X Mitra" w:cs="X Mitra"/>
                 <w:sz w:val="24"/>
                 <w:szCs w:val="24"/>
                 <w:rtl/>
@@ -2487,7 +2485,7 @@
             <w:pPr>
               <w:bidi/>
               <w:rPr>
-                <w:rFonts w:ascii="X Mitra" w:hAnsi="X Mitra" w:cs="X Mitra" w:hint="cs"/>
+                <w:rFonts w:ascii="X Mitra" w:hAnsi="X Mitra" w:cs="X Mitra"/>
                 <w:sz w:val="24"/>
                 <w:szCs w:val="24"/>
                 <w:rtl/>
@@ -2944,7 +2942,7 @@
             <w:pPr>
               <w:bidi/>
               <w:rPr>
-                <w:rFonts w:ascii="X Mitra" w:hAnsi="X Mitra" w:cs="X Mitra" w:hint="cs"/>
+                <w:rFonts w:ascii="X Mitra" w:hAnsi="X Mitra" w:cs="X Mitra"/>
                 <w:sz w:val="24"/>
                 <w:szCs w:val="24"/>
                 <w:rtl/>
@@ -3289,7 +3287,7 @@
             <w:pPr>
               <w:bidi/>
               <w:rPr>
-                <w:rFonts w:ascii="X Mitra" w:hAnsi="X Mitra" w:cs="X Mitra" w:hint="cs"/>
+                <w:rFonts w:ascii="X Mitra" w:hAnsi="X Mitra" w:cs="X Mitra"/>
                 <w:sz w:val="24"/>
                 <w:szCs w:val="24"/>
                 <w:rtl/>
@@ -3797,7 +3795,7 @@
             <w:pPr>
               <w:bidi/>
               <w:rPr>
-                <w:rFonts w:ascii="X Mitra" w:hAnsi="X Mitra" w:cs="X Mitra" w:hint="cs"/>
+                <w:rFonts w:ascii="X Mitra" w:hAnsi="X Mitra" w:cs="X Mitra"/>
                 <w:sz w:val="24"/>
                 <w:szCs w:val="24"/>
                 <w:rtl/>
@@ -4184,36 +4182,36 @@
             <w:pPr>
               <w:bidi/>
               <w:rPr>
+                <w:rFonts w:ascii="X Mitra" w:hAnsi="X Mitra" w:cs="X Mitra"/>
+                <w:sz w:val="24"/>
+                <w:szCs w:val="24"/>
+                <w:rtl/>
+              </w:rPr>
+            </w:pPr>
+            <w:r>
+              <w:rPr>
+                <w:rFonts w:ascii="X Mitra" w:hAnsi="X Mitra" w:cs="X Mitra"/>
+                <w:sz w:val="24"/>
+                <w:szCs w:val="24"/>
+                <w:rtl/>
+              </w:rPr>
+              <w:t>شماره:</w:t>
+            </w:r>
+            <w:r>
+              <w:rPr>
+                <w:rFonts w:ascii="X Mitra" w:hAnsi="X Mitra" w:cs="X Mitra"/>
+                <w:sz w:val="24"/>
+                <w:szCs w:val="24"/>
+              </w:rPr>
+              <w:t xml:space="preserve"> </w:t>
+            </w:r>
+            <w:r>
+              <w:rPr>
                 <w:rFonts w:ascii="X Mitra" w:hAnsi="X Mitra" w:cs="X Mitra" w:hint="cs"/>
                 <w:sz w:val="24"/>
                 <w:szCs w:val="24"/>
                 <w:rtl/>
               </w:rPr>
-            </w:pPr>
-            <w:r>
-              <w:rPr>
-                <w:rFonts w:ascii="X Mitra" w:hAnsi="X Mitra" w:cs="X Mitra"/>
-                <w:sz w:val="24"/>
-                <w:szCs w:val="24"/>
-                <w:rtl/>
-              </w:rPr>
-              <w:t>شماره:</w:t>
-            </w:r>
-            <w:r>
-              <w:rPr>
-                <w:rFonts w:ascii="X Mitra" w:hAnsi="X Mitra" w:cs="X Mitra"/>
-                <w:sz w:val="24"/>
-                <w:szCs w:val="24"/>
-              </w:rPr>
-              <w:t xml:space="preserve"> </w:t>
-            </w:r>
-            <w:r>
-              <w:rPr>
-                <w:rFonts w:ascii="X Mitra" w:hAnsi="X Mitra" w:cs="X Mitra" w:hint="cs"/>
-                <w:sz w:val="24"/>
-                <w:szCs w:val="24"/>
-                <w:rtl/>
-              </w:rPr>
               <w:t>۴</w:t>
             </w:r>
           </w:p>
@@ -4245,27 +4243,7 @@
                 <w:szCs w:val="24"/>
                 <w:rtl/>
               </w:rPr>
-              <w:t xml:space="preserve">توصیف: سازمان میتواند به لیست مولفه های موجود دسترسی داشته باشد </w:t>
-            </w:r>
-            <w:proofErr w:type="gramStart"/>
-            <w:r>
-              <w:rPr>
-                <w:rFonts w:ascii="X Mitra" w:hAnsi="X Mitra" w:cs="X Mitra"/>
-                <w:sz w:val="24"/>
-                <w:szCs w:val="24"/>
-                <w:rtl/>
-              </w:rPr>
-              <w:t>و بتواند</w:t>
-            </w:r>
-            <w:proofErr w:type="gramEnd"/>
-            <w:r>
-              <w:rPr>
-                <w:rFonts w:ascii="X Mitra" w:hAnsi="X Mitra" w:cs="X Mitra"/>
-                <w:sz w:val="24"/>
-                <w:szCs w:val="24"/>
-                <w:rtl/>
-              </w:rPr>
-              <w:t xml:space="preserve"> در صورت نیاز، مولفه های جدید را سفارش دهد.</w:t>
+              <w:t>توصیف: سازمان میتواند به لیست مولفه های موجود دسترسی داشته باشد و بتواند در صورت نیاز، مولفه های جدید را سفارش دهد.</w:t>
             </w:r>
           </w:p>
         </w:tc>
@@ -4457,27 +4435,7 @@
                 <w:szCs w:val="24"/>
                 <w:rtl/>
               </w:rPr>
-              <w:t xml:space="preserve">مدیر انبار مولفه های مورد نیاز به همراه تعداد </w:t>
-            </w:r>
-            <w:proofErr w:type="gramStart"/>
-            <w:r>
-              <w:rPr>
-                <w:rFonts w:ascii="X Mitra" w:hAnsi="X Mitra" w:cs="X Mitra"/>
-                <w:sz w:val="24"/>
-                <w:szCs w:val="24"/>
-                <w:rtl/>
-              </w:rPr>
-              <w:t>و نوع</w:t>
-            </w:r>
-            <w:proofErr w:type="gramEnd"/>
-            <w:r>
-              <w:rPr>
-                <w:rFonts w:ascii="X Mitra" w:hAnsi="X Mitra" w:cs="X Mitra"/>
-                <w:sz w:val="24"/>
-                <w:szCs w:val="24"/>
-                <w:rtl/>
-              </w:rPr>
-              <w:t xml:space="preserve"> مورد نیاز از هر کدام را مشخص میکند.</w:t>
+              <w:t>مدیر انبار مولفه های مورد نیاز به همراه تعداد و نوع مورد نیاز از هر کدام را مشخص میکند.</w:t>
             </w:r>
           </w:p>
           <w:p>
@@ -4723,7 +4681,7 @@
             <w:pPr>
               <w:bidi/>
               <w:rPr>
-                <w:rFonts w:ascii="X Mitra" w:hAnsi="X Mitra" w:cs="X Mitra" w:hint="cs"/>
+                <w:rFonts w:ascii="X Mitra" w:hAnsi="X Mitra" w:cs="X Mitra"/>
                 <w:sz w:val="24"/>
                 <w:szCs w:val="24"/>
                 <w:rtl/>
@@ -5010,7 +4968,7 @@
       <w:pPr>
         <w:bidi/>
         <w:rPr>
-          <w:rFonts w:ascii="X Mitra" w:hAnsi="X Mitra" w:cs="X Mitra" w:hint="cs"/>
+          <w:rFonts w:ascii="X Mitra" w:hAnsi="X Mitra" w:cs="X Mitra"/>
           <w:sz w:val="24"/>
           <w:szCs w:val="24"/>
         </w:rPr>
@@ -5071,7 +5029,7 @@
             <w:pPr>
               <w:bidi/>
               <w:rPr>
-                <w:rFonts w:ascii="X Mitra" w:hAnsi="X Mitra" w:cs="X Mitra" w:hint="cs"/>
+                <w:rFonts w:ascii="X Mitra" w:hAnsi="X Mitra" w:cs="X Mitra"/>
                 <w:sz w:val="24"/>
                 <w:szCs w:val="24"/>
                 <w:rtl/>
@@ -5304,27 +5262,7 @@
                 <w:szCs w:val="24"/>
                 <w:rtl/>
               </w:rPr>
-              <w:t xml:space="preserve">        ۲.۱ – سوابق او را از سامانه استخراج کرده </w:t>
-            </w:r>
-            <w:proofErr w:type="gramStart"/>
-            <w:r>
-              <w:rPr>
-                <w:rFonts w:ascii="X Mitra" w:hAnsi="X Mitra" w:cs="X Mitra"/>
-                <w:sz w:val="24"/>
-                <w:szCs w:val="24"/>
-                <w:rtl/>
-              </w:rPr>
-              <w:t>و در</w:t>
-            </w:r>
-            <w:proofErr w:type="gramEnd"/>
-            <w:r>
-              <w:rPr>
-                <w:rFonts w:ascii="X Mitra" w:hAnsi="X Mitra" w:cs="X Mitra"/>
-                <w:sz w:val="24"/>
-                <w:szCs w:val="24"/>
-                <w:rtl/>
-              </w:rPr>
-              <w:t xml:space="preserve"> ذخیره میکند</w:t>
+              <w:t xml:space="preserve">        ۲.۱ – سوابق او را از سامانه استخراج کرده و در ذخیره میکند</w:t>
             </w:r>
           </w:p>
           <w:p>
@@ -5506,7 +5444,7 @@
             <w:pPr>
               <w:bidi/>
               <w:rPr>
-                <w:rFonts w:ascii="X Mitra" w:hAnsi="X Mitra" w:cs="X Mitra" w:hint="cs"/>
+                <w:rFonts w:ascii="X Mitra" w:hAnsi="X Mitra" w:cs="X Mitra"/>
                 <w:sz w:val="24"/>
                 <w:szCs w:val="24"/>
                 <w:rtl/>
@@ -5962,28 +5900,28 @@
             <w:pPr>
               <w:bidi/>
               <w:rPr>
+                <w:rFonts w:ascii="X Mitra" w:hAnsi="X Mitra" w:cs="X Mitra"/>
+                <w:sz w:val="24"/>
+                <w:szCs w:val="24"/>
+                <w:rtl/>
+              </w:rPr>
+            </w:pPr>
+            <w:r>
+              <w:rPr>
+                <w:rFonts w:ascii="X Mitra" w:hAnsi="X Mitra" w:cs="X Mitra"/>
+                <w:sz w:val="24"/>
+                <w:szCs w:val="24"/>
+                <w:rtl/>
+              </w:rPr>
+              <w:t>شماره:</w:t>
+            </w:r>
+            <w:r>
+              <w:rPr>
                 <w:rFonts w:ascii="X Mitra" w:hAnsi="X Mitra" w:cs="X Mitra" w:hint="cs"/>
                 <w:sz w:val="24"/>
                 <w:szCs w:val="24"/>
                 <w:rtl/>
               </w:rPr>
-            </w:pPr>
-            <w:r>
-              <w:rPr>
-                <w:rFonts w:ascii="X Mitra" w:hAnsi="X Mitra" w:cs="X Mitra"/>
-                <w:sz w:val="24"/>
-                <w:szCs w:val="24"/>
-                <w:rtl/>
-              </w:rPr>
-              <w:t>شماره:</w:t>
-            </w:r>
-            <w:r>
-              <w:rPr>
-                <w:rFonts w:ascii="X Mitra" w:hAnsi="X Mitra" w:cs="X Mitra" w:hint="cs"/>
-                <w:sz w:val="24"/>
-                <w:szCs w:val="24"/>
-                <w:rtl/>
-              </w:rPr>
               <w:t>۷</w:t>
             </w:r>
           </w:p>
@@ -6194,27 +6132,7 @@
                 <w:szCs w:val="24"/>
                 <w:rtl/>
               </w:rPr>
-              <w:t xml:space="preserve">        ۲.۱ – سوابق فعالیت های او را از سامانه استخراج کرده </w:t>
-            </w:r>
-            <w:proofErr w:type="gramStart"/>
-            <w:r>
-              <w:rPr>
-                <w:rFonts w:ascii="X Mitra" w:hAnsi="X Mitra" w:cs="X Mitra"/>
-                <w:sz w:val="24"/>
-                <w:szCs w:val="24"/>
-                <w:rtl/>
-              </w:rPr>
-              <w:t>و در</w:t>
-            </w:r>
-            <w:proofErr w:type="gramEnd"/>
-            <w:r>
-              <w:rPr>
-                <w:rFonts w:ascii="X Mitra" w:hAnsi="X Mitra" w:cs="X Mitra"/>
-                <w:sz w:val="24"/>
-                <w:szCs w:val="24"/>
-                <w:rtl/>
-              </w:rPr>
-              <w:t xml:space="preserve"> ذخیره میکند</w:t>
+              <w:t xml:space="preserve">        ۲.۱ – سوابق فعالیت های او را از سامانه استخراج کرده و در ذخیره میکند</w:t>
             </w:r>
           </w:p>
           <w:p>
@@ -6396,7 +6314,7 @@
             <w:pPr>
               <w:bidi/>
               <w:rPr>
-                <w:rFonts w:ascii="X Mitra" w:hAnsi="X Mitra" w:cs="X Mitra" w:hint="cs"/>
+                <w:rFonts w:ascii="X Mitra" w:hAnsi="X Mitra" w:cs="X Mitra"/>
                 <w:sz w:val="24"/>
                 <w:szCs w:val="24"/>
                 <w:rtl/>
@@ -6772,28 +6690,28 @@
             <w:pPr>
               <w:bidi/>
               <w:rPr>
+                <w:rFonts w:ascii="X Mitra" w:hAnsi="X Mitra" w:cs="X Mitra"/>
+                <w:sz w:val="24"/>
+                <w:szCs w:val="24"/>
+                <w:rtl/>
+              </w:rPr>
+            </w:pPr>
+            <w:r>
+              <w:rPr>
+                <w:rFonts w:ascii="X Mitra" w:hAnsi="X Mitra" w:cs="X Mitra"/>
+                <w:sz w:val="24"/>
+                <w:szCs w:val="24"/>
+                <w:rtl/>
+              </w:rPr>
+              <w:t>شماره:</w:t>
+            </w:r>
+            <w:r>
+              <w:rPr>
                 <w:rFonts w:ascii="X Mitra" w:hAnsi="X Mitra" w:cs="X Mitra" w:hint="cs"/>
                 <w:sz w:val="24"/>
                 <w:szCs w:val="24"/>
                 <w:rtl/>
               </w:rPr>
-            </w:pPr>
-            <w:r>
-              <w:rPr>
-                <w:rFonts w:ascii="X Mitra" w:hAnsi="X Mitra" w:cs="X Mitra"/>
-                <w:sz w:val="24"/>
-                <w:szCs w:val="24"/>
-                <w:rtl/>
-              </w:rPr>
-              <w:t>شماره:</w:t>
-            </w:r>
-            <w:r>
-              <w:rPr>
-                <w:rFonts w:ascii="X Mitra" w:hAnsi="X Mitra" w:cs="X Mitra" w:hint="cs"/>
-                <w:sz w:val="24"/>
-                <w:szCs w:val="24"/>
-                <w:rtl/>
-              </w:rPr>
               <w:t>۹</w:t>
             </w:r>
           </w:p>
@@ -7084,7 +7002,7 @@
       <w:pPr>
         <w:bidi/>
         <w:rPr>
-          <w:rFonts w:ascii="X Mitra" w:hAnsi="X Mitra" w:cs="X Mitra" w:hint="cs"/>
+          <w:rFonts w:ascii="X Mitra" w:hAnsi="X Mitra" w:cs="X Mitra"/>
           <w:sz w:val="24"/>
           <w:szCs w:val="24"/>
           <w:lang w:bidi="fa-IR"/>
@@ -7127,27 +7045,7 @@
                 <w:szCs w:val="24"/>
                 <w:rtl/>
               </w:rPr>
-              <w:t xml:space="preserve">تعیین سقف </w:t>
-            </w:r>
-            <w:proofErr w:type="gramStart"/>
-            <w:r>
-              <w:rPr>
-                <w:rFonts w:ascii="X Mitra" w:hAnsi="X Mitra" w:cs="X Mitra"/>
-                <w:sz w:val="24"/>
-                <w:szCs w:val="24"/>
-                <w:rtl/>
-              </w:rPr>
-              <w:t>و کف</w:t>
-            </w:r>
-            <w:proofErr w:type="gramEnd"/>
-            <w:r>
-              <w:rPr>
-                <w:rFonts w:ascii="X Mitra" w:hAnsi="X Mitra" w:cs="X Mitra"/>
-                <w:sz w:val="24"/>
-                <w:szCs w:val="24"/>
-                <w:rtl/>
-              </w:rPr>
-              <w:t xml:space="preserve"> مقدار موجودی</w:t>
+              <w:t>تعیین سقف و کف مقدار موجودی</w:t>
             </w:r>
           </w:p>
         </w:tc>
@@ -7165,28 +7063,28 @@
             <w:pPr>
               <w:bidi/>
               <w:rPr>
+                <w:rFonts w:ascii="X Mitra" w:hAnsi="X Mitra" w:cs="X Mitra"/>
+                <w:sz w:val="24"/>
+                <w:szCs w:val="24"/>
+                <w:rtl/>
+              </w:rPr>
+            </w:pPr>
+            <w:r>
+              <w:rPr>
+                <w:rFonts w:ascii="X Mitra" w:hAnsi="X Mitra" w:cs="X Mitra"/>
+                <w:sz w:val="24"/>
+                <w:szCs w:val="24"/>
+                <w:rtl/>
+              </w:rPr>
+              <w:t>شماره:</w:t>
+            </w:r>
+            <w:r>
+              <w:rPr>
                 <w:rFonts w:ascii="X Mitra" w:hAnsi="X Mitra" w:cs="X Mitra" w:hint="cs"/>
                 <w:sz w:val="24"/>
                 <w:szCs w:val="24"/>
                 <w:rtl/>
               </w:rPr>
-            </w:pPr>
-            <w:r>
-              <w:rPr>
-                <w:rFonts w:ascii="X Mitra" w:hAnsi="X Mitra" w:cs="X Mitra"/>
-                <w:sz w:val="24"/>
-                <w:szCs w:val="24"/>
-                <w:rtl/>
-              </w:rPr>
-              <w:t>شماره:</w:t>
-            </w:r>
-            <w:r>
-              <w:rPr>
-                <w:rFonts w:ascii="X Mitra" w:hAnsi="X Mitra" w:cs="X Mitra" w:hint="cs"/>
-                <w:sz w:val="24"/>
-                <w:szCs w:val="24"/>
-                <w:rtl/>
-              </w:rPr>
               <w:t>۱۰</w:t>
             </w:r>
           </w:p>
@@ -7217,27 +7115,7 @@
                 <w:szCs w:val="24"/>
                 <w:rtl/>
               </w:rPr>
-              <w:t xml:space="preserve">توصیف: امکان تعیین کردن کف موجودی برای مولفه های خام </w:t>
-            </w:r>
-            <w:proofErr w:type="gramStart"/>
-            <w:r>
-              <w:rPr>
-                <w:rFonts w:ascii="X Mitra" w:hAnsi="X Mitra" w:cs="X Mitra"/>
-                <w:sz w:val="24"/>
-                <w:szCs w:val="24"/>
-                <w:rtl/>
-              </w:rPr>
-              <w:t>و همچنین</w:t>
-            </w:r>
-            <w:proofErr w:type="gramEnd"/>
-            <w:r>
-              <w:rPr>
-                <w:rFonts w:ascii="X Mitra" w:hAnsi="X Mitra" w:cs="X Mitra"/>
-                <w:sz w:val="24"/>
-                <w:szCs w:val="24"/>
-                <w:rtl/>
-              </w:rPr>
-              <w:t xml:space="preserve"> سقف برای ان ها</w:t>
+              <w:t>توصیف: امکان تعیین کردن کف موجودی برای مولفه های خام و همچنین سقف برای ان ها</w:t>
             </w:r>
           </w:p>
         </w:tc>
@@ -7376,27 +7254,7 @@
                 <w:szCs w:val="24"/>
                 <w:rtl/>
               </w:rPr>
-              <w:t xml:space="preserve">    ۱ –  کاربر گزینه " تعیین سقف </w:t>
-            </w:r>
-            <w:proofErr w:type="gramStart"/>
-            <w:r>
-              <w:rPr>
-                <w:rFonts w:ascii="X Mitra" w:hAnsi="X Mitra" w:cs="X Mitra"/>
-                <w:sz w:val="24"/>
-                <w:szCs w:val="24"/>
-                <w:rtl/>
-              </w:rPr>
-              <w:t>و کف</w:t>
-            </w:r>
-            <w:proofErr w:type="gramEnd"/>
-            <w:r>
-              <w:rPr>
-                <w:rFonts w:ascii="X Mitra" w:hAnsi="X Mitra" w:cs="X Mitra"/>
-                <w:sz w:val="24"/>
-                <w:szCs w:val="24"/>
-                <w:rtl/>
-              </w:rPr>
-              <w:t xml:space="preserve"> مقدار موجودی" را انتخاب میکند</w:t>
+              <w:t xml:space="preserve">    ۱ –  کاربر گزینه " تعیین سقف و کف مقدار موجودی" را انتخاب میکند</w:t>
             </w:r>
           </w:p>
           <w:p>
@@ -7476,27 +7334,7 @@
                 <w:szCs w:val="24"/>
                 <w:rtl/>
               </w:rPr>
-              <w:t xml:space="preserve">    ۵ – لیست مشخصات مولفه به همراه مقدار سقف </w:t>
-            </w:r>
-            <w:proofErr w:type="gramStart"/>
-            <w:r>
-              <w:rPr>
-                <w:rFonts w:ascii="X Mitra" w:hAnsi="X Mitra" w:cs="X Mitra"/>
-                <w:sz w:val="24"/>
-                <w:szCs w:val="24"/>
-                <w:rtl/>
-              </w:rPr>
-              <w:t>و کف</w:t>
-            </w:r>
-            <w:proofErr w:type="gramEnd"/>
-            <w:r>
-              <w:rPr>
-                <w:rFonts w:ascii="X Mitra" w:hAnsi="X Mitra" w:cs="X Mitra"/>
-                <w:sz w:val="24"/>
-                <w:szCs w:val="24"/>
-                <w:rtl/>
-              </w:rPr>
-              <w:t xml:space="preserve"> موجودی ان به کاربر نشان داده میشود.</w:t>
+              <w:t xml:space="preserve">    ۵ – لیست مشخصات مولفه به همراه مقدار سقف و کف موجودی ان به کاربر نشان داده میشود.</w:t>
             </w:r>
           </w:p>
           <w:p>
@@ -7564,27 +7402,7 @@
                 <w:szCs w:val="24"/>
                 <w:rtl/>
               </w:rPr>
-              <w:t xml:space="preserve">پس شرط ها: مقادیر سقف </w:t>
-            </w:r>
-            <w:proofErr w:type="gramStart"/>
-            <w:r>
-              <w:rPr>
-                <w:rFonts w:ascii="X Mitra" w:hAnsi="X Mitra" w:cs="X Mitra"/>
-                <w:sz w:val="24"/>
-                <w:szCs w:val="24"/>
-                <w:rtl/>
-              </w:rPr>
-              <w:t>و کف</w:t>
-            </w:r>
-            <w:proofErr w:type="gramEnd"/>
-            <w:r>
-              <w:rPr>
-                <w:rFonts w:ascii="X Mitra" w:hAnsi="X Mitra" w:cs="X Mitra"/>
-                <w:sz w:val="24"/>
-                <w:szCs w:val="24"/>
-                <w:rtl/>
-              </w:rPr>
-              <w:t xml:space="preserve"> موجودی برای مولفه در سیستم ثبت میشود. </w:t>
+              <w:t xml:space="preserve">پس شرط ها: مقادیر سقف و کف موجودی برای مولفه در سیستم ثبت میشود. </w:t>
             </w:r>
           </w:p>
         </w:tc>
@@ -7625,18 +7443,18 @@
       <w:pPr>
         <w:bidi/>
         <w:rPr>
-          <w:rFonts w:ascii="X Mitra" w:hAnsi="X Mitra" w:cs="X Mitra" w:hint="cs"/>
-          <w:sz w:val="24"/>
-          <w:szCs w:val="24"/>
-          <w:rtl/>
-        </w:rPr>
-      </w:pPr>
-    </w:p>
-    <w:p>
-      <w:pPr>
-        <w:bidi/>
-        <w:rPr>
-          <w:rFonts w:ascii="X Mitra" w:hAnsi="X Mitra" w:cs="X Mitra" w:hint="cs"/>
+          <w:rFonts w:ascii="X Mitra" w:hAnsi="X Mitra" w:cs="X Mitra"/>
+          <w:sz w:val="24"/>
+          <w:szCs w:val="24"/>
+          <w:rtl/>
+        </w:rPr>
+      </w:pPr>
+    </w:p>
+    <w:p>
+      <w:pPr>
+        <w:bidi/>
+        <w:rPr>
+          <w:rFonts w:ascii="X Mitra" w:hAnsi="X Mitra" w:cs="X Mitra"/>
           <w:sz w:val="24"/>
           <w:szCs w:val="24"/>
         </w:rPr>
@@ -7706,7 +7524,7 @@
             <w:pPr>
               <w:bidi/>
               <w:rPr>
-                <w:rFonts w:ascii="X Mitra" w:hAnsi="X Mitra" w:cs="X Mitra" w:hint="cs"/>
+                <w:rFonts w:ascii="X Mitra" w:hAnsi="X Mitra" w:cs="X Mitra"/>
                 <w:sz w:val="24"/>
                 <w:szCs w:val="24"/>
                 <w:rtl/>
@@ -8021,7 +7839,7 @@
       <w:pPr>
         <w:bidi/>
         <w:rPr>
-          <w:rFonts w:ascii="X Mitra" w:hAnsi="X Mitra" w:cs="X Mitra" w:hint="cs"/>
+          <w:rFonts w:ascii="X Mitra" w:hAnsi="X Mitra" w:cs="X Mitra"/>
           <w:sz w:val="24"/>
           <w:szCs w:val="24"/>
           <w:rtl/>
@@ -8093,20 +7911,60 @@
             <w:pPr>
               <w:bidi/>
               <w:rPr>
+                <w:rFonts w:ascii="X Mitra" w:hAnsi="X Mitra" w:cs="X Mitra"/>
+                <w:sz w:val="24"/>
+                <w:szCs w:val="24"/>
+                <w:rtl/>
+              </w:rPr>
+            </w:pPr>
+            <w:r>
+              <w:rPr>
+                <w:rFonts w:ascii="X Mitra" w:hAnsi="X Mitra" w:cs="X Mitra"/>
+                <w:sz w:val="24"/>
+                <w:szCs w:val="24"/>
+                <w:rtl/>
+              </w:rPr>
+              <w:t>شماره:</w:t>
+            </w:r>
+            <w:r>
+              <w:rPr>
                 <w:rFonts w:ascii="X Mitra" w:hAnsi="X Mitra" w:cs="X Mitra" w:hint="cs"/>
                 <w:sz w:val="24"/>
                 <w:szCs w:val="24"/>
                 <w:rtl/>
               </w:rPr>
-            </w:pPr>
-            <w:r>
-              <w:rPr>
-                <w:rFonts w:ascii="X Mitra" w:hAnsi="X Mitra" w:cs="X Mitra"/>
-                <w:sz w:val="24"/>
-                <w:szCs w:val="24"/>
-                <w:rtl/>
-              </w:rPr>
-              <w:t>شماره:</w:t>
+              <w:t>۱۳</w:t>
+            </w:r>
+          </w:p>
+        </w:tc>
+      </w:tr>
+      <w:tr>
+        <w:trPr>
+          <w:trHeight w:val="530"/>
+        </w:trPr>
+        <w:tc>
+          <w:tcPr>
+            <w:tcW w:w="6570" w:type="dxa"/>
+            <w:vAlign w:val="center"/>
+          </w:tcPr>
+          <w:p>
+            <w:pPr>
+              <w:bidi/>
+              <w:rPr>
+                <w:rFonts w:ascii="X Mitra" w:hAnsi="X Mitra" w:cs="X Mitra"/>
+                <w:sz w:val="24"/>
+                <w:szCs w:val="24"/>
+                <w:rtl/>
+              </w:rPr>
+            </w:pPr>
+            <w:r>
+              <w:rPr>
+                <w:rFonts w:ascii="X Mitra" w:hAnsi="X Mitra" w:cs="X Mitra"/>
+                <w:sz w:val="24"/>
+                <w:szCs w:val="24"/>
+                <w:rtl/>
+              </w:rPr>
+              <w:t xml:space="preserve">شماره پدر: </w:t>
             </w:r>
             <w:r>
               <w:rPr>
@@ -8115,7 +7973,7 @@
                 <w:szCs w:val="24"/>
                 <w:rtl/>
               </w:rPr>
-              <w:t>۱۳</w:t>
+              <w:t>۱۲</w:t>
             </w:r>
           </w:p>
         </w:tc>
@@ -8133,29 +7991,20 @@
             <w:pPr>
               <w:bidi/>
               <w:rPr>
-                <w:rFonts w:ascii="X Mitra" w:hAnsi="X Mitra" w:cs="X Mitra" w:hint="cs"/>
-                <w:sz w:val="24"/>
-                <w:szCs w:val="24"/>
-                <w:rtl/>
-              </w:rPr>
-            </w:pPr>
-            <w:r>
-              <w:rPr>
-                <w:rFonts w:ascii="X Mitra" w:hAnsi="X Mitra" w:cs="X Mitra"/>
-                <w:sz w:val="24"/>
-                <w:szCs w:val="24"/>
-                <w:rtl/>
-              </w:rPr>
-              <w:t xml:space="preserve">شماره پدر: </w:t>
-            </w:r>
-            <w:r>
-              <w:rPr>
-                <w:rFonts w:ascii="X Mitra" w:hAnsi="X Mitra" w:cs="X Mitra" w:hint="cs"/>
-                <w:sz w:val="24"/>
-                <w:szCs w:val="24"/>
-                <w:rtl/>
-              </w:rPr>
-              <w:t>۱۲</w:t>
+                <w:rFonts w:ascii="X Mitra" w:hAnsi="X Mitra" w:cs="X Mitra"/>
+                <w:sz w:val="24"/>
+                <w:szCs w:val="24"/>
+                <w:rtl/>
+              </w:rPr>
+            </w:pPr>
+            <w:r>
+              <w:rPr>
+                <w:rFonts w:ascii="X Mitra" w:hAnsi="X Mitra" w:cs="X Mitra"/>
+                <w:sz w:val="24"/>
+                <w:szCs w:val="24"/>
+                <w:rtl/>
+              </w:rPr>
+              <w:t>توصیف: امکان درخواست مقدار موجودی محصولات میانی موجود در انبار</w:t>
             </w:r>
           </w:p>
         </w:tc>
@@ -8176,17 +8025,16 @@
                 <w:rFonts w:ascii="X Mitra" w:hAnsi="X Mitra" w:cs="X Mitra"/>
                 <w:sz w:val="24"/>
                 <w:szCs w:val="24"/>
-                <w:rtl/>
-              </w:rPr>
-            </w:pPr>
-            <w:r>
-              <w:rPr>
-                <w:rFonts w:ascii="X Mitra" w:hAnsi="X Mitra" w:cs="X Mitra"/>
-                <w:sz w:val="24"/>
-                <w:szCs w:val="24"/>
-                <w:rtl/>
-              </w:rPr>
-              <w:t>توصیف: امکان درخواست مقدار موجودی محصولات میانی موجود در انبار</w:t>
+              </w:rPr>
+            </w:pPr>
+            <w:r>
+              <w:rPr>
+                <w:rFonts w:ascii="X Mitra" w:hAnsi="X Mitra" w:cs="X Mitra"/>
+                <w:sz w:val="24"/>
+                <w:szCs w:val="24"/>
+                <w:rtl/>
+              </w:rPr>
+              <w:t>کنشگر اصلی: کارمند انبارداری/ مدیر سیستم</w:t>
             </w:r>
           </w:p>
         </w:tc>
@@ -8216,14 +8064,161 @@
                 <w:szCs w:val="24"/>
                 <w:rtl/>
               </w:rPr>
-              <w:t>کنشگر اصلی: کارمند انبارداری/ مدیر سیستم</w:t>
-            </w:r>
-          </w:p>
-        </w:tc>
-      </w:tr>
-      <w:tr>
-        <w:trPr>
-          <w:trHeight w:val="530"/>
+              <w:t>کنشگر فرعی: -</w:t>
+            </w:r>
+          </w:p>
+        </w:tc>
+      </w:tr>
+      <w:tr>
+        <w:trPr>
+          <w:trHeight w:val="620"/>
+        </w:trPr>
+        <w:tc>
+          <w:tcPr>
+            <w:tcW w:w="6570" w:type="dxa"/>
+          </w:tcPr>
+          <w:p>
+            <w:pPr>
+              <w:bidi/>
+              <w:rPr>
+                <w:rFonts w:ascii="X Mitra" w:hAnsi="X Mitra" w:cs="X Mitra"/>
+                <w:sz w:val="24"/>
+                <w:szCs w:val="24"/>
+              </w:rPr>
+            </w:pPr>
+            <w:r>
+              <w:rPr>
+                <w:rFonts w:ascii="X Mitra" w:hAnsi="X Mitra" w:cs="X Mitra"/>
+                <w:sz w:val="24"/>
+                <w:szCs w:val="24"/>
+                <w:rtl/>
+              </w:rPr>
+              <w:t>پیش شرط ها: کاربر وارد سیستم شده باشد</w:t>
+            </w:r>
+          </w:p>
+        </w:tc>
+      </w:tr>
+      <w:tr>
+        <w:trPr>
+          <w:trHeight w:val="1250"/>
+        </w:trPr>
+        <w:tc>
+          <w:tcPr>
+            <w:tcW w:w="6570" w:type="dxa"/>
+          </w:tcPr>
+          <w:p>
+            <w:pPr>
+              <w:bidi/>
+              <w:rPr>
+                <w:rFonts w:ascii="X Mitra" w:hAnsi="X Mitra" w:cs="X Mitra"/>
+                <w:sz w:val="24"/>
+                <w:szCs w:val="24"/>
+                <w:rtl/>
+              </w:rPr>
+            </w:pPr>
+            <w:r>
+              <w:rPr>
+                <w:rFonts w:ascii="X Mitra" w:hAnsi="X Mitra" w:cs="X Mitra"/>
+                <w:sz w:val="24"/>
+                <w:szCs w:val="24"/>
+                <w:rtl/>
+              </w:rPr>
+              <w:t xml:space="preserve">روند اصلی: </w:t>
+            </w:r>
+          </w:p>
+          <w:p>
+            <w:pPr>
+              <w:bidi/>
+              <w:rPr>
+                <w:rFonts w:ascii="X Mitra" w:hAnsi="X Mitra" w:cs="X Mitra"/>
+                <w:sz w:val="24"/>
+                <w:szCs w:val="24"/>
+                <w:rtl/>
+              </w:rPr>
+            </w:pPr>
+            <w:r>
+              <w:rPr>
+                <w:rFonts w:ascii="X Mitra" w:hAnsi="X Mitra" w:cs="X Mitra"/>
+                <w:sz w:val="24"/>
+                <w:szCs w:val="24"/>
+                <w:rtl/>
+              </w:rPr>
+              <w:t xml:space="preserve">    ۱ – شامل (جستجو در سیستم)</w:t>
+            </w:r>
+          </w:p>
+          <w:p>
+            <w:pPr>
+              <w:bidi/>
+              <w:rPr>
+                <w:rFonts w:ascii="X Mitra" w:hAnsi="X Mitra" w:cs="X Mitra"/>
+                <w:sz w:val="24"/>
+                <w:szCs w:val="24"/>
+                <w:rtl/>
+              </w:rPr>
+            </w:pPr>
+            <w:r>
+              <w:rPr>
+                <w:rFonts w:ascii="X Mitra" w:hAnsi="X Mitra" w:cs="X Mitra"/>
+                <w:sz w:val="24"/>
+                <w:szCs w:val="24"/>
+                <w:rtl/>
+              </w:rPr>
+              <w:t xml:space="preserve">    ۲ – سیستم موجودی محصولات میانی مورد نظر را به کاربر لیست میکند</w:t>
+            </w:r>
+          </w:p>
+          <w:p>
+            <w:pPr>
+              <w:bidi/>
+              <w:rPr>
+                <w:rFonts w:ascii="X Mitra" w:hAnsi="X Mitra" w:cs="X Mitra"/>
+                <w:sz w:val="24"/>
+                <w:szCs w:val="24"/>
+              </w:rPr>
+            </w:pPr>
+            <w:r>
+              <w:rPr>
+                <w:rFonts w:ascii="X Mitra" w:hAnsi="X Mitra" w:cs="X Mitra"/>
+                <w:sz w:val="24"/>
+                <w:szCs w:val="24"/>
+                <w:rtl/>
+              </w:rPr>
+              <w:t xml:space="preserve">   </w:t>
+            </w:r>
+          </w:p>
+        </w:tc>
+      </w:tr>
+      <w:tr>
+        <w:trPr>
+          <w:trHeight w:val="620"/>
+        </w:trPr>
+        <w:tc>
+          <w:tcPr>
+            <w:tcW w:w="6570" w:type="dxa"/>
+          </w:tcPr>
+          <w:p>
+            <w:pPr>
+              <w:bidi/>
+              <w:rPr>
+                <w:rFonts w:ascii="X Mitra" w:hAnsi="X Mitra" w:cs="X Mitra"/>
+                <w:sz w:val="24"/>
+                <w:szCs w:val="24"/>
+              </w:rPr>
+            </w:pPr>
+            <w:r>
+              <w:rPr>
+                <w:rFonts w:ascii="X Mitra" w:hAnsi="X Mitra" w:cs="X Mitra"/>
+                <w:sz w:val="24"/>
+                <w:szCs w:val="24"/>
+                <w:rtl/>
+              </w:rPr>
+              <w:t>پس شرط ها: سیستم موجودی محصول(ات) مورد نظر را به کاربر نشان میدهد</w:t>
+            </w:r>
+          </w:p>
+        </w:tc>
+      </w:tr>
+      <w:tr>
+        <w:trPr>
+          <w:trHeight w:val="620"/>
         </w:trPr>
         <w:tc>
           <w:tcPr>
@@ -8237,183 +8232,6 @@
                 <w:rFonts w:ascii="X Mitra" w:hAnsi="X Mitra" w:cs="X Mitra"/>
                 <w:sz w:val="24"/>
                 <w:szCs w:val="24"/>
-              </w:rPr>
-            </w:pPr>
-            <w:r>
-              <w:rPr>
-                <w:rFonts w:ascii="X Mitra" w:hAnsi="X Mitra" w:cs="X Mitra"/>
-                <w:sz w:val="24"/>
-                <w:szCs w:val="24"/>
-                <w:rtl/>
-              </w:rPr>
-              <w:t>کنشگر فرعی: -</w:t>
-            </w:r>
-          </w:p>
-        </w:tc>
-      </w:tr>
-      <w:tr>
-        <w:trPr>
-          <w:trHeight w:val="620"/>
-        </w:trPr>
-        <w:tc>
-          <w:tcPr>
-            <w:tcW w:w="6570" w:type="dxa"/>
-          </w:tcPr>
-          <w:p>
-            <w:pPr>
-              <w:bidi/>
-              <w:rPr>
-                <w:rFonts w:ascii="X Mitra" w:hAnsi="X Mitra" w:cs="X Mitra"/>
-                <w:sz w:val="24"/>
-                <w:szCs w:val="24"/>
-              </w:rPr>
-            </w:pPr>
-            <w:r>
-              <w:rPr>
-                <w:rFonts w:ascii="X Mitra" w:hAnsi="X Mitra" w:cs="X Mitra"/>
-                <w:sz w:val="24"/>
-                <w:szCs w:val="24"/>
-                <w:rtl/>
-              </w:rPr>
-              <w:t>پیش شرط ها: کاربر وارد سیستم شده باشد</w:t>
-            </w:r>
-          </w:p>
-        </w:tc>
-      </w:tr>
-      <w:tr>
-        <w:trPr>
-          <w:trHeight w:val="1250"/>
-        </w:trPr>
-        <w:tc>
-          <w:tcPr>
-            <w:tcW w:w="6570" w:type="dxa"/>
-          </w:tcPr>
-          <w:p>
-            <w:pPr>
-              <w:bidi/>
-              <w:rPr>
-                <w:rFonts w:ascii="X Mitra" w:hAnsi="X Mitra" w:cs="X Mitra"/>
-                <w:sz w:val="24"/>
-                <w:szCs w:val="24"/>
-                <w:rtl/>
-              </w:rPr>
-            </w:pPr>
-            <w:r>
-              <w:rPr>
-                <w:rFonts w:ascii="X Mitra" w:hAnsi="X Mitra" w:cs="X Mitra"/>
-                <w:sz w:val="24"/>
-                <w:szCs w:val="24"/>
-                <w:rtl/>
-              </w:rPr>
-              <w:t xml:space="preserve">روند اصلی: </w:t>
-            </w:r>
-          </w:p>
-          <w:p>
-            <w:pPr>
-              <w:bidi/>
-              <w:rPr>
-                <w:rFonts w:ascii="X Mitra" w:hAnsi="X Mitra" w:cs="X Mitra"/>
-                <w:sz w:val="24"/>
-                <w:szCs w:val="24"/>
-                <w:rtl/>
-              </w:rPr>
-            </w:pPr>
-            <w:r>
-              <w:rPr>
-                <w:rFonts w:ascii="X Mitra" w:hAnsi="X Mitra" w:cs="X Mitra"/>
-                <w:sz w:val="24"/>
-                <w:szCs w:val="24"/>
-                <w:rtl/>
-              </w:rPr>
-              <w:t xml:space="preserve">    ۱ – شامل (جستجو در سیستم)</w:t>
-            </w:r>
-          </w:p>
-          <w:p>
-            <w:pPr>
-              <w:bidi/>
-              <w:rPr>
-                <w:rFonts w:ascii="X Mitra" w:hAnsi="X Mitra" w:cs="X Mitra"/>
-                <w:sz w:val="24"/>
-                <w:szCs w:val="24"/>
-                <w:rtl/>
-              </w:rPr>
-            </w:pPr>
-            <w:r>
-              <w:rPr>
-                <w:rFonts w:ascii="X Mitra" w:hAnsi="X Mitra" w:cs="X Mitra"/>
-                <w:sz w:val="24"/>
-                <w:szCs w:val="24"/>
-                <w:rtl/>
-              </w:rPr>
-              <w:t xml:space="preserve">    ۲ – سیستم موجودی محصولات میانی مورد نظر را به کاربر لیست میکند</w:t>
-            </w:r>
-          </w:p>
-          <w:p>
-            <w:pPr>
-              <w:bidi/>
-              <w:rPr>
-                <w:rFonts w:ascii="X Mitra" w:hAnsi="X Mitra" w:cs="X Mitra"/>
-                <w:sz w:val="24"/>
-                <w:szCs w:val="24"/>
-              </w:rPr>
-            </w:pPr>
-            <w:r>
-              <w:rPr>
-                <w:rFonts w:ascii="X Mitra" w:hAnsi="X Mitra" w:cs="X Mitra"/>
-                <w:sz w:val="24"/>
-                <w:szCs w:val="24"/>
-                <w:rtl/>
-              </w:rPr>
-              <w:t xml:space="preserve">   </w:t>
-            </w:r>
-          </w:p>
-        </w:tc>
-      </w:tr>
-      <w:tr>
-        <w:trPr>
-          <w:trHeight w:val="620"/>
-        </w:trPr>
-        <w:tc>
-          <w:tcPr>
-            <w:tcW w:w="6570" w:type="dxa"/>
-          </w:tcPr>
-          <w:p>
-            <w:pPr>
-              <w:bidi/>
-              <w:rPr>
-                <w:rFonts w:ascii="X Mitra" w:hAnsi="X Mitra" w:cs="X Mitra"/>
-                <w:sz w:val="24"/>
-                <w:szCs w:val="24"/>
-              </w:rPr>
-            </w:pPr>
-            <w:r>
-              <w:rPr>
-                <w:rFonts w:ascii="X Mitra" w:hAnsi="X Mitra" w:cs="X Mitra"/>
-                <w:sz w:val="24"/>
-                <w:szCs w:val="24"/>
-                <w:rtl/>
-              </w:rPr>
-              <w:t>پس شرط ها: سیستم موجودی محصول(ات) مورد نظر را به کاربر نشان میدهد</w:t>
-            </w:r>
-          </w:p>
-        </w:tc>
-      </w:tr>
-      <w:tr>
-        <w:trPr>
-          <w:trHeight w:val="620"/>
-        </w:trPr>
-        <w:tc>
-          <w:tcPr>
-            <w:tcW w:w="6570" w:type="dxa"/>
-            <w:vAlign w:val="center"/>
-          </w:tcPr>
-          <w:p>
-            <w:pPr>
-              <w:bidi/>
-              <w:rPr>
-                <w:rFonts w:ascii="X Mitra" w:hAnsi="X Mitra" w:cs="X Mitra"/>
-                <w:sz w:val="24"/>
-                <w:szCs w:val="24"/>
                 <w:rtl/>
               </w:rPr>
             </w:pPr>
@@ -8456,7 +8274,7 @@
       <w:pPr>
         <w:bidi/>
         <w:rPr>
-          <w:rFonts w:ascii="X Mitra" w:hAnsi="X Mitra" w:cs="X Mitra" w:hint="cs"/>
+          <w:rFonts w:ascii="X Mitra" w:hAnsi="X Mitra" w:cs="X Mitra"/>
           <w:sz w:val="24"/>
           <w:szCs w:val="24"/>
           <w:rtl/>
@@ -8539,28 +8357,28 @@
             <w:pPr>
               <w:bidi/>
               <w:rPr>
+                <w:rFonts w:ascii="X Mitra" w:hAnsi="X Mitra" w:cs="X Mitra"/>
+                <w:sz w:val="24"/>
+                <w:szCs w:val="24"/>
+                <w:rtl/>
+              </w:rPr>
+            </w:pPr>
+            <w:r>
+              <w:rPr>
+                <w:rFonts w:ascii="X Mitra" w:hAnsi="X Mitra" w:cs="X Mitra"/>
+                <w:sz w:val="24"/>
+                <w:szCs w:val="24"/>
+                <w:rtl/>
+              </w:rPr>
+              <w:t>شماره:</w:t>
+            </w:r>
+            <w:r>
+              <w:rPr>
                 <w:rFonts w:ascii="X Mitra" w:hAnsi="X Mitra" w:cs="X Mitra" w:hint="cs"/>
                 <w:sz w:val="24"/>
                 <w:szCs w:val="24"/>
                 <w:rtl/>
               </w:rPr>
-            </w:pPr>
-            <w:r>
-              <w:rPr>
-                <w:rFonts w:ascii="X Mitra" w:hAnsi="X Mitra" w:cs="X Mitra"/>
-                <w:sz w:val="24"/>
-                <w:szCs w:val="24"/>
-                <w:rtl/>
-              </w:rPr>
-              <w:t>شماره:</w:t>
-            </w:r>
-            <w:r>
-              <w:rPr>
-                <w:rFonts w:ascii="X Mitra" w:hAnsi="X Mitra" w:cs="X Mitra" w:hint="cs"/>
-                <w:sz w:val="24"/>
-                <w:szCs w:val="24"/>
-                <w:rtl/>
-              </w:rPr>
               <w:t>۱۴</w:t>
             </w:r>
           </w:p>
@@ -8579,7 +8397,7 @@
             <w:pPr>
               <w:bidi/>
               <w:rPr>
-                <w:rFonts w:ascii="X Mitra" w:hAnsi="X Mitra" w:cs="X Mitra" w:hint="cs"/>
+                <w:rFonts w:ascii="X Mitra" w:hAnsi="X Mitra" w:cs="X Mitra"/>
                 <w:sz w:val="24"/>
                 <w:szCs w:val="24"/>
                 <w:rtl/>
@@ -9061,28 +8879,28 @@
             <w:pPr>
               <w:bidi/>
               <w:rPr>
+                <w:rFonts w:ascii="X Mitra" w:hAnsi="X Mitra" w:cs="X Mitra"/>
+                <w:sz w:val="24"/>
+                <w:szCs w:val="24"/>
+                <w:rtl/>
+              </w:rPr>
+            </w:pPr>
+            <w:r>
+              <w:rPr>
+                <w:rFonts w:ascii="X Mitra" w:hAnsi="X Mitra" w:cs="X Mitra"/>
+                <w:sz w:val="24"/>
+                <w:szCs w:val="24"/>
+                <w:rtl/>
+              </w:rPr>
+              <w:t>شماره:</w:t>
+            </w:r>
+            <w:r>
+              <w:rPr>
                 <w:rFonts w:ascii="X Mitra" w:hAnsi="X Mitra" w:cs="X Mitra" w:hint="cs"/>
                 <w:sz w:val="24"/>
                 <w:szCs w:val="24"/>
                 <w:rtl/>
               </w:rPr>
-            </w:pPr>
-            <w:r>
-              <w:rPr>
-                <w:rFonts w:ascii="X Mitra" w:hAnsi="X Mitra" w:cs="X Mitra"/>
-                <w:sz w:val="24"/>
-                <w:szCs w:val="24"/>
-                <w:rtl/>
-              </w:rPr>
-              <w:t>شماره:</w:t>
-            </w:r>
-            <w:r>
-              <w:rPr>
-                <w:rFonts w:ascii="X Mitra" w:hAnsi="X Mitra" w:cs="X Mitra" w:hint="cs"/>
-                <w:sz w:val="24"/>
-                <w:szCs w:val="24"/>
-                <w:rtl/>
-              </w:rPr>
               <w:t>۱۵</w:t>
             </w:r>
           </w:p>
@@ -9101,7 +8919,7 @@
             <w:pPr>
               <w:bidi/>
               <w:rPr>
-                <w:rFonts w:ascii="X Mitra" w:hAnsi="X Mitra" w:cs="X Mitra" w:hint="cs"/>
+                <w:rFonts w:ascii="X Mitra" w:hAnsi="X Mitra" w:cs="X Mitra"/>
                 <w:sz w:val="24"/>
                 <w:szCs w:val="24"/>
                 <w:rtl/>
@@ -9573,28 +9391,28 @@
             <w:pPr>
               <w:bidi/>
               <w:rPr>
+                <w:rFonts w:ascii="X Mitra" w:hAnsi="X Mitra" w:cs="X Mitra"/>
+                <w:sz w:val="24"/>
+                <w:szCs w:val="24"/>
+                <w:rtl/>
+              </w:rPr>
+            </w:pPr>
+            <w:r>
+              <w:rPr>
+                <w:rFonts w:ascii="X Mitra" w:hAnsi="X Mitra" w:cs="X Mitra"/>
+                <w:sz w:val="24"/>
+                <w:szCs w:val="24"/>
+                <w:rtl/>
+              </w:rPr>
+              <w:t>شماره:</w:t>
+            </w:r>
+            <w:r>
+              <w:rPr>
                 <w:rFonts w:ascii="X Mitra" w:hAnsi="X Mitra" w:cs="X Mitra" w:hint="cs"/>
                 <w:sz w:val="24"/>
                 <w:szCs w:val="24"/>
                 <w:rtl/>
               </w:rPr>
-            </w:pPr>
-            <w:r>
-              <w:rPr>
-                <w:rFonts w:ascii="X Mitra" w:hAnsi="X Mitra" w:cs="X Mitra"/>
-                <w:sz w:val="24"/>
-                <w:szCs w:val="24"/>
-                <w:rtl/>
-              </w:rPr>
-              <w:t>شماره:</w:t>
-            </w:r>
-            <w:r>
-              <w:rPr>
-                <w:rFonts w:ascii="X Mitra" w:hAnsi="X Mitra" w:cs="X Mitra" w:hint="cs"/>
-                <w:sz w:val="24"/>
-                <w:szCs w:val="24"/>
-                <w:rtl/>
-              </w:rPr>
               <w:t>۱۶</w:t>
             </w:r>
           </w:p>
@@ -9613,7 +9431,7 @@
             <w:pPr>
               <w:bidi/>
               <w:rPr>
-                <w:rFonts w:ascii="X Mitra" w:hAnsi="X Mitra" w:cs="X Mitra" w:hint="cs"/>
+                <w:rFonts w:ascii="X Mitra" w:hAnsi="X Mitra" w:cs="X Mitra"/>
                 <w:sz w:val="24"/>
                 <w:szCs w:val="24"/>
                 <w:rtl/>
@@ -10085,28 +9903,28 @@
             <w:pPr>
               <w:bidi/>
               <w:rPr>
+                <w:rFonts w:ascii="X Mitra" w:hAnsi="X Mitra" w:cs="X Mitra"/>
+                <w:sz w:val="24"/>
+                <w:szCs w:val="24"/>
+                <w:rtl/>
+              </w:rPr>
+            </w:pPr>
+            <w:r>
+              <w:rPr>
+                <w:rFonts w:ascii="X Mitra" w:hAnsi="X Mitra" w:cs="X Mitra"/>
+                <w:sz w:val="24"/>
+                <w:szCs w:val="24"/>
+                <w:rtl/>
+              </w:rPr>
+              <w:t>شماره:</w:t>
+            </w:r>
+            <w:r>
+              <w:rPr>
                 <w:rFonts w:ascii="X Mitra" w:hAnsi="X Mitra" w:cs="X Mitra" w:hint="cs"/>
                 <w:sz w:val="24"/>
                 <w:szCs w:val="24"/>
                 <w:rtl/>
               </w:rPr>
-            </w:pPr>
-            <w:r>
-              <w:rPr>
-                <w:rFonts w:ascii="X Mitra" w:hAnsi="X Mitra" w:cs="X Mitra"/>
-                <w:sz w:val="24"/>
-                <w:szCs w:val="24"/>
-                <w:rtl/>
-              </w:rPr>
-              <w:t>شماره:</w:t>
-            </w:r>
-            <w:r>
-              <w:rPr>
-                <w:rFonts w:ascii="X Mitra" w:hAnsi="X Mitra" w:cs="X Mitra" w:hint="cs"/>
-                <w:sz w:val="24"/>
-                <w:szCs w:val="24"/>
-                <w:rtl/>
-              </w:rPr>
               <w:t>۱۷</w:t>
             </w:r>
           </w:p>
@@ -10356,27 +10174,7 @@
                 <w:szCs w:val="24"/>
                 <w:rtl/>
               </w:rPr>
-              <w:t xml:space="preserve">        ۲.۳ -  </w:t>
-            </w:r>
-            <w:proofErr w:type="gramStart"/>
-            <w:r>
-              <w:rPr>
-                <w:rFonts w:ascii="X Mitra" w:hAnsi="X Mitra" w:cs="X Mitra"/>
-                <w:sz w:val="24"/>
-                <w:szCs w:val="24"/>
-                <w:rtl/>
-              </w:rPr>
-              <w:t>در  هر</w:t>
-            </w:r>
-            <w:proofErr w:type="gramEnd"/>
-            <w:r>
-              <w:rPr>
-                <w:rFonts w:ascii="X Mitra" w:hAnsi="X Mitra" w:cs="X Mitra"/>
-                <w:sz w:val="24"/>
-                <w:szCs w:val="24"/>
-                <w:rtl/>
-              </w:rPr>
-              <w:t xml:space="preserve"> مسیر زمان مورد نیاز برای تولید، قیمت و میانگین امتیاز مشتریان را نشان میدهد.</w:t>
+              <w:t xml:space="preserve">        ۲.۳ -  در  هر مسیر زمان مورد نیاز برای تولید، قیمت و میانگین امتیاز مشتریان را نشان میدهد.</w:t>
             </w:r>
           </w:p>
           <w:p>
@@ -10446,27 +10244,7 @@
                 <w:szCs w:val="24"/>
                 <w:rtl/>
               </w:rPr>
-              <w:t xml:space="preserve">درصورت انتخاب مسیر پیش فرض آرای محصول باید در سیستم ثبت شود </w:t>
-            </w:r>
-            <w:proofErr w:type="gramStart"/>
-            <w:r>
-              <w:rPr>
-                <w:rFonts w:ascii="X Mitra" w:hAnsi="X Mitra" w:cs="X Mitra"/>
-                <w:sz w:val="24"/>
-                <w:szCs w:val="24"/>
-                <w:rtl/>
-              </w:rPr>
-              <w:t>و برای</w:t>
-            </w:r>
-            <w:proofErr w:type="gramEnd"/>
-            <w:r>
-              <w:rPr>
-                <w:rFonts w:ascii="X Mitra" w:hAnsi="X Mitra" w:cs="X Mitra"/>
-                <w:sz w:val="24"/>
-                <w:szCs w:val="24"/>
-                <w:rtl/>
-              </w:rPr>
-              <w:t xml:space="preserve"> سفارشات آینده از این مسیر استفاده شود.</w:t>
+              <w:t>درصورت انتخاب مسیر پیش فرض آرای محصول باید در سیستم ثبت شود و برای سفارشات آینده از این مسیر استفاده شود.</w:t>
             </w:r>
           </w:p>
         </w:tc>
@@ -10669,7 +10447,7 @@
             <w:pPr>
               <w:bidi/>
               <w:rPr>
-                <w:rFonts w:ascii="X Mitra" w:hAnsi="X Mitra" w:cs="X Mitra" w:hint="cs"/>
+                <w:rFonts w:ascii="X Mitra" w:hAnsi="X Mitra" w:cs="X Mitra"/>
                 <w:sz w:val="24"/>
                 <w:szCs w:val="24"/>
                 <w:rtl/>
@@ -10920,27 +10698,7 @@
                 <w:szCs w:val="24"/>
                 <w:rtl/>
               </w:rPr>
-              <w:t xml:space="preserve">شامل (جستجو در سیستم): محصولات مشابه هم از جنبه زنجیره تامین </w:t>
-            </w:r>
-            <w:proofErr w:type="gramStart"/>
-            <w:r>
-              <w:rPr>
-                <w:rFonts w:ascii="X Mitra" w:hAnsi="X Mitra" w:cs="X Mitra"/>
-                <w:sz w:val="24"/>
-                <w:szCs w:val="24"/>
-                <w:rtl/>
-              </w:rPr>
-              <w:t>و هم</w:t>
-            </w:r>
-            <w:proofErr w:type="gramEnd"/>
-            <w:r>
-              <w:rPr>
-                <w:rFonts w:ascii="X Mitra" w:hAnsi="X Mitra" w:cs="X Mitra"/>
-                <w:sz w:val="24"/>
-                <w:szCs w:val="24"/>
-                <w:rtl/>
-              </w:rPr>
-              <w:t xml:space="preserve"> از جنبه زنجیره تحویل بررسی میشنود.</w:t>
+              <w:t>شامل (جستجو در سیستم): محصولات مشابه هم از جنبه زنجیره تامین و هم از جنبه زنجیره تحویل بررسی میشنود.</w:t>
             </w:r>
           </w:p>
           <w:p>
@@ -11248,7 +11006,7 @@
             <w:pPr>
               <w:bidi/>
               <w:rPr>
-                <w:rFonts w:ascii="X Mitra" w:hAnsi="X Mitra" w:cs="X Mitra" w:hint="cs"/>
+                <w:rFonts w:ascii="X Mitra" w:hAnsi="X Mitra" w:cs="X Mitra"/>
                 <w:sz w:val="24"/>
                 <w:szCs w:val="24"/>
                 <w:rtl/>
@@ -11499,27 +11257,7 @@
                 <w:szCs w:val="24"/>
                 <w:rtl/>
               </w:rPr>
-              <w:t xml:space="preserve">شامل (جستجو در سیستم): محصولات مشابه هم از جنبه زنجیره تامین </w:t>
-            </w:r>
-            <w:proofErr w:type="gramStart"/>
-            <w:r>
-              <w:rPr>
-                <w:rFonts w:ascii="X Mitra" w:hAnsi="X Mitra" w:cs="X Mitra"/>
-                <w:sz w:val="24"/>
-                <w:szCs w:val="24"/>
-                <w:rtl/>
-              </w:rPr>
-              <w:t>و هم</w:t>
-            </w:r>
-            <w:proofErr w:type="gramEnd"/>
-            <w:r>
-              <w:rPr>
-                <w:rFonts w:ascii="X Mitra" w:hAnsi="X Mitra" w:cs="X Mitra"/>
-                <w:sz w:val="24"/>
-                <w:szCs w:val="24"/>
-                <w:rtl/>
-              </w:rPr>
-              <w:t xml:space="preserve"> از جنبه زنجیره تحویل بررسی میشنود.</w:t>
+              <w:t>شامل (جستجو در سیستم): محصولات مشابه هم از جنبه زنجیره تامین و هم از جنبه زنجیره تحویل بررسی میشنود.</w:t>
             </w:r>
           </w:p>
           <w:p>
@@ -11816,27 +11554,7 @@
                 <w:szCs w:val="24"/>
                 <w:rtl/>
               </w:rPr>
-              <w:t xml:space="preserve"> پیش بینی حداقل </w:t>
-            </w:r>
-            <w:proofErr w:type="gramStart"/>
-            <w:r>
-              <w:rPr>
-                <w:rFonts w:ascii="X Mitra" w:hAnsi="X Mitra" w:cs="X Mitra"/>
-                <w:sz w:val="24"/>
-                <w:szCs w:val="24"/>
-                <w:rtl/>
-              </w:rPr>
-              <w:t>و حداکثر</w:t>
-            </w:r>
-            <w:proofErr w:type="gramEnd"/>
-            <w:r>
-              <w:rPr>
-                <w:rFonts w:ascii="X Mitra" w:hAnsi="X Mitra" w:cs="X Mitra"/>
-                <w:sz w:val="24"/>
-                <w:szCs w:val="24"/>
-                <w:rtl/>
-              </w:rPr>
-              <w:t xml:space="preserve"> موجودی</w:t>
+              <w:t xml:space="preserve"> پیش بینی حداقل و حداکثر موجودی</w:t>
             </w:r>
           </w:p>
         </w:tc>
@@ -11854,36 +11572,36 @@
             <w:pPr>
               <w:bidi/>
               <w:rPr>
+                <w:rFonts w:ascii="X Mitra" w:hAnsi="X Mitra" w:cs="X Mitra"/>
+                <w:sz w:val="24"/>
+                <w:szCs w:val="24"/>
+                <w:rtl/>
+              </w:rPr>
+            </w:pPr>
+            <w:r>
+              <w:rPr>
+                <w:rFonts w:ascii="X Mitra" w:hAnsi="X Mitra" w:cs="X Mitra"/>
+                <w:sz w:val="24"/>
+                <w:szCs w:val="24"/>
+                <w:rtl/>
+              </w:rPr>
+              <w:t>شماره:</w:t>
+            </w:r>
+            <w:r>
+              <w:rPr>
+                <w:rFonts w:ascii="X Mitra" w:hAnsi="X Mitra" w:cs="X Mitra"/>
+                <w:sz w:val="24"/>
+                <w:szCs w:val="24"/>
+              </w:rPr>
+              <w:t xml:space="preserve"> </w:t>
+            </w:r>
+            <w:r>
+              <w:rPr>
                 <w:rFonts w:ascii="X Mitra" w:hAnsi="X Mitra" w:cs="X Mitra" w:hint="cs"/>
                 <w:sz w:val="24"/>
                 <w:szCs w:val="24"/>
                 <w:rtl/>
               </w:rPr>
-            </w:pPr>
-            <w:r>
-              <w:rPr>
-                <w:rFonts w:ascii="X Mitra" w:hAnsi="X Mitra" w:cs="X Mitra"/>
-                <w:sz w:val="24"/>
-                <w:szCs w:val="24"/>
-                <w:rtl/>
-              </w:rPr>
-              <w:t>شماره:</w:t>
-            </w:r>
-            <w:r>
-              <w:rPr>
-                <w:rFonts w:ascii="X Mitra" w:hAnsi="X Mitra" w:cs="X Mitra"/>
-                <w:sz w:val="24"/>
-                <w:szCs w:val="24"/>
-              </w:rPr>
-              <w:t xml:space="preserve"> </w:t>
-            </w:r>
-            <w:r>
-              <w:rPr>
-                <w:rFonts w:ascii="X Mitra" w:hAnsi="X Mitra" w:cs="X Mitra" w:hint="cs"/>
-                <w:sz w:val="24"/>
-                <w:szCs w:val="24"/>
-                <w:rtl/>
-              </w:rPr>
               <w:t>۲۰</w:t>
             </w:r>
           </w:p>
@@ -11914,27 +11632,7 @@
                 <w:szCs w:val="24"/>
                 <w:rtl/>
               </w:rPr>
-              <w:t xml:space="preserve">توصیف: مدیر سیستم میتواند حداقل </w:t>
-            </w:r>
-            <w:proofErr w:type="gramStart"/>
-            <w:r>
-              <w:rPr>
-                <w:rFonts w:ascii="X Mitra" w:hAnsi="X Mitra" w:cs="X Mitra"/>
-                <w:sz w:val="24"/>
-                <w:szCs w:val="24"/>
-                <w:rtl/>
-              </w:rPr>
-              <w:t>و حداکثر</w:t>
-            </w:r>
-            <w:proofErr w:type="gramEnd"/>
-            <w:r>
-              <w:rPr>
-                <w:rFonts w:ascii="X Mitra" w:hAnsi="X Mitra" w:cs="X Mitra"/>
-                <w:sz w:val="24"/>
-                <w:szCs w:val="24"/>
-                <w:rtl/>
-              </w:rPr>
-              <w:t xml:space="preserve"> موجودی محصولات مشابه را تخمین بزند.</w:t>
+              <w:t>توصیف: مدیر سیستم میتواند حداقل و حداکثر موجودی محصولات مشابه را تخمین بزند.</w:t>
             </w:r>
           </w:p>
         </w:tc>
@@ -12077,27 +11775,7 @@
                 <w:szCs w:val="24"/>
                 <w:rtl/>
               </w:rPr>
-              <w:t xml:space="preserve">این مورد کاربرد زمانی اجرا می شود که مدیر سیستم "پیش بینی حداقل </w:t>
-            </w:r>
-            <w:proofErr w:type="gramStart"/>
-            <w:r>
-              <w:rPr>
-                <w:rFonts w:ascii="X Mitra" w:hAnsi="X Mitra" w:cs="X Mitra"/>
-                <w:sz w:val="24"/>
-                <w:szCs w:val="24"/>
-                <w:rtl/>
-              </w:rPr>
-              <w:t>و حداکثر</w:t>
-            </w:r>
-            <w:proofErr w:type="gramEnd"/>
-            <w:r>
-              <w:rPr>
-                <w:rFonts w:ascii="X Mitra" w:hAnsi="X Mitra" w:cs="X Mitra"/>
-                <w:sz w:val="24"/>
-                <w:szCs w:val="24"/>
-                <w:rtl/>
-              </w:rPr>
-              <w:t xml:space="preserve"> موجودی " را انتخاب میکند. </w:t>
+              <w:t xml:space="preserve">این مورد کاربرد زمانی اجرا می شود که مدیر سیستم "پیش بینی حداقل و حداکثر موجودی " را انتخاب میکند. </w:t>
             </w:r>
           </w:p>
           <w:p>
@@ -12170,27 +11848,7 @@
                 <w:szCs w:val="24"/>
                 <w:rtl/>
               </w:rPr>
-              <w:t xml:space="preserve">سیستم حداقل </w:t>
-            </w:r>
-            <w:proofErr w:type="gramStart"/>
-            <w:r>
-              <w:rPr>
-                <w:rFonts w:ascii="X Mitra" w:hAnsi="X Mitra" w:cs="X Mitra"/>
-                <w:sz w:val="24"/>
-                <w:szCs w:val="24"/>
-                <w:rtl/>
-              </w:rPr>
-              <w:t>و حداکثر</w:t>
-            </w:r>
-            <w:proofErr w:type="gramEnd"/>
-            <w:r>
-              <w:rPr>
-                <w:rFonts w:ascii="X Mitra" w:hAnsi="X Mitra" w:cs="X Mitra"/>
-                <w:sz w:val="24"/>
-                <w:szCs w:val="24"/>
-                <w:rtl/>
-              </w:rPr>
-              <w:t xml:space="preserve"> موجودی محصول را به مدیریت اعلام میکند.</w:t>
+              <w:t>سیستم حداقل و حداکثر موجودی محصول را به مدیریت اعلام میکند.</w:t>
             </w:r>
           </w:p>
         </w:tc>
@@ -12239,27 +11897,7 @@
                 <w:szCs w:val="24"/>
                 <w:rtl/>
               </w:rPr>
-              <w:t xml:space="preserve">مدیریت حداقل </w:t>
-            </w:r>
-            <w:proofErr w:type="gramStart"/>
-            <w:r>
-              <w:rPr>
-                <w:rFonts w:ascii="X Mitra" w:hAnsi="X Mitra" w:cs="X Mitra"/>
-                <w:sz w:val="24"/>
-                <w:szCs w:val="24"/>
-                <w:rtl/>
-              </w:rPr>
-              <w:t>و حداکثر</w:t>
-            </w:r>
-            <w:proofErr w:type="gramEnd"/>
-            <w:r>
-              <w:rPr>
-                <w:rFonts w:ascii="X Mitra" w:hAnsi="X Mitra" w:cs="X Mitra"/>
-                <w:sz w:val="24"/>
-                <w:szCs w:val="24"/>
-                <w:rtl/>
-              </w:rPr>
-              <w:t xml:space="preserve"> موجودی محصول را تخمین میزند.</w:t>
+              <w:t>مدیریت حداقل و حداکثر موجودی محصول را تخمین میزند.</w:t>
             </w:r>
           </w:p>
         </w:tc>
@@ -12513,28 +12151,97 @@
             <w:pPr>
               <w:bidi/>
               <w:rPr>
+                <w:rFonts w:ascii="X Mitra" w:hAnsi="X Mitra" w:cs="X Mitra"/>
+                <w:sz w:val="24"/>
+                <w:szCs w:val="24"/>
+                <w:rtl/>
+              </w:rPr>
+            </w:pPr>
+            <w:r>
+              <w:rPr>
+                <w:rFonts w:ascii="X Mitra" w:hAnsi="X Mitra" w:cs="X Mitra"/>
+                <w:sz w:val="24"/>
+                <w:szCs w:val="24"/>
+                <w:rtl/>
+              </w:rPr>
+              <w:t>شماره:</w:t>
+            </w:r>
+            <w:r>
+              <w:rPr>
+                <w:rFonts w:ascii="X Mitra" w:hAnsi="X Mitra" w:cs="X Mitra"/>
+                <w:sz w:val="24"/>
+                <w:szCs w:val="24"/>
+              </w:rPr>
+              <w:t xml:space="preserve"> </w:t>
+            </w:r>
+            <w:r>
+              <w:rPr>
                 <w:rFonts w:ascii="X Mitra" w:hAnsi="X Mitra" w:cs="X Mitra" w:hint="cs"/>
                 <w:sz w:val="24"/>
                 <w:szCs w:val="24"/>
                 <w:rtl/>
               </w:rPr>
-            </w:pPr>
-            <w:r>
-              <w:rPr>
-                <w:rFonts w:ascii="X Mitra" w:hAnsi="X Mitra" w:cs="X Mitra"/>
-                <w:sz w:val="24"/>
-                <w:szCs w:val="24"/>
-                <w:rtl/>
-              </w:rPr>
-              <w:t>شماره:</w:t>
-            </w:r>
-            <w:r>
-              <w:rPr>
-                <w:rFonts w:ascii="X Mitra" w:hAnsi="X Mitra" w:cs="X Mitra"/>
-                <w:sz w:val="24"/>
-                <w:szCs w:val="24"/>
-              </w:rPr>
-              <w:t xml:space="preserve"> </w:t>
+              <w:t>۲۱</w:t>
+            </w:r>
+          </w:p>
+        </w:tc>
+      </w:tr>
+      <w:tr>
+        <w:trPr>
+          <w:trHeight w:val="530"/>
+        </w:trPr>
+        <w:tc>
+          <w:tcPr>
+            <w:tcW w:w="6570" w:type="dxa"/>
+            <w:vAlign w:val="center"/>
+          </w:tcPr>
+          <w:p>
+            <w:pPr>
+              <w:bidi/>
+              <w:rPr>
+                <w:rFonts w:ascii="X Mitra" w:hAnsi="X Mitra" w:cs="X Mitra"/>
+                <w:sz w:val="24"/>
+                <w:szCs w:val="24"/>
+              </w:rPr>
+            </w:pPr>
+            <w:r>
+              <w:rPr>
+                <w:rFonts w:ascii="X Mitra" w:hAnsi="X Mitra" w:cs="X Mitra"/>
+                <w:sz w:val="24"/>
+                <w:szCs w:val="24"/>
+                <w:rtl/>
+              </w:rPr>
+              <w:t xml:space="preserve">توصیف: </w:t>
+            </w:r>
+          </w:p>
+        </w:tc>
+      </w:tr>
+      <w:tr>
+        <w:trPr>
+          <w:trHeight w:val="530"/>
+        </w:trPr>
+        <w:tc>
+          <w:tcPr>
+            <w:tcW w:w="6570" w:type="dxa"/>
+            <w:vAlign w:val="center"/>
+          </w:tcPr>
+          <w:p>
+            <w:pPr>
+              <w:bidi/>
+              <w:rPr>
+                <w:rFonts w:ascii="X Mitra" w:hAnsi="X Mitra" w:cs="X Mitra"/>
+                <w:sz w:val="24"/>
+                <w:szCs w:val="24"/>
+              </w:rPr>
+            </w:pPr>
+            <w:r>
+              <w:rPr>
+                <w:rFonts w:ascii="X Mitra" w:hAnsi="X Mitra" w:cs="X Mitra"/>
+                <w:sz w:val="24"/>
+                <w:szCs w:val="24"/>
+                <w:rtl/>
+              </w:rPr>
+              <w:t xml:space="preserve">کنشگر اصلی: </w:t>
             </w:r>
             <w:r>
               <w:rPr>
@@ -12543,68 +12250,10 @@
                 <w:szCs w:val="24"/>
                 <w:rtl/>
               </w:rPr>
-              <w:t>۲۱</w:t>
-            </w:r>
-          </w:p>
-        </w:tc>
-      </w:tr>
-      <w:tr>
-        <w:trPr>
-          <w:trHeight w:val="530"/>
-        </w:trPr>
-        <w:tc>
-          <w:tcPr>
-            <w:tcW w:w="6570" w:type="dxa"/>
-            <w:vAlign w:val="center"/>
-          </w:tcPr>
-          <w:p>
-            <w:pPr>
-              <w:bidi/>
-              <w:rPr>
-                <w:rFonts w:ascii="X Mitra" w:hAnsi="X Mitra" w:cs="X Mitra"/>
-                <w:sz w:val="24"/>
-                <w:szCs w:val="24"/>
-              </w:rPr>
-            </w:pPr>
-            <w:r>
-              <w:rPr>
-                <w:rFonts w:ascii="X Mitra" w:hAnsi="X Mitra" w:cs="X Mitra"/>
-                <w:sz w:val="24"/>
-                <w:szCs w:val="24"/>
-                <w:rtl/>
-              </w:rPr>
-              <w:t xml:space="preserve">توصیف: </w:t>
-            </w:r>
-          </w:p>
-        </w:tc>
-      </w:tr>
-      <w:tr>
-        <w:trPr>
-          <w:trHeight w:val="530"/>
-        </w:trPr>
-        <w:tc>
-          <w:tcPr>
-            <w:tcW w:w="6570" w:type="dxa"/>
-            <w:vAlign w:val="center"/>
-          </w:tcPr>
-          <w:p>
-            <w:pPr>
-              <w:bidi/>
-              <w:rPr>
-                <w:rFonts w:ascii="X Mitra" w:hAnsi="X Mitra" w:cs="X Mitra"/>
-                <w:sz w:val="24"/>
-                <w:szCs w:val="24"/>
-              </w:rPr>
-            </w:pPr>
-            <w:r>
-              <w:rPr>
-                <w:rFonts w:ascii="X Mitra" w:hAnsi="X Mitra" w:cs="X Mitra"/>
-                <w:sz w:val="24"/>
-                <w:szCs w:val="24"/>
-                <w:rtl/>
-              </w:rPr>
-              <w:t>کنشگر اصلی: کاربر</w:t>
-            </w:r>
+              <w:t>مشتری/کارمند</w:t>
+            </w:r>
+            <w:bookmarkStart w:id="0" w:name="_GoBack"/>
+            <w:bookmarkEnd w:id="0"/>
           </w:p>
         </w:tc>
       </w:tr>
@@ -12758,27 +12407,7 @@
                 <w:szCs w:val="24"/>
                 <w:rtl/>
               </w:rPr>
-              <w:t xml:space="preserve">2.1.  کاربر نام کاربری </w:t>
-            </w:r>
-            <w:proofErr w:type="gramStart"/>
-            <w:r>
-              <w:rPr>
-                <w:rFonts w:ascii="X Mitra" w:hAnsi="X Mitra" w:cs="X Mitra"/>
-                <w:sz w:val="24"/>
-                <w:szCs w:val="24"/>
-                <w:rtl/>
-              </w:rPr>
-              <w:t>و رمز</w:t>
-            </w:r>
-            <w:proofErr w:type="gramEnd"/>
-            <w:r>
-              <w:rPr>
-                <w:rFonts w:ascii="X Mitra" w:hAnsi="X Mitra" w:cs="X Mitra"/>
-                <w:sz w:val="24"/>
-                <w:szCs w:val="24"/>
-                <w:rtl/>
-              </w:rPr>
-              <w:t xml:space="preserve"> عبور خود را وارد میکند.</w:t>
+              <w:t>2.1.  کاربر نام کاربری و رمز عبور خود را وارد میکند.</w:t>
             </w:r>
           </w:p>
           <w:p>
@@ -13119,28 +12748,97 @@
             <w:pPr>
               <w:bidi/>
               <w:rPr>
+                <w:rFonts w:ascii="X Mitra" w:hAnsi="X Mitra" w:cs="X Mitra"/>
+                <w:sz w:val="24"/>
+                <w:szCs w:val="24"/>
+                <w:rtl/>
+              </w:rPr>
+            </w:pPr>
+            <w:r>
+              <w:rPr>
+                <w:rFonts w:ascii="X Mitra" w:hAnsi="X Mitra" w:cs="X Mitra"/>
+                <w:sz w:val="24"/>
+                <w:szCs w:val="24"/>
+                <w:rtl/>
+              </w:rPr>
+              <w:t>شماره:</w:t>
+            </w:r>
+            <w:r>
+              <w:rPr>
+                <w:rFonts w:ascii="X Mitra" w:hAnsi="X Mitra" w:cs="X Mitra"/>
+                <w:sz w:val="24"/>
+                <w:szCs w:val="24"/>
+              </w:rPr>
+              <w:t xml:space="preserve"> </w:t>
+            </w:r>
+            <w:r>
+              <w:rPr>
                 <w:rFonts w:ascii="X Mitra" w:hAnsi="X Mitra" w:cs="X Mitra" w:hint="cs"/>
                 <w:sz w:val="24"/>
                 <w:szCs w:val="24"/>
                 <w:rtl/>
               </w:rPr>
-            </w:pPr>
-            <w:r>
-              <w:rPr>
-                <w:rFonts w:ascii="X Mitra" w:hAnsi="X Mitra" w:cs="X Mitra"/>
-                <w:sz w:val="24"/>
-                <w:szCs w:val="24"/>
-                <w:rtl/>
-              </w:rPr>
-              <w:t>شماره:</w:t>
-            </w:r>
-            <w:r>
-              <w:rPr>
-                <w:rFonts w:ascii="X Mitra" w:hAnsi="X Mitra" w:cs="X Mitra"/>
-                <w:sz w:val="24"/>
-                <w:szCs w:val="24"/>
-              </w:rPr>
-              <w:t xml:space="preserve"> </w:t>
+              <w:t>۲۲</w:t>
+            </w:r>
+          </w:p>
+        </w:tc>
+      </w:tr>
+      <w:tr>
+        <w:trPr>
+          <w:trHeight w:val="530"/>
+        </w:trPr>
+        <w:tc>
+          <w:tcPr>
+            <w:tcW w:w="6570" w:type="dxa"/>
+            <w:vAlign w:val="center"/>
+          </w:tcPr>
+          <w:p>
+            <w:pPr>
+              <w:bidi/>
+              <w:rPr>
+                <w:rFonts w:ascii="X Mitra" w:hAnsi="X Mitra" w:cs="X Mitra"/>
+                <w:sz w:val="24"/>
+                <w:szCs w:val="24"/>
+              </w:rPr>
+            </w:pPr>
+            <w:r>
+              <w:rPr>
+                <w:rFonts w:ascii="X Mitra" w:hAnsi="X Mitra" w:cs="X Mitra"/>
+                <w:sz w:val="24"/>
+                <w:szCs w:val="24"/>
+                <w:rtl/>
+              </w:rPr>
+              <w:t>توصیف: کاربر از حساب کاربری خود خارج میشود.</w:t>
+            </w:r>
+          </w:p>
+        </w:tc>
+      </w:tr>
+      <w:tr>
+        <w:trPr>
+          <w:trHeight w:val="530"/>
+        </w:trPr>
+        <w:tc>
+          <w:tcPr>
+            <w:tcW w:w="6570" w:type="dxa"/>
+            <w:vAlign w:val="center"/>
+          </w:tcPr>
+          <w:p>
+            <w:pPr>
+              <w:bidi/>
+              <w:rPr>
+                <w:rFonts w:ascii="X Mitra" w:hAnsi="X Mitra" w:cs="X Mitra"/>
+                <w:sz w:val="24"/>
+                <w:szCs w:val="24"/>
+              </w:rPr>
+            </w:pPr>
+            <w:r>
+              <w:rPr>
+                <w:rFonts w:ascii="X Mitra" w:hAnsi="X Mitra" w:cs="X Mitra"/>
+                <w:sz w:val="24"/>
+                <w:szCs w:val="24"/>
+                <w:rtl/>
+              </w:rPr>
+              <w:t xml:space="preserve">کنشگر اصلی: </w:t>
             </w:r>
             <w:r>
               <w:rPr>
@@ -13149,67 +12847,7 @@
                 <w:szCs w:val="24"/>
                 <w:rtl/>
               </w:rPr>
-              <w:t>۲۲</w:t>
-            </w:r>
-          </w:p>
-        </w:tc>
-      </w:tr>
-      <w:tr>
-        <w:trPr>
-          <w:trHeight w:val="530"/>
-        </w:trPr>
-        <w:tc>
-          <w:tcPr>
-            <w:tcW w:w="6570" w:type="dxa"/>
-            <w:vAlign w:val="center"/>
-          </w:tcPr>
-          <w:p>
-            <w:pPr>
-              <w:bidi/>
-              <w:rPr>
-                <w:rFonts w:ascii="X Mitra" w:hAnsi="X Mitra" w:cs="X Mitra"/>
-                <w:sz w:val="24"/>
-                <w:szCs w:val="24"/>
-              </w:rPr>
-            </w:pPr>
-            <w:r>
-              <w:rPr>
-                <w:rFonts w:ascii="X Mitra" w:hAnsi="X Mitra" w:cs="X Mitra"/>
-                <w:sz w:val="24"/>
-                <w:szCs w:val="24"/>
-                <w:rtl/>
-              </w:rPr>
-              <w:t>توصیف: کاربر از حساب کاربری خود خارج میشود.</w:t>
-            </w:r>
-          </w:p>
-        </w:tc>
-      </w:tr>
-      <w:tr>
-        <w:trPr>
-          <w:trHeight w:val="530"/>
-        </w:trPr>
-        <w:tc>
-          <w:tcPr>
-            <w:tcW w:w="6570" w:type="dxa"/>
-            <w:vAlign w:val="center"/>
-          </w:tcPr>
-          <w:p>
-            <w:pPr>
-              <w:bidi/>
-              <w:rPr>
-                <w:rFonts w:ascii="X Mitra" w:hAnsi="X Mitra" w:cs="X Mitra"/>
-                <w:sz w:val="24"/>
-                <w:szCs w:val="24"/>
-              </w:rPr>
-            </w:pPr>
-            <w:r>
-              <w:rPr>
-                <w:rFonts w:ascii="X Mitra" w:hAnsi="X Mitra" w:cs="X Mitra"/>
-                <w:sz w:val="24"/>
-                <w:szCs w:val="24"/>
-                <w:rtl/>
-              </w:rPr>
-              <w:t>کنشگر اصلی: کاربر</w:t>
+              <w:t>مشتری/کارمند</w:t>
             </w:r>
           </w:p>
         </w:tc>
@@ -13656,97 +13294,106 @@
             <w:pPr>
               <w:bidi/>
               <w:rPr>
+                <w:rFonts w:ascii="X Mitra" w:hAnsi="X Mitra" w:cs="X Mitra"/>
+                <w:sz w:val="24"/>
+                <w:szCs w:val="24"/>
+                <w:rtl/>
+              </w:rPr>
+            </w:pPr>
+            <w:r>
+              <w:rPr>
+                <w:rFonts w:ascii="X Mitra" w:hAnsi="X Mitra" w:cs="X Mitra"/>
+                <w:sz w:val="24"/>
+                <w:szCs w:val="24"/>
+                <w:rtl/>
+              </w:rPr>
+              <w:t>شماره:</w:t>
+            </w:r>
+            <w:r>
+              <w:rPr>
+                <w:rFonts w:ascii="X Mitra" w:hAnsi="X Mitra" w:cs="X Mitra"/>
+                <w:sz w:val="24"/>
+                <w:szCs w:val="24"/>
+              </w:rPr>
+              <w:t xml:space="preserve"> </w:t>
+            </w:r>
+            <w:r>
+              <w:rPr>
                 <w:rFonts w:ascii="X Mitra" w:hAnsi="X Mitra" w:cs="X Mitra" w:hint="cs"/>
                 <w:sz w:val="24"/>
                 <w:szCs w:val="24"/>
                 <w:rtl/>
               </w:rPr>
-            </w:pPr>
-            <w:r>
-              <w:rPr>
-                <w:rFonts w:ascii="X Mitra" w:hAnsi="X Mitra" w:cs="X Mitra"/>
-                <w:sz w:val="24"/>
-                <w:szCs w:val="24"/>
-                <w:rtl/>
-              </w:rPr>
-              <w:t>شماره:</w:t>
-            </w:r>
-            <w:r>
-              <w:rPr>
-                <w:rFonts w:ascii="X Mitra" w:hAnsi="X Mitra" w:cs="X Mitra"/>
-                <w:sz w:val="24"/>
-                <w:szCs w:val="24"/>
-              </w:rPr>
-              <w:t xml:space="preserve"> </w:t>
-            </w:r>
-            <w:r>
+              <w:t>۲۳</w:t>
+            </w:r>
+          </w:p>
+        </w:tc>
+      </w:tr>
+      <w:tr>
+        <w:trPr>
+          <w:trHeight w:val="530"/>
+        </w:trPr>
+        <w:tc>
+          <w:tcPr>
+            <w:tcW w:w="6570" w:type="dxa"/>
+            <w:vAlign w:val="center"/>
+          </w:tcPr>
+          <w:p>
+            <w:pPr>
+              <w:bidi/>
+              <w:rPr>
+                <w:rFonts w:ascii="X Mitra" w:hAnsi="X Mitra" w:cs="X Mitra"/>
+                <w:sz w:val="24"/>
+                <w:szCs w:val="24"/>
+              </w:rPr>
+            </w:pPr>
+            <w:r>
+              <w:rPr>
+                <w:rFonts w:ascii="X Mitra" w:hAnsi="X Mitra" w:cs="X Mitra"/>
+                <w:sz w:val="24"/>
+                <w:szCs w:val="24"/>
+                <w:rtl/>
+              </w:rPr>
+              <w:t>توصیف: ثبت نام به عنوان کاربر سیستم.</w:t>
+            </w:r>
+          </w:p>
+        </w:tc>
+      </w:tr>
+      <w:tr>
+        <w:trPr>
+          <w:trHeight w:val="530"/>
+        </w:trPr>
+        <w:tc>
+          <w:tcPr>
+            <w:tcW w:w="6570" w:type="dxa"/>
+            <w:vAlign w:val="center"/>
+          </w:tcPr>
+          <w:p>
+            <w:pPr>
+              <w:bidi/>
               <w:rPr>
                 <w:rFonts w:ascii="X Mitra" w:hAnsi="X Mitra" w:cs="X Mitra" w:hint="cs"/>
                 <w:sz w:val="24"/>
                 <w:szCs w:val="24"/>
-                <w:rtl/>
-              </w:rPr>
-              <w:t>۲۳</w:t>
-            </w:r>
-          </w:p>
-        </w:tc>
-      </w:tr>
-      <w:tr>
-        <w:trPr>
-          <w:trHeight w:val="530"/>
-        </w:trPr>
-        <w:tc>
-          <w:tcPr>
-            <w:tcW w:w="6570" w:type="dxa"/>
-            <w:vAlign w:val="center"/>
-          </w:tcPr>
-          <w:p>
-            <w:pPr>
-              <w:bidi/>
-              <w:rPr>
-                <w:rFonts w:ascii="X Mitra" w:hAnsi="X Mitra" w:cs="X Mitra"/>
-                <w:sz w:val="24"/>
-                <w:szCs w:val="24"/>
-              </w:rPr>
-            </w:pPr>
-            <w:r>
-              <w:rPr>
-                <w:rFonts w:ascii="X Mitra" w:hAnsi="X Mitra" w:cs="X Mitra"/>
-                <w:sz w:val="24"/>
-                <w:szCs w:val="24"/>
-                <w:rtl/>
-              </w:rPr>
-              <w:t>توصیف: ثبت نام به عنوان کاربر سیستم.</w:t>
-            </w:r>
-          </w:p>
-        </w:tc>
-      </w:tr>
-      <w:tr>
-        <w:trPr>
-          <w:trHeight w:val="530"/>
-        </w:trPr>
-        <w:tc>
-          <w:tcPr>
-            <w:tcW w:w="6570" w:type="dxa"/>
-            <w:vAlign w:val="center"/>
-          </w:tcPr>
-          <w:p>
-            <w:pPr>
-              <w:bidi/>
-              <w:rPr>
-                <w:rFonts w:ascii="X Mitra" w:hAnsi="X Mitra" w:cs="X Mitra"/>
-                <w:sz w:val="24"/>
-                <w:szCs w:val="24"/>
-              </w:rPr>
-            </w:pPr>
-            <w:r>
-              <w:rPr>
-                <w:rFonts w:ascii="X Mitra" w:hAnsi="X Mitra" w:cs="X Mitra"/>
-                <w:sz w:val="24"/>
-                <w:szCs w:val="24"/>
-                <w:rtl/>
-              </w:rPr>
-              <w:t>کنشگر اصلی: کاربر</w:t>
+              </w:rPr>
+            </w:pPr>
+            <w:r>
+              <w:rPr>
+                <w:rFonts w:ascii="X Mitra" w:hAnsi="X Mitra" w:cs="X Mitra"/>
+                <w:sz w:val="24"/>
+                <w:szCs w:val="24"/>
+                <w:rtl/>
+              </w:rPr>
+              <w:t xml:space="preserve">کنشگر اصلی: </w:t>
+            </w:r>
+            <w:r>
+              <w:rPr>
+                <w:rFonts w:ascii="X Mitra" w:hAnsi="X Mitra" w:cs="X Mitra" w:hint="cs"/>
+                <w:sz w:val="24"/>
+                <w:szCs w:val="24"/>
+                <w:rtl/>
+              </w:rPr>
+              <w:t>مشتری/کارمند</w:t>
             </w:r>
           </w:p>
         </w:tc>
@@ -14251,28 +13898,97 @@
             <w:pPr>
               <w:bidi/>
               <w:rPr>
+                <w:rFonts w:ascii="X Mitra" w:hAnsi="X Mitra" w:cs="X Mitra"/>
+                <w:sz w:val="24"/>
+                <w:szCs w:val="24"/>
+                <w:rtl/>
+              </w:rPr>
+            </w:pPr>
+            <w:r>
+              <w:rPr>
+                <w:rFonts w:ascii="X Mitra" w:hAnsi="X Mitra" w:cs="X Mitra"/>
+                <w:sz w:val="24"/>
+                <w:szCs w:val="24"/>
+                <w:rtl/>
+              </w:rPr>
+              <w:t>شماره:</w:t>
+            </w:r>
+            <w:r>
+              <w:rPr>
+                <w:rFonts w:ascii="X Mitra" w:hAnsi="X Mitra" w:cs="X Mitra"/>
+                <w:sz w:val="24"/>
+                <w:szCs w:val="24"/>
+              </w:rPr>
+              <w:t xml:space="preserve"> </w:t>
+            </w:r>
+            <w:r>
+              <w:rPr>
                 <w:rFonts w:ascii="X Mitra" w:hAnsi="X Mitra" w:cs="X Mitra" w:hint="cs"/>
                 <w:sz w:val="24"/>
                 <w:szCs w:val="24"/>
                 <w:rtl/>
               </w:rPr>
-            </w:pPr>
-            <w:r>
-              <w:rPr>
-                <w:rFonts w:ascii="X Mitra" w:hAnsi="X Mitra" w:cs="X Mitra"/>
-                <w:sz w:val="24"/>
-                <w:szCs w:val="24"/>
-                <w:rtl/>
-              </w:rPr>
-              <w:t>شماره:</w:t>
-            </w:r>
-            <w:r>
-              <w:rPr>
-                <w:rFonts w:ascii="X Mitra" w:hAnsi="X Mitra" w:cs="X Mitra"/>
-                <w:sz w:val="24"/>
-                <w:szCs w:val="24"/>
-              </w:rPr>
-              <w:t xml:space="preserve"> </w:t>
+              <w:t>۲۴</w:t>
+            </w:r>
+          </w:p>
+        </w:tc>
+      </w:tr>
+      <w:tr>
+        <w:trPr>
+          <w:trHeight w:val="530"/>
+        </w:trPr>
+        <w:tc>
+          <w:tcPr>
+            <w:tcW w:w="6570" w:type="dxa"/>
+            <w:vAlign w:val="center"/>
+          </w:tcPr>
+          <w:p>
+            <w:pPr>
+              <w:bidi/>
+              <w:rPr>
+                <w:rFonts w:ascii="X Mitra" w:hAnsi="X Mitra" w:cs="X Mitra"/>
+                <w:sz w:val="24"/>
+                <w:szCs w:val="24"/>
+              </w:rPr>
+            </w:pPr>
+            <w:r>
+              <w:rPr>
+                <w:rFonts w:ascii="X Mitra" w:hAnsi="X Mitra" w:cs="X Mitra"/>
+                <w:sz w:val="24"/>
+                <w:szCs w:val="24"/>
+                <w:rtl/>
+              </w:rPr>
+              <w:t>توصیف: ویرایش اطلاعات شخصی کاربر انجام میشود.</w:t>
+            </w:r>
+          </w:p>
+        </w:tc>
+      </w:tr>
+      <w:tr>
+        <w:trPr>
+          <w:trHeight w:val="530"/>
+        </w:trPr>
+        <w:tc>
+          <w:tcPr>
+            <w:tcW w:w="6570" w:type="dxa"/>
+            <w:vAlign w:val="center"/>
+          </w:tcPr>
+          <w:p>
+            <w:pPr>
+              <w:bidi/>
+              <w:rPr>
+                <w:rFonts w:ascii="X Mitra" w:hAnsi="X Mitra" w:cs="X Mitra"/>
+                <w:sz w:val="24"/>
+                <w:szCs w:val="24"/>
+              </w:rPr>
+            </w:pPr>
+            <w:r>
+              <w:rPr>
+                <w:rFonts w:ascii="X Mitra" w:hAnsi="X Mitra" w:cs="X Mitra"/>
+                <w:sz w:val="24"/>
+                <w:szCs w:val="24"/>
+                <w:rtl/>
+              </w:rPr>
+              <w:t xml:space="preserve">کنشگر اصلی: </w:t>
             </w:r>
             <w:r>
               <w:rPr>
@@ -14281,67 +13997,7 @@
                 <w:szCs w:val="24"/>
                 <w:rtl/>
               </w:rPr>
-              <w:t>۲۴</w:t>
-            </w:r>
-          </w:p>
-        </w:tc>
-      </w:tr>
-      <w:tr>
-        <w:trPr>
-          <w:trHeight w:val="530"/>
-        </w:trPr>
-        <w:tc>
-          <w:tcPr>
-            <w:tcW w:w="6570" w:type="dxa"/>
-            <w:vAlign w:val="center"/>
-          </w:tcPr>
-          <w:p>
-            <w:pPr>
-              <w:bidi/>
-              <w:rPr>
-                <w:rFonts w:ascii="X Mitra" w:hAnsi="X Mitra" w:cs="X Mitra"/>
-                <w:sz w:val="24"/>
-                <w:szCs w:val="24"/>
-              </w:rPr>
-            </w:pPr>
-            <w:r>
-              <w:rPr>
-                <w:rFonts w:ascii="X Mitra" w:hAnsi="X Mitra" w:cs="X Mitra"/>
-                <w:sz w:val="24"/>
-                <w:szCs w:val="24"/>
-                <w:rtl/>
-              </w:rPr>
-              <w:t>توصیف: ویرایش اطلاعات شخصی کاربر انجام میشود.</w:t>
-            </w:r>
-          </w:p>
-        </w:tc>
-      </w:tr>
-      <w:tr>
-        <w:trPr>
-          <w:trHeight w:val="530"/>
-        </w:trPr>
-        <w:tc>
-          <w:tcPr>
-            <w:tcW w:w="6570" w:type="dxa"/>
-            <w:vAlign w:val="center"/>
-          </w:tcPr>
-          <w:p>
-            <w:pPr>
-              <w:bidi/>
-              <w:rPr>
-                <w:rFonts w:ascii="X Mitra" w:hAnsi="X Mitra" w:cs="X Mitra"/>
-                <w:sz w:val="24"/>
-                <w:szCs w:val="24"/>
-              </w:rPr>
-            </w:pPr>
-            <w:r>
-              <w:rPr>
-                <w:rFonts w:ascii="X Mitra" w:hAnsi="X Mitra" w:cs="X Mitra"/>
-                <w:sz w:val="24"/>
-                <w:szCs w:val="24"/>
-                <w:rtl/>
-              </w:rPr>
-              <w:t>کنشگر اصلی: کاربر</w:t>
+              <w:t>مشتری/کارمند</w:t>
             </w:r>
           </w:p>
         </w:tc>
@@ -14478,27 +14134,7 @@
                 <w:szCs w:val="24"/>
                 <w:rtl/>
               </w:rPr>
-              <w:t xml:space="preserve"> کاربر اطلاعات شخصی خود مانند تلفن </w:t>
-            </w:r>
-            <w:proofErr w:type="gramStart"/>
-            <w:r>
-              <w:rPr>
-                <w:rFonts w:ascii="X Mitra" w:hAnsi="X Mitra" w:cs="X Mitra"/>
-                <w:sz w:val="24"/>
-                <w:szCs w:val="24"/>
-                <w:rtl/>
-              </w:rPr>
-              <w:t>و آدرس</w:t>
-            </w:r>
-            <w:proofErr w:type="gramEnd"/>
-            <w:r>
-              <w:rPr>
-                <w:rFonts w:ascii="X Mitra" w:hAnsi="X Mitra" w:cs="X Mitra"/>
-                <w:sz w:val="24"/>
-                <w:szCs w:val="24"/>
-                <w:rtl/>
-              </w:rPr>
-              <w:t xml:space="preserve"> را ویرایش میکند.</w:t>
+              <w:t xml:space="preserve"> کاربر اطلاعات شخصی خود مانند تلفن و آدرس را ویرایش میکند.</w:t>
             </w:r>
           </w:p>
           <w:p>
@@ -14845,28 +14481,97 @@
             <w:pPr>
               <w:bidi/>
               <w:rPr>
+                <w:rFonts w:ascii="X Mitra" w:hAnsi="X Mitra" w:cs="X Mitra"/>
+                <w:sz w:val="24"/>
+                <w:szCs w:val="24"/>
+                <w:rtl/>
+              </w:rPr>
+            </w:pPr>
+            <w:r>
+              <w:rPr>
+                <w:rFonts w:ascii="X Mitra" w:hAnsi="X Mitra" w:cs="X Mitra"/>
+                <w:sz w:val="24"/>
+                <w:szCs w:val="24"/>
+                <w:rtl/>
+              </w:rPr>
+              <w:t>شماره:</w:t>
+            </w:r>
+            <w:r>
+              <w:rPr>
+                <w:rFonts w:ascii="X Mitra" w:hAnsi="X Mitra" w:cs="X Mitra"/>
+                <w:sz w:val="24"/>
+                <w:szCs w:val="24"/>
+              </w:rPr>
+              <w:t xml:space="preserve"> </w:t>
+            </w:r>
+            <w:r>
+              <w:rPr>
                 <w:rFonts w:ascii="X Mitra" w:hAnsi="X Mitra" w:cs="X Mitra" w:hint="cs"/>
                 <w:sz w:val="24"/>
                 <w:szCs w:val="24"/>
                 <w:rtl/>
               </w:rPr>
-            </w:pPr>
-            <w:r>
-              <w:rPr>
-                <w:rFonts w:ascii="X Mitra" w:hAnsi="X Mitra" w:cs="X Mitra"/>
-                <w:sz w:val="24"/>
-                <w:szCs w:val="24"/>
-                <w:rtl/>
-              </w:rPr>
-              <w:t>شماره:</w:t>
-            </w:r>
-            <w:r>
-              <w:rPr>
-                <w:rFonts w:ascii="X Mitra" w:hAnsi="X Mitra" w:cs="X Mitra"/>
-                <w:sz w:val="24"/>
-                <w:szCs w:val="24"/>
-              </w:rPr>
-              <w:t xml:space="preserve"> </w:t>
+              <w:t>۲۵</w:t>
+            </w:r>
+          </w:p>
+        </w:tc>
+      </w:tr>
+      <w:tr>
+        <w:trPr>
+          <w:trHeight w:val="530"/>
+        </w:trPr>
+        <w:tc>
+          <w:tcPr>
+            <w:tcW w:w="6570" w:type="dxa"/>
+            <w:vAlign w:val="center"/>
+          </w:tcPr>
+          <w:p>
+            <w:pPr>
+              <w:bidi/>
+              <w:rPr>
+                <w:rFonts w:ascii="X Mitra" w:hAnsi="X Mitra" w:cs="X Mitra"/>
+                <w:sz w:val="24"/>
+                <w:szCs w:val="24"/>
+              </w:rPr>
+            </w:pPr>
+            <w:r>
+              <w:rPr>
+                <w:rFonts w:ascii="X Mitra" w:hAnsi="X Mitra" w:cs="X Mitra"/>
+                <w:sz w:val="24"/>
+                <w:szCs w:val="24"/>
+                <w:rtl/>
+              </w:rPr>
+              <w:t xml:space="preserve">توصیف: کاربر میتواند رمز عبورش را تغییر دهد. </w:t>
+            </w:r>
+          </w:p>
+        </w:tc>
+      </w:tr>
+      <w:tr>
+        <w:trPr>
+          <w:trHeight w:val="530"/>
+        </w:trPr>
+        <w:tc>
+          <w:tcPr>
+            <w:tcW w:w="6570" w:type="dxa"/>
+            <w:vAlign w:val="center"/>
+          </w:tcPr>
+          <w:p>
+            <w:pPr>
+              <w:bidi/>
+              <w:rPr>
+                <w:rFonts w:ascii="X Mitra" w:hAnsi="X Mitra" w:cs="X Mitra"/>
+                <w:sz w:val="24"/>
+                <w:szCs w:val="24"/>
+              </w:rPr>
+            </w:pPr>
+            <w:r>
+              <w:rPr>
+                <w:rFonts w:ascii="X Mitra" w:hAnsi="X Mitra" w:cs="X Mitra"/>
+                <w:sz w:val="24"/>
+                <w:szCs w:val="24"/>
+                <w:rtl/>
+              </w:rPr>
+              <w:t xml:space="preserve">کنشگر اصلی: </w:t>
             </w:r>
             <w:r>
               <w:rPr>
@@ -14875,67 +14580,7 @@
                 <w:szCs w:val="24"/>
                 <w:rtl/>
               </w:rPr>
-              <w:t>۲۵</w:t>
-            </w:r>
-          </w:p>
-        </w:tc>
-      </w:tr>
-      <w:tr>
-        <w:trPr>
-          <w:trHeight w:val="530"/>
-        </w:trPr>
-        <w:tc>
-          <w:tcPr>
-            <w:tcW w:w="6570" w:type="dxa"/>
-            <w:vAlign w:val="center"/>
-          </w:tcPr>
-          <w:p>
-            <w:pPr>
-              <w:bidi/>
-              <w:rPr>
-                <w:rFonts w:ascii="X Mitra" w:hAnsi="X Mitra" w:cs="X Mitra"/>
-                <w:sz w:val="24"/>
-                <w:szCs w:val="24"/>
-              </w:rPr>
-            </w:pPr>
-            <w:r>
-              <w:rPr>
-                <w:rFonts w:ascii="X Mitra" w:hAnsi="X Mitra" w:cs="X Mitra"/>
-                <w:sz w:val="24"/>
-                <w:szCs w:val="24"/>
-                <w:rtl/>
-              </w:rPr>
-              <w:t xml:space="preserve">توصیف: کاربر میتواند رمز عبورش را تغییر دهد. </w:t>
-            </w:r>
-          </w:p>
-        </w:tc>
-      </w:tr>
-      <w:tr>
-        <w:trPr>
-          <w:trHeight w:val="530"/>
-        </w:trPr>
-        <w:tc>
-          <w:tcPr>
-            <w:tcW w:w="6570" w:type="dxa"/>
-            <w:vAlign w:val="center"/>
-          </w:tcPr>
-          <w:p>
-            <w:pPr>
-              <w:bidi/>
-              <w:rPr>
-                <w:rFonts w:ascii="X Mitra" w:hAnsi="X Mitra" w:cs="X Mitra"/>
-                <w:sz w:val="24"/>
-                <w:szCs w:val="24"/>
-              </w:rPr>
-            </w:pPr>
-            <w:r>
-              <w:rPr>
-                <w:rFonts w:ascii="X Mitra" w:hAnsi="X Mitra" w:cs="X Mitra"/>
-                <w:sz w:val="24"/>
-                <w:szCs w:val="24"/>
-                <w:rtl/>
-              </w:rPr>
-              <w:t>کنشگر اصلی: کاربر</w:t>
+              <w:t>مشتری/کارمند</w:t>
             </w:r>
           </w:p>
         </w:tc>
@@ -15154,27 +14799,7 @@
                 <w:szCs w:val="24"/>
                 <w:rtl/>
               </w:rPr>
-              <w:t xml:space="preserve">کاربر رمز عبور خود را با ورود به حساب </w:t>
-            </w:r>
-            <w:proofErr w:type="gramStart"/>
-            <w:r>
-              <w:rPr>
-                <w:rFonts w:ascii="X Mitra" w:hAnsi="X Mitra" w:cs="X Mitra"/>
-                <w:sz w:val="24"/>
-                <w:szCs w:val="24"/>
-                <w:rtl/>
-              </w:rPr>
-              <w:t>کاربری(</w:t>
-            </w:r>
-            <w:proofErr w:type="gramEnd"/>
-            <w:r>
-              <w:rPr>
-                <w:rFonts w:ascii="X Mitra" w:hAnsi="X Mitra" w:cs="X Mitra"/>
-                <w:sz w:val="24"/>
-                <w:szCs w:val="24"/>
-                <w:rtl/>
-              </w:rPr>
-              <w:t>با کمک رمز ارسالی) تغییر میدهد.</w:t>
+              <w:t>کاربر رمز عبور خود را با ورود به حساب کاربری(با کمک رمز ارسالی) تغییر میدهد.</w:t>
             </w:r>
           </w:p>
           <w:p>
@@ -15381,7 +15006,7 @@
             <w:pPr>
               <w:bidi/>
               <w:rPr>
-                <w:rFonts w:ascii="X Mitra" w:eastAsia="Calibri" w:hAnsi="X Mitra" w:cs="X Mitra" w:hint="cs"/>
+                <w:rFonts w:ascii="X Mitra" w:eastAsia="Calibri" w:hAnsi="X Mitra" w:cs="X Mitra"/>
                 <w:sz w:val="24"/>
                 <w:szCs w:val="24"/>
                 <w:rtl/>
@@ -15894,7 +15519,7 @@
             <w:pPr>
               <w:bidi/>
               <w:rPr>
-                <w:rFonts w:ascii="X Mitra" w:eastAsia="Calibri" w:hAnsi="X Mitra" w:cs="X Mitra" w:hint="cs"/>
+                <w:rFonts w:ascii="X Mitra" w:eastAsia="Calibri" w:hAnsi="X Mitra" w:cs="X Mitra"/>
                 <w:sz w:val="24"/>
                 <w:szCs w:val="24"/>
                 <w:rtl/>
@@ -16370,31 +15995,31 @@
             <w:pPr>
               <w:bidi/>
               <w:rPr>
+                <w:rFonts w:ascii="X Mitra" w:eastAsia="Calibri" w:hAnsi="X Mitra" w:cs="X Mitra"/>
+                <w:sz w:val="24"/>
+                <w:szCs w:val="24"/>
+                <w:rtl/>
+                <w:lang w:bidi="fa-IR"/>
+              </w:rPr>
+            </w:pPr>
+            <w:r>
+              <w:rPr>
+                <w:rFonts w:ascii="X Mitra" w:eastAsia="Calibri" w:hAnsi="X Mitra" w:cs="X Mitra"/>
+                <w:sz w:val="24"/>
+                <w:szCs w:val="24"/>
+                <w:rtl/>
+                <w:lang w:bidi="fa-IR"/>
+              </w:rPr>
+              <w:t>شماره:</w:t>
+            </w:r>
+            <w:r>
+              <w:rPr>
                 <w:rFonts w:ascii="X Mitra" w:eastAsia="Calibri" w:hAnsi="X Mitra" w:cs="X Mitra" w:hint="cs"/>
                 <w:sz w:val="24"/>
                 <w:szCs w:val="24"/>
                 <w:rtl/>
                 <w:lang w:bidi="fa-IR"/>
               </w:rPr>
-            </w:pPr>
-            <w:r>
-              <w:rPr>
-                <w:rFonts w:ascii="X Mitra" w:eastAsia="Calibri" w:hAnsi="X Mitra" w:cs="X Mitra"/>
-                <w:sz w:val="24"/>
-                <w:szCs w:val="24"/>
-                <w:rtl/>
-                <w:lang w:bidi="fa-IR"/>
-              </w:rPr>
-              <w:t>شماره:</w:t>
-            </w:r>
-            <w:r>
-              <w:rPr>
-                <w:rFonts w:ascii="X Mitra" w:eastAsia="Calibri" w:hAnsi="X Mitra" w:cs="X Mitra" w:hint="cs"/>
-                <w:sz w:val="24"/>
-                <w:szCs w:val="24"/>
-                <w:rtl/>
-                <w:lang w:bidi="fa-IR"/>
-              </w:rPr>
               <w:t>۲۸</w:t>
             </w:r>
           </w:p>
@@ -16413,7 +16038,7 @@
             <w:pPr>
               <w:bidi/>
               <w:rPr>
-                <w:rFonts w:ascii="X Mitra" w:eastAsia="Calibri" w:hAnsi="X Mitra" w:cs="X Mitra" w:hint="cs"/>
+                <w:rFonts w:ascii="X Mitra" w:eastAsia="Calibri" w:hAnsi="X Mitra" w:cs="X Mitra"/>
                 <w:sz w:val="24"/>
                 <w:szCs w:val="24"/>
                 <w:rtl/>
@@ -16650,27 +16275,7 @@
                 <w:szCs w:val="24"/>
                 <w:rtl/>
               </w:rPr>
-              <w:t xml:space="preserve">    ۲ (</w:t>
-            </w:r>
-            <w:proofErr w:type="gramStart"/>
-            <w:r>
-              <w:rPr>
-                <w:rFonts w:ascii="X Mitra" w:eastAsia="Calibri" w:hAnsi="X Mitra" w:cs="X Mitra"/>
-                <w:sz w:val="24"/>
-                <w:szCs w:val="24"/>
-                <w:rtl/>
-              </w:rPr>
-              <w:t>۳)-</w:t>
-            </w:r>
-            <w:proofErr w:type="gramEnd"/>
-            <w:r>
-              <w:rPr>
-                <w:rFonts w:ascii="X Mitra" w:eastAsia="Calibri" w:hAnsi="X Mitra" w:cs="X Mitra"/>
-                <w:sz w:val="24"/>
-                <w:szCs w:val="24"/>
-                <w:rtl/>
-              </w:rPr>
-              <w:t xml:space="preserve"> کاربر عکس های مربوط به محصول را در سیستم آپلود میکند.</w:t>
+              <w:t xml:space="preserve">    ۲ (۳)- کاربر عکس های مربوط به محصول را در سیستم آپلود میکند.</w:t>
             </w:r>
           </w:p>
           <w:p>
@@ -16867,7 +16472,7 @@
             <w:pPr>
               <w:bidi/>
               <w:rPr>
-                <w:rFonts w:ascii="X Mitra" w:eastAsia="Calibri" w:hAnsi="X Mitra" w:cs="X Mitra" w:hint="cs"/>
+                <w:rFonts w:ascii="X Mitra" w:eastAsia="Calibri" w:hAnsi="X Mitra" w:cs="X Mitra"/>
                 <w:sz w:val="24"/>
                 <w:szCs w:val="24"/>
                 <w:rtl/>
@@ -17368,31 +16973,31 @@
             <w:pPr>
               <w:bidi/>
               <w:rPr>
+                <w:rFonts w:ascii="X Mitra" w:eastAsia="Calibri" w:hAnsi="X Mitra" w:cs="X Mitra"/>
+                <w:sz w:val="24"/>
+                <w:szCs w:val="24"/>
+                <w:rtl/>
+                <w:lang w:bidi="fa-IR"/>
+              </w:rPr>
+            </w:pPr>
+            <w:r>
+              <w:rPr>
+                <w:rFonts w:ascii="X Mitra" w:eastAsia="Calibri" w:hAnsi="X Mitra" w:cs="X Mitra"/>
+                <w:sz w:val="24"/>
+                <w:szCs w:val="24"/>
+                <w:rtl/>
+                <w:lang w:bidi="fa-IR"/>
+              </w:rPr>
+              <w:t>شماره:</w:t>
+            </w:r>
+            <w:r>
+              <w:rPr>
                 <w:rFonts w:ascii="X Mitra" w:eastAsia="Calibri" w:hAnsi="X Mitra" w:cs="X Mitra" w:hint="cs"/>
                 <w:sz w:val="24"/>
                 <w:szCs w:val="24"/>
                 <w:rtl/>
                 <w:lang w:bidi="fa-IR"/>
               </w:rPr>
-            </w:pPr>
-            <w:r>
-              <w:rPr>
-                <w:rFonts w:ascii="X Mitra" w:eastAsia="Calibri" w:hAnsi="X Mitra" w:cs="X Mitra"/>
-                <w:sz w:val="24"/>
-                <w:szCs w:val="24"/>
-                <w:rtl/>
-                <w:lang w:bidi="fa-IR"/>
-              </w:rPr>
-              <w:t>شماره:</w:t>
-            </w:r>
-            <w:r>
-              <w:rPr>
-                <w:rFonts w:ascii="X Mitra" w:eastAsia="Calibri" w:hAnsi="X Mitra" w:cs="X Mitra" w:hint="cs"/>
-                <w:sz w:val="24"/>
-                <w:szCs w:val="24"/>
-                <w:rtl/>
-                <w:lang w:bidi="fa-IR"/>
-              </w:rPr>
               <w:t>۳۰</w:t>
             </w:r>
           </w:p>
@@ -17595,27 +17200,7 @@
                 <w:szCs w:val="24"/>
                 <w:rtl/>
               </w:rPr>
-              <w:t xml:space="preserve">    ۲ - کاربر مشخصات سیستم مورد نظر خود را وارد میکند و </w:t>
-            </w:r>
-            <w:proofErr w:type="gramStart"/>
-            <w:r>
-              <w:rPr>
-                <w:rFonts w:ascii="X Mitra" w:eastAsia="Calibri" w:hAnsi="X Mitra" w:cs="X Mitra"/>
-                <w:sz w:val="24"/>
-                <w:szCs w:val="24"/>
-                <w:rtl/>
-              </w:rPr>
-              <w:t>مقایسه  بهتر</w:t>
-            </w:r>
-            <w:proofErr w:type="gramEnd"/>
-            <w:r>
-              <w:rPr>
-                <w:rFonts w:ascii="X Mitra" w:eastAsia="Calibri" w:hAnsi="X Mitra" w:cs="X Mitra"/>
-                <w:sz w:val="24"/>
-                <w:szCs w:val="24"/>
-                <w:rtl/>
-              </w:rPr>
-              <w:t xml:space="preserve"> بودن یا نبودن سیستم را ثبت میکند.</w:t>
+              <w:t xml:space="preserve">    ۲ - کاربر مشخصات سیستم مورد نظر خود را وارد میکند و مقایسه  بهتر بودن یا نبودن سیستم را ثبت میکند.</w:t>
             </w:r>
           </w:p>
           <w:p>
@@ -17800,7 +17385,7 @@
             <w:pPr>
               <w:bidi/>
               <w:rPr>
-                <w:rFonts w:ascii="X Mitra" w:eastAsia="Calibri" w:hAnsi="X Mitra" w:cs="X Mitra" w:hint="cs"/>
+                <w:rFonts w:ascii="X Mitra" w:eastAsia="Calibri" w:hAnsi="X Mitra" w:cs="X Mitra"/>
                 <w:sz w:val="24"/>
                 <w:szCs w:val="24"/>
                 <w:rtl/>
@@ -18227,7 +17812,7 @@
             <w:pPr>
               <w:bidi/>
               <w:rPr>
-                <w:rFonts w:ascii="X Mitra" w:eastAsia="Calibri" w:hAnsi="X Mitra" w:cs="X Mitra" w:hint="cs"/>
+                <w:rFonts w:ascii="X Mitra" w:eastAsia="Calibri" w:hAnsi="X Mitra" w:cs="X Mitra"/>
                 <w:sz w:val="24"/>
                 <w:szCs w:val="24"/>
                 <w:rtl/>
@@ -18626,7 +18211,7 @@
             <w:pPr>
               <w:bidi/>
               <w:rPr>
-                <w:rFonts w:ascii="X Mitra" w:eastAsia="Calibri" w:hAnsi="X Mitra" w:cs="X Mitra" w:hint="cs"/>
+                <w:rFonts w:ascii="X Mitra" w:eastAsia="Calibri" w:hAnsi="X Mitra" w:cs="X Mitra"/>
                 <w:sz w:val="24"/>
                 <w:szCs w:val="24"/>
                 <w:rtl/>
@@ -19029,31 +18614,31 @@
             <w:pPr>
               <w:bidi/>
               <w:rPr>
+                <w:rFonts w:ascii="X Mitra" w:eastAsia="Calibri" w:hAnsi="X Mitra" w:cs="X Mitra"/>
+                <w:sz w:val="24"/>
+                <w:szCs w:val="24"/>
+                <w:rtl/>
+                <w:lang w:bidi="fa-IR"/>
+              </w:rPr>
+            </w:pPr>
+            <w:r>
+              <w:rPr>
+                <w:rFonts w:ascii="X Mitra" w:eastAsia="Calibri" w:hAnsi="X Mitra" w:cs="X Mitra"/>
+                <w:sz w:val="24"/>
+                <w:szCs w:val="24"/>
+                <w:rtl/>
+                <w:lang w:bidi="fa-IR"/>
+              </w:rPr>
+              <w:t>شماره:</w:t>
+            </w:r>
+            <w:r>
+              <w:rPr>
                 <w:rFonts w:ascii="X Mitra" w:eastAsia="Calibri" w:hAnsi="X Mitra" w:cs="X Mitra" w:hint="cs"/>
                 <w:sz w:val="24"/>
                 <w:szCs w:val="24"/>
                 <w:rtl/>
                 <w:lang w:bidi="fa-IR"/>
               </w:rPr>
-            </w:pPr>
-            <w:r>
-              <w:rPr>
-                <w:rFonts w:ascii="X Mitra" w:eastAsia="Calibri" w:hAnsi="X Mitra" w:cs="X Mitra"/>
-                <w:sz w:val="24"/>
-                <w:szCs w:val="24"/>
-                <w:rtl/>
-                <w:lang w:bidi="fa-IR"/>
-              </w:rPr>
-              <w:t>شماره:</w:t>
-            </w:r>
-            <w:r>
-              <w:rPr>
-                <w:rFonts w:ascii="X Mitra" w:eastAsia="Calibri" w:hAnsi="X Mitra" w:cs="X Mitra" w:hint="cs"/>
-                <w:sz w:val="24"/>
-                <w:szCs w:val="24"/>
-                <w:rtl/>
-                <w:lang w:bidi="fa-IR"/>
-              </w:rPr>
               <w:t>۳۴</w:t>
             </w:r>
           </w:p>
@@ -19072,7 +18657,7 @@
             <w:pPr>
               <w:bidi/>
               <w:rPr>
-                <w:rFonts w:ascii="X Mitra" w:eastAsia="Calibri" w:hAnsi="X Mitra" w:cs="X Mitra" w:hint="cs"/>
+                <w:rFonts w:ascii="X Mitra" w:eastAsia="Calibri" w:hAnsi="X Mitra" w:cs="X Mitra"/>
                 <w:sz w:val="24"/>
                 <w:szCs w:val="24"/>
                 <w:rtl/>
@@ -19511,23 +19096,56 @@
             <w:pPr>
               <w:bidi/>
               <w:rPr>
+                <w:rFonts w:ascii="X Mitra" w:eastAsia="Calibri" w:hAnsi="X Mitra" w:cs="X Mitra"/>
+                <w:sz w:val="24"/>
+                <w:szCs w:val="24"/>
+                <w:rtl/>
+                <w:lang w:bidi="fa-IR"/>
+              </w:rPr>
+            </w:pPr>
+            <w:r>
+              <w:rPr>
+                <w:rFonts w:ascii="X Mitra" w:eastAsia="Calibri" w:hAnsi="X Mitra" w:cs="X Mitra"/>
+                <w:sz w:val="24"/>
+                <w:szCs w:val="24"/>
+                <w:rtl/>
+                <w:lang w:bidi="fa-IR"/>
+              </w:rPr>
+              <w:t>شماره:</w:t>
+            </w:r>
+            <w:r>
+              <w:rPr>
                 <w:rFonts w:ascii="X Mitra" w:eastAsia="Calibri" w:hAnsi="X Mitra" w:cs="X Mitra" w:hint="cs"/>
                 <w:sz w:val="24"/>
                 <w:szCs w:val="24"/>
                 <w:rtl/>
                 <w:lang w:bidi="fa-IR"/>
               </w:rPr>
-            </w:pPr>
-            <w:r>
-              <w:rPr>
-                <w:rFonts w:ascii="X Mitra" w:eastAsia="Calibri" w:hAnsi="X Mitra" w:cs="X Mitra"/>
-                <w:sz w:val="24"/>
-                <w:szCs w:val="24"/>
-                <w:rtl/>
-                <w:lang w:bidi="fa-IR"/>
-              </w:rPr>
-              <w:t>شماره:</w:t>
-            </w:r>
+              <w:t>۳۵</w:t>
+            </w:r>
+          </w:p>
+        </w:tc>
+      </w:tr>
+      <w:tr>
+        <w:trPr>
+          <w:trHeight w:val="530"/>
+        </w:trPr>
+        <w:tc>
+          <w:tcPr>
+            <w:tcW w:w="6570" w:type="dxa"/>
+            <w:vAlign w:val="center"/>
+          </w:tcPr>
+          <w:p>
+            <w:pPr>
+              <w:bidi/>
+              <w:rPr>
+                <w:rFonts w:ascii="X Mitra" w:eastAsia="Calibri" w:hAnsi="X Mitra" w:cs="X Mitra"/>
+                <w:sz w:val="24"/>
+                <w:szCs w:val="24"/>
+                <w:rtl/>
+                <w:lang w:bidi="fa-IR"/>
+              </w:rPr>
+            </w:pPr>
             <w:r>
               <w:rPr>
                 <w:rFonts w:ascii="X Mitra" w:eastAsia="Calibri" w:hAnsi="X Mitra" w:cs="X Mitra" w:hint="cs"/>
@@ -19536,7 +19154,7 @@
                 <w:rtl/>
                 <w:lang w:bidi="fa-IR"/>
               </w:rPr>
-              <w:t>۳۵</w:t>
+              <w:t>شماره پدر: ۳۳</w:t>
             </w:r>
           </w:p>
         </w:tc>
@@ -19554,22 +19172,22 @@
             <w:pPr>
               <w:bidi/>
               <w:rPr>
-                <w:rFonts w:ascii="X Mitra" w:eastAsia="Calibri" w:hAnsi="X Mitra" w:cs="X Mitra" w:hint="cs"/>
-                <w:sz w:val="24"/>
-                <w:szCs w:val="24"/>
-                <w:rtl/>
-                <w:lang w:bidi="fa-IR"/>
-              </w:rPr>
-            </w:pPr>
-            <w:r>
-              <w:rPr>
-                <w:rFonts w:ascii="X Mitra" w:eastAsia="Calibri" w:hAnsi="X Mitra" w:cs="X Mitra" w:hint="cs"/>
-                <w:sz w:val="24"/>
-                <w:szCs w:val="24"/>
-                <w:rtl/>
-                <w:lang w:bidi="fa-IR"/>
-              </w:rPr>
-              <w:t>شماره پدر: ۳۳</w:t>
+                <w:rFonts w:ascii="X Mitra" w:eastAsia="Calibri" w:hAnsi="X Mitra" w:cs="X Mitra"/>
+                <w:sz w:val="24"/>
+                <w:szCs w:val="24"/>
+                <w:rtl/>
+                <w:lang w:bidi="fa-IR"/>
+              </w:rPr>
+            </w:pPr>
+            <w:r>
+              <w:rPr>
+                <w:rFonts w:ascii="X Mitra" w:eastAsia="Calibri" w:hAnsi="X Mitra" w:cs="X Mitra"/>
+                <w:sz w:val="24"/>
+                <w:szCs w:val="24"/>
+                <w:rtl/>
+                <w:lang w:bidi="fa-IR"/>
+              </w:rPr>
+              <w:t>توصیف: امکان حذف محصول از سیستم</w:t>
             </w:r>
           </w:p>
         </w:tc>
@@ -19590,19 +19208,18 @@
                 <w:rFonts w:ascii="X Mitra" w:eastAsia="Calibri" w:hAnsi="X Mitra" w:cs="X Mitra"/>
                 <w:sz w:val="24"/>
                 <w:szCs w:val="24"/>
-                <w:rtl/>
-                <w:lang w:bidi="fa-IR"/>
-              </w:rPr>
-            </w:pPr>
-            <w:r>
-              <w:rPr>
-                <w:rFonts w:ascii="X Mitra" w:eastAsia="Calibri" w:hAnsi="X Mitra" w:cs="X Mitra"/>
-                <w:sz w:val="24"/>
-                <w:szCs w:val="24"/>
-                <w:rtl/>
-                <w:lang w:bidi="fa-IR"/>
-              </w:rPr>
-              <w:t>توصیف: امکان حذف محصول از سیستم</w:t>
+                <w:lang w:bidi="fa-IR"/>
+              </w:rPr>
+            </w:pPr>
+            <w:r>
+              <w:rPr>
+                <w:rFonts w:ascii="X Mitra" w:eastAsia="Calibri" w:hAnsi="X Mitra" w:cs="X Mitra"/>
+                <w:sz w:val="24"/>
+                <w:szCs w:val="24"/>
+                <w:rtl/>
+                <w:lang w:bidi="fa-IR"/>
+              </w:rPr>
+              <w:t>کنشگر اصلی: کارمندان</w:t>
             </w:r>
           </w:p>
         </w:tc>
@@ -19634,14 +19251,218 @@
                 <w:rtl/>
                 <w:lang w:bidi="fa-IR"/>
               </w:rPr>
-              <w:t>کنشگر اصلی: کارمندان</w:t>
-            </w:r>
-          </w:p>
-        </w:tc>
-      </w:tr>
-      <w:tr>
-        <w:trPr>
-          <w:trHeight w:val="530"/>
+              <w:t>کنشگر فرعی: -</w:t>
+            </w:r>
+          </w:p>
+        </w:tc>
+      </w:tr>
+      <w:tr>
+        <w:trPr>
+          <w:trHeight w:val="620"/>
+        </w:trPr>
+        <w:tc>
+          <w:tcPr>
+            <w:tcW w:w="6570" w:type="dxa"/>
+          </w:tcPr>
+          <w:p>
+            <w:pPr>
+              <w:bidi/>
+              <w:rPr>
+                <w:rFonts w:ascii="X Mitra" w:eastAsia="Calibri" w:hAnsi="X Mitra" w:cs="X Mitra"/>
+                <w:sz w:val="24"/>
+                <w:szCs w:val="24"/>
+                <w:lang w:bidi="fa-IR"/>
+              </w:rPr>
+            </w:pPr>
+            <w:r>
+              <w:rPr>
+                <w:rFonts w:ascii="X Mitra" w:eastAsia="Calibri" w:hAnsi="X Mitra" w:cs="X Mitra"/>
+                <w:sz w:val="24"/>
+                <w:szCs w:val="24"/>
+                <w:rtl/>
+                <w:lang w:bidi="fa-IR"/>
+              </w:rPr>
+              <w:t>پیش شرط ها: کاربر وارد سیستم شده باشد</w:t>
+            </w:r>
+          </w:p>
+        </w:tc>
+      </w:tr>
+      <w:tr>
+        <w:trPr>
+          <w:trHeight w:val="1214"/>
+        </w:trPr>
+        <w:tc>
+          <w:tcPr>
+            <w:tcW w:w="6570" w:type="dxa"/>
+          </w:tcPr>
+          <w:p>
+            <w:pPr>
+              <w:bidi/>
+              <w:rPr>
+                <w:rFonts w:ascii="X Mitra" w:eastAsia="Calibri" w:hAnsi="X Mitra" w:cs="X Mitra"/>
+                <w:sz w:val="24"/>
+                <w:szCs w:val="24"/>
+                <w:rtl/>
+                <w:lang w:bidi="fa-IR"/>
+              </w:rPr>
+            </w:pPr>
+            <w:r>
+              <w:rPr>
+                <w:rFonts w:ascii="X Mitra" w:eastAsia="Calibri" w:hAnsi="X Mitra" w:cs="X Mitra"/>
+                <w:sz w:val="24"/>
+                <w:szCs w:val="24"/>
+                <w:rtl/>
+                <w:lang w:bidi="fa-IR"/>
+              </w:rPr>
+              <w:t xml:space="preserve">روند اصلی: </w:t>
+            </w:r>
+          </w:p>
+          <w:p>
+            <w:pPr>
+              <w:bidi/>
+              <w:rPr>
+                <w:rFonts w:ascii="X Mitra" w:eastAsia="Calibri" w:hAnsi="X Mitra" w:cs="X Mitra"/>
+                <w:sz w:val="24"/>
+                <w:szCs w:val="24"/>
+                <w:rtl/>
+                <w:lang w:bidi="fa-IR"/>
+              </w:rPr>
+            </w:pPr>
+            <w:r>
+              <w:rPr>
+                <w:rFonts w:ascii="X Mitra" w:eastAsia="Calibri" w:hAnsi="X Mitra" w:cs="X Mitra"/>
+                <w:sz w:val="24"/>
+                <w:szCs w:val="24"/>
+                <w:rtl/>
+                <w:lang w:bidi="fa-IR"/>
+              </w:rPr>
+              <w:t xml:space="preserve">    ۱ –</w:t>
+            </w:r>
+            <w:r>
+              <w:rPr>
+                <w:rFonts w:ascii="X Mitra" w:eastAsia="Calibri" w:hAnsi="X Mitra" w:cs="X Mitra"/>
+                <w:sz w:val="24"/>
+                <w:szCs w:val="24"/>
+                <w:lang w:bidi="fa-IR"/>
+              </w:rPr>
+              <w:t xml:space="preserve"> </w:t>
+            </w:r>
+            <w:r>
+              <w:rPr>
+                <w:rFonts w:ascii="X Mitra" w:eastAsia="Calibri" w:hAnsi="X Mitra" w:cs="X Mitra"/>
+                <w:sz w:val="24"/>
+                <w:szCs w:val="24"/>
+                <w:rtl/>
+                <w:lang w:bidi="fa-IR"/>
+              </w:rPr>
+              <w:t>(۱) حاوی (جستجو در سیستم).</w:t>
+            </w:r>
+          </w:p>
+          <w:p>
+            <w:pPr>
+              <w:bidi/>
+              <w:rPr>
+                <w:rFonts w:ascii="X Mitra" w:eastAsia="Calibri" w:hAnsi="X Mitra" w:cs="X Mitra"/>
+                <w:sz w:val="24"/>
+                <w:szCs w:val="24"/>
+                <w:rtl/>
+                <w:lang w:bidi="fa-IR"/>
+              </w:rPr>
+            </w:pPr>
+            <w:r>
+              <w:rPr>
+                <w:rFonts w:ascii="X Mitra" w:eastAsia="Calibri" w:hAnsi="X Mitra" w:cs="X Mitra"/>
+                <w:sz w:val="24"/>
+                <w:szCs w:val="24"/>
+                <w:rtl/>
+              </w:rPr>
+              <w:t xml:space="preserve">    ۲ – (</w:t>
+            </w:r>
+            <w:r>
+              <w:rPr>
+                <w:rFonts w:ascii="X Mitra" w:eastAsia="Calibri" w:hAnsi="X Mitra" w:cs="X Mitra"/>
+                <w:sz w:val="24"/>
+                <w:szCs w:val="24"/>
+              </w:rPr>
+              <w:t>override</w:t>
+            </w:r>
+            <w:r>
+              <w:rPr>
+                <w:rFonts w:ascii="X Mitra" w:eastAsia="Calibri" w:hAnsi="X Mitra" w:cs="X Mitra"/>
+                <w:sz w:val="24"/>
+                <w:szCs w:val="24"/>
+                <w:rtl/>
+                <w:lang w:bidi="fa-IR"/>
+              </w:rPr>
+              <w:t xml:space="preserve"> ۲) </w:t>
+            </w:r>
+            <w:r>
+              <w:rPr>
+                <w:rFonts w:ascii="X Mitra" w:eastAsia="Calibri" w:hAnsi="X Mitra" w:cs="X Mitra"/>
+                <w:sz w:val="24"/>
+                <w:szCs w:val="24"/>
+                <w:rtl/>
+              </w:rPr>
+              <w:t>کاربر تغییرات خود را روی فیلد های محصول انجام میدهد.</w:t>
+            </w:r>
+          </w:p>
+          <w:p>
+            <w:pPr>
+              <w:bidi/>
+              <w:rPr>
+                <w:rFonts w:ascii="X Mitra" w:eastAsia="Calibri" w:hAnsi="X Mitra" w:cs="X Mitra"/>
+                <w:sz w:val="24"/>
+                <w:szCs w:val="24"/>
+                <w:lang w:bidi="fa-IR"/>
+              </w:rPr>
+            </w:pPr>
+            <w:r>
+              <w:rPr>
+                <w:rFonts w:ascii="X Mitra" w:eastAsia="Calibri" w:hAnsi="X Mitra" w:cs="X Mitra"/>
+                <w:sz w:val="24"/>
+                <w:szCs w:val="24"/>
+                <w:rtl/>
+                <w:lang w:bidi="fa-IR"/>
+              </w:rPr>
+              <w:t xml:space="preserve">    </w:t>
+            </w:r>
+          </w:p>
+        </w:tc>
+      </w:tr>
+      <w:tr>
+        <w:trPr>
+          <w:trHeight w:val="800"/>
+        </w:trPr>
+        <w:tc>
+          <w:tcPr>
+            <w:tcW w:w="6570" w:type="dxa"/>
+          </w:tcPr>
+          <w:p>
+            <w:pPr>
+              <w:bidi/>
+              <w:rPr>
+                <w:rFonts w:ascii="X Mitra" w:eastAsia="Calibri" w:hAnsi="X Mitra" w:cs="X Mitra"/>
+                <w:sz w:val="24"/>
+                <w:szCs w:val="24"/>
+                <w:lang w:bidi="fa-IR"/>
+              </w:rPr>
+            </w:pPr>
+            <w:r>
+              <w:rPr>
+                <w:rFonts w:ascii="X Mitra" w:eastAsia="Calibri" w:hAnsi="X Mitra" w:cs="X Mitra"/>
+                <w:sz w:val="24"/>
+                <w:szCs w:val="24"/>
+                <w:rtl/>
+                <w:lang w:bidi="fa-IR"/>
+              </w:rPr>
+              <w:t>پس شرط ها: تغییرات کاربر اعمال شده باشد.</w:t>
+            </w:r>
+          </w:p>
+        </w:tc>
+      </w:tr>
+      <w:tr>
+        <w:trPr>
+          <w:trHeight w:val="620"/>
         </w:trPr>
         <w:tc>
           <w:tcPr>
@@ -19655,242 +19476,6 @@
                 <w:rFonts w:ascii="X Mitra" w:eastAsia="Calibri" w:hAnsi="X Mitra" w:cs="X Mitra"/>
                 <w:sz w:val="24"/>
                 <w:szCs w:val="24"/>
-                <w:lang w:bidi="fa-IR"/>
-              </w:rPr>
-            </w:pPr>
-            <w:r>
-              <w:rPr>
-                <w:rFonts w:ascii="X Mitra" w:eastAsia="Calibri" w:hAnsi="X Mitra" w:cs="X Mitra"/>
-                <w:sz w:val="24"/>
-                <w:szCs w:val="24"/>
-                <w:rtl/>
-                <w:lang w:bidi="fa-IR"/>
-              </w:rPr>
-              <w:t>کنشگر فرعی: -</w:t>
-            </w:r>
-          </w:p>
-        </w:tc>
-      </w:tr>
-      <w:tr>
-        <w:trPr>
-          <w:trHeight w:val="620"/>
-        </w:trPr>
-        <w:tc>
-          <w:tcPr>
-            <w:tcW w:w="6570" w:type="dxa"/>
-          </w:tcPr>
-          <w:p>
-            <w:pPr>
-              <w:bidi/>
-              <w:rPr>
-                <w:rFonts w:ascii="X Mitra" w:eastAsia="Calibri" w:hAnsi="X Mitra" w:cs="X Mitra"/>
-                <w:sz w:val="24"/>
-                <w:szCs w:val="24"/>
-                <w:lang w:bidi="fa-IR"/>
-              </w:rPr>
-            </w:pPr>
-            <w:r>
-              <w:rPr>
-                <w:rFonts w:ascii="X Mitra" w:eastAsia="Calibri" w:hAnsi="X Mitra" w:cs="X Mitra"/>
-                <w:sz w:val="24"/>
-                <w:szCs w:val="24"/>
-                <w:rtl/>
-                <w:lang w:bidi="fa-IR"/>
-              </w:rPr>
-              <w:t>پیش شرط ها: کاربر وارد سیستم شده باشد</w:t>
-            </w:r>
-          </w:p>
-        </w:tc>
-      </w:tr>
-      <w:tr>
-        <w:trPr>
-          <w:trHeight w:val="1214"/>
-        </w:trPr>
-        <w:tc>
-          <w:tcPr>
-            <w:tcW w:w="6570" w:type="dxa"/>
-          </w:tcPr>
-          <w:p>
-            <w:pPr>
-              <w:bidi/>
-              <w:rPr>
-                <w:rFonts w:ascii="X Mitra" w:eastAsia="Calibri" w:hAnsi="X Mitra" w:cs="X Mitra"/>
-                <w:sz w:val="24"/>
-                <w:szCs w:val="24"/>
-                <w:rtl/>
-                <w:lang w:bidi="fa-IR"/>
-              </w:rPr>
-            </w:pPr>
-            <w:r>
-              <w:rPr>
-                <w:rFonts w:ascii="X Mitra" w:eastAsia="Calibri" w:hAnsi="X Mitra" w:cs="X Mitra"/>
-                <w:sz w:val="24"/>
-                <w:szCs w:val="24"/>
-                <w:rtl/>
-                <w:lang w:bidi="fa-IR"/>
-              </w:rPr>
-              <w:t xml:space="preserve">روند اصلی: </w:t>
-            </w:r>
-          </w:p>
-          <w:p>
-            <w:pPr>
-              <w:bidi/>
-              <w:rPr>
-                <w:rFonts w:ascii="X Mitra" w:eastAsia="Calibri" w:hAnsi="X Mitra" w:cs="X Mitra"/>
-                <w:sz w:val="24"/>
-                <w:szCs w:val="24"/>
-                <w:rtl/>
-                <w:lang w:bidi="fa-IR"/>
-              </w:rPr>
-            </w:pPr>
-            <w:r>
-              <w:rPr>
-                <w:rFonts w:ascii="X Mitra" w:eastAsia="Calibri" w:hAnsi="X Mitra" w:cs="X Mitra"/>
-                <w:sz w:val="24"/>
-                <w:szCs w:val="24"/>
-                <w:rtl/>
-                <w:lang w:bidi="fa-IR"/>
-              </w:rPr>
-              <w:t xml:space="preserve">    ۱ –</w:t>
-            </w:r>
-            <w:r>
-              <w:rPr>
-                <w:rFonts w:ascii="X Mitra" w:eastAsia="Calibri" w:hAnsi="X Mitra" w:cs="X Mitra"/>
-                <w:sz w:val="24"/>
-                <w:szCs w:val="24"/>
-                <w:lang w:bidi="fa-IR"/>
-              </w:rPr>
-              <w:t xml:space="preserve"> </w:t>
-            </w:r>
-            <w:r>
-              <w:rPr>
-                <w:rFonts w:ascii="X Mitra" w:eastAsia="Calibri" w:hAnsi="X Mitra" w:cs="X Mitra"/>
-                <w:sz w:val="24"/>
-                <w:szCs w:val="24"/>
-                <w:rtl/>
-                <w:lang w:bidi="fa-IR"/>
-              </w:rPr>
-              <w:t>(۱) حاوی (جستجو در سیستم).</w:t>
-            </w:r>
-          </w:p>
-          <w:p>
-            <w:pPr>
-              <w:bidi/>
-              <w:rPr>
-                <w:rFonts w:ascii="X Mitra" w:eastAsia="Calibri" w:hAnsi="X Mitra" w:cs="X Mitra"/>
-                <w:sz w:val="24"/>
-                <w:szCs w:val="24"/>
-                <w:rtl/>
-                <w:lang w:bidi="fa-IR"/>
-              </w:rPr>
-            </w:pPr>
-            <w:r>
-              <w:rPr>
-                <w:rFonts w:ascii="X Mitra" w:eastAsia="Calibri" w:hAnsi="X Mitra" w:cs="X Mitra"/>
-                <w:sz w:val="24"/>
-                <w:szCs w:val="24"/>
-                <w:rtl/>
-              </w:rPr>
-              <w:t xml:space="preserve">    ۲ – (</w:t>
-            </w:r>
-            <w:r>
-              <w:rPr>
-                <w:rFonts w:ascii="X Mitra" w:eastAsia="Calibri" w:hAnsi="X Mitra" w:cs="X Mitra"/>
-                <w:sz w:val="24"/>
-                <w:szCs w:val="24"/>
-              </w:rPr>
-              <w:t>override</w:t>
-            </w:r>
-            <w:r>
-              <w:rPr>
-                <w:rFonts w:ascii="X Mitra" w:eastAsia="Calibri" w:hAnsi="X Mitra" w:cs="X Mitra"/>
-                <w:sz w:val="24"/>
-                <w:szCs w:val="24"/>
-                <w:rtl/>
-                <w:lang w:bidi="fa-IR"/>
-              </w:rPr>
-              <w:t xml:space="preserve"> ۲) </w:t>
-            </w:r>
-            <w:r>
-              <w:rPr>
-                <w:rFonts w:ascii="X Mitra" w:eastAsia="Calibri" w:hAnsi="X Mitra" w:cs="X Mitra"/>
-                <w:sz w:val="24"/>
-                <w:szCs w:val="24"/>
-                <w:rtl/>
-              </w:rPr>
-              <w:t>کاربر تغییرات خود را روی فیلد های محصول انجام میدهد.</w:t>
-            </w:r>
-          </w:p>
-          <w:p>
-            <w:pPr>
-              <w:bidi/>
-              <w:rPr>
-                <w:rFonts w:ascii="X Mitra" w:eastAsia="Calibri" w:hAnsi="X Mitra" w:cs="X Mitra"/>
-                <w:sz w:val="24"/>
-                <w:szCs w:val="24"/>
-                <w:lang w:bidi="fa-IR"/>
-              </w:rPr>
-            </w:pPr>
-            <w:r>
-              <w:rPr>
-                <w:rFonts w:ascii="X Mitra" w:eastAsia="Calibri" w:hAnsi="X Mitra" w:cs="X Mitra"/>
-                <w:sz w:val="24"/>
-                <w:szCs w:val="24"/>
-                <w:rtl/>
-                <w:lang w:bidi="fa-IR"/>
-              </w:rPr>
-              <w:t xml:space="preserve">    </w:t>
-            </w:r>
-          </w:p>
-        </w:tc>
-      </w:tr>
-      <w:tr>
-        <w:trPr>
-          <w:trHeight w:val="800"/>
-        </w:trPr>
-        <w:tc>
-          <w:tcPr>
-            <w:tcW w:w="6570" w:type="dxa"/>
-          </w:tcPr>
-          <w:p>
-            <w:pPr>
-              <w:bidi/>
-              <w:rPr>
-                <w:rFonts w:ascii="X Mitra" w:eastAsia="Calibri" w:hAnsi="X Mitra" w:cs="X Mitra"/>
-                <w:sz w:val="24"/>
-                <w:szCs w:val="24"/>
-                <w:lang w:bidi="fa-IR"/>
-              </w:rPr>
-            </w:pPr>
-            <w:r>
-              <w:rPr>
-                <w:rFonts w:ascii="X Mitra" w:eastAsia="Calibri" w:hAnsi="X Mitra" w:cs="X Mitra"/>
-                <w:sz w:val="24"/>
-                <w:szCs w:val="24"/>
-                <w:rtl/>
-                <w:lang w:bidi="fa-IR"/>
-              </w:rPr>
-              <w:t>پس شرط ها: تغییرات کاربر اعمال شده باشد.</w:t>
-            </w:r>
-          </w:p>
-        </w:tc>
-      </w:tr>
-      <w:tr>
-        <w:trPr>
-          <w:trHeight w:val="620"/>
-        </w:trPr>
-        <w:tc>
-          <w:tcPr>
-            <w:tcW w:w="6570" w:type="dxa"/>
-            <w:vAlign w:val="center"/>
-          </w:tcPr>
-          <w:p>
-            <w:pPr>
-              <w:bidi/>
-              <w:rPr>
-                <w:rFonts w:ascii="X Mitra" w:eastAsia="Calibri" w:hAnsi="X Mitra" w:cs="X Mitra"/>
-                <w:sz w:val="24"/>
-                <w:szCs w:val="24"/>
                 <w:rtl/>
                 <w:lang w:bidi="fa-IR"/>
               </w:rPr>
@@ -19926,66 +19511,66 @@
       <w:pPr>
         <w:bidi/>
         <w:rPr>
-          <w:rFonts w:ascii="X Mitra" w:hAnsi="X Mitra" w:cs="X Mitra" w:hint="cs"/>
-          <w:sz w:val="24"/>
-          <w:szCs w:val="24"/>
-          <w:lang w:bidi="fa-IR"/>
-        </w:rPr>
-      </w:pPr>
-    </w:p>
-    <w:p>
-      <w:pPr>
-        <w:bidi/>
-        <w:rPr>
-          <w:rFonts w:ascii="X Mitra" w:hAnsi="X Mitra" w:cs="X Mitra" w:hint="cs"/>
-          <w:sz w:val="24"/>
-          <w:szCs w:val="24"/>
-          <w:rtl/>
-          <w:lang w:bidi="fa-IR"/>
-        </w:rPr>
-      </w:pPr>
-    </w:p>
-    <w:p>
-      <w:pPr>
-        <w:bidi/>
-        <w:rPr>
-          <w:rFonts w:ascii="X Mitra" w:hAnsi="X Mitra" w:cs="X Mitra" w:hint="cs"/>
-          <w:sz w:val="24"/>
-          <w:szCs w:val="24"/>
-          <w:rtl/>
-          <w:lang w:bidi="fa-IR"/>
-        </w:rPr>
-      </w:pPr>
-    </w:p>
-    <w:p>
-      <w:pPr>
-        <w:bidi/>
-        <w:rPr>
-          <w:rFonts w:ascii="X Mitra" w:hAnsi="X Mitra" w:cs="X Mitra" w:hint="cs"/>
-          <w:sz w:val="24"/>
-          <w:szCs w:val="24"/>
-          <w:rtl/>
-          <w:lang w:bidi="fa-IR"/>
-        </w:rPr>
-      </w:pPr>
-    </w:p>
-    <w:p>
-      <w:pPr>
-        <w:bidi/>
-        <w:rPr>
-          <w:rFonts w:ascii="X Mitra" w:hAnsi="X Mitra" w:cs="X Mitra" w:hint="cs"/>
-          <w:sz w:val="24"/>
-          <w:szCs w:val="24"/>
-          <w:rtl/>
-          <w:lang w:bidi="fa-IR"/>
-        </w:rPr>
-      </w:pPr>
-    </w:p>
-    <w:p>
-      <w:pPr>
-        <w:bidi/>
-        <w:rPr>
-          <w:rFonts w:ascii="X Mitra" w:hAnsi="X Mitra" w:cs="X Mitra" w:hint="cs"/>
+          <w:rFonts w:ascii="X Mitra" w:hAnsi="X Mitra" w:cs="X Mitra"/>
+          <w:sz w:val="24"/>
+          <w:szCs w:val="24"/>
+          <w:lang w:bidi="fa-IR"/>
+        </w:rPr>
+      </w:pPr>
+    </w:p>
+    <w:p>
+      <w:pPr>
+        <w:bidi/>
+        <w:rPr>
+          <w:rFonts w:ascii="X Mitra" w:hAnsi="X Mitra" w:cs="X Mitra"/>
+          <w:sz w:val="24"/>
+          <w:szCs w:val="24"/>
+          <w:rtl/>
+          <w:lang w:bidi="fa-IR"/>
+        </w:rPr>
+      </w:pPr>
+    </w:p>
+    <w:p>
+      <w:pPr>
+        <w:bidi/>
+        <w:rPr>
+          <w:rFonts w:ascii="X Mitra" w:hAnsi="X Mitra" w:cs="X Mitra"/>
+          <w:sz w:val="24"/>
+          <w:szCs w:val="24"/>
+          <w:rtl/>
+          <w:lang w:bidi="fa-IR"/>
+        </w:rPr>
+      </w:pPr>
+    </w:p>
+    <w:p>
+      <w:pPr>
+        <w:bidi/>
+        <w:rPr>
+          <w:rFonts w:ascii="X Mitra" w:hAnsi="X Mitra" w:cs="X Mitra"/>
+          <w:sz w:val="24"/>
+          <w:szCs w:val="24"/>
+          <w:rtl/>
+          <w:lang w:bidi="fa-IR"/>
+        </w:rPr>
+      </w:pPr>
+    </w:p>
+    <w:p>
+      <w:pPr>
+        <w:bidi/>
+        <w:rPr>
+          <w:rFonts w:ascii="X Mitra" w:hAnsi="X Mitra" w:cs="X Mitra"/>
+          <w:sz w:val="24"/>
+          <w:szCs w:val="24"/>
+          <w:rtl/>
+          <w:lang w:bidi="fa-IR"/>
+        </w:rPr>
+      </w:pPr>
+    </w:p>
+    <w:p>
+      <w:pPr>
+        <w:bidi/>
+        <w:rPr>
+          <w:rFonts w:ascii="X Mitra" w:hAnsi="X Mitra" w:cs="X Mitra"/>
           <w:sz w:val="24"/>
           <w:szCs w:val="24"/>
           <w:lang w:bidi="fa-IR"/>
@@ -20416,19 +20001,8 @@
                 <w:szCs w:val="24"/>
                 <w:rtl/>
               </w:rPr>
-              <w:t xml:space="preserve">محلی برای ذخیره سازی داده های کاربران </w:t>
-            </w:r>
-            <w:proofErr w:type="gramStart"/>
-            <w:r>
-              <w:rPr>
-                <w:rFonts w:ascii="X Mitra" w:hAnsi="X Mitra" w:cs="X Mitra"/>
-                <w:sz w:val="24"/>
-                <w:szCs w:val="24"/>
-                <w:rtl/>
-              </w:rPr>
-              <w:t>و سیستم</w:t>
-            </w:r>
-            <w:proofErr w:type="gramEnd"/>
+              <w:t>محلی برای ذخیره سازی داده های کاربران و سیستم</w:t>
+            </w:r>
           </w:p>
           <w:p>
             <w:pPr>
@@ -20653,27 +20227,7 @@
                 <w:szCs w:val="24"/>
                 <w:rtl/>
               </w:rPr>
-              <w:t xml:space="preserve">شامل هرگونه محصول است که در روند ساخت محصول نهایی بدست میاید. </w:t>
-            </w:r>
-            <w:proofErr w:type="gramStart"/>
-            <w:r>
-              <w:rPr>
-                <w:rFonts w:ascii="X Mitra" w:hAnsi="X Mitra" w:cs="X Mitra"/>
-                <w:sz w:val="24"/>
-                <w:szCs w:val="24"/>
-                <w:rtl/>
-              </w:rPr>
-              <w:t>برای  مثال</w:t>
-            </w:r>
-            <w:proofErr w:type="gramEnd"/>
-            <w:r>
-              <w:rPr>
-                <w:rFonts w:ascii="X Mitra" w:hAnsi="X Mitra" w:cs="X Mitra"/>
-                <w:sz w:val="24"/>
-                <w:szCs w:val="24"/>
-                <w:rtl/>
-              </w:rPr>
-              <w:t xml:space="preserve"> برد کامپیوتری شخصی سازی شده</w:t>
+              <w:t>شامل هرگونه محصول است که در روند ساخت محصول نهایی بدست میاید. برای  مثال برد کامپیوتری شخصی سازی شده</w:t>
             </w:r>
           </w:p>
           <w:p>
@@ -20796,17 +20350,7 @@
                 <w:szCs w:val="24"/>
                 <w:rtl/>
               </w:rPr>
-              <w:t xml:space="preserve">مسیر تولید عبارت اند از مسیر طی شده از ابتدای چرخه تامین (تامین کننده) تا انتهای چرخه فروش (نوع فروش </w:t>
-            </w:r>
-            <w:proofErr w:type="gramStart"/>
-            <w:r>
-              <w:rPr>
-                <w:rFonts w:ascii="X Mitra" w:hAnsi="X Mitra" w:cs="X Mitra"/>
-                <w:sz w:val="24"/>
-                <w:szCs w:val="24"/>
-                <w:rtl/>
-              </w:rPr>
-              <w:t>محصول</w:t>
+              <w:t>مسیر تولید عبارت اند از مسیر طی شده از ابتدای چرخه تامین (تامین کننده) تا انتهای چرخه فروش (نوع فروش محصول</w:t>
             </w:r>
             <w:r>
               <w:rPr>
@@ -20816,7 +20360,6 @@
               </w:rPr>
               <w:t>(</w:t>
             </w:r>
-            <w:proofErr w:type="gramEnd"/>
           </w:p>
           <w:p>
             <w:pPr>
@@ -21172,6 +20715,27 @@
           <w:p>
             <w:pPr>
               <w:bidi/>
+              <w:rPr>
+                <w:rFonts w:ascii="X Mitra" w:hAnsi="X Mitra" w:cs="X Mitra"/>
+                <w:b w:val="0"/>
+                <w:bCs w:val="0"/>
+                <w:sz w:val="24"/>
+                <w:szCs w:val="24"/>
+                <w:rtl/>
+              </w:rPr>
+            </w:pPr>
+            <w:r>
+              <w:rPr>
+                <w:rFonts w:ascii="X Mitra" w:hAnsi="X Mitra" w:cs="X Mitra"/>
+                <w:b w:val="0"/>
+                <w:bCs w:val="0"/>
+                <w:sz w:val="24"/>
+                <w:szCs w:val="24"/>
+                <w:rtl/>
+              </w:rPr>
+              <w:t>تامین کنند</w:t>
+            </w:r>
+            <w:r>
               <w:rPr>
                 <w:rFonts w:ascii="X Mitra" w:hAnsi="X Mitra" w:cs="X Mitra" w:hint="cs"/>
                 <w:b w:val="0"/>
@@ -21180,8 +20744,104 @@
                 <w:szCs w:val="24"/>
                 <w:rtl/>
               </w:rPr>
-            </w:pPr>
-            <w:r>
+              <w:t>ه</w:t>
+            </w:r>
+          </w:p>
+        </w:tc>
+        <w:tc>
+          <w:tcPr>
+            <w:tcW w:w="4788" w:type="dxa"/>
+          </w:tcPr>
+          <w:p>
+            <w:pPr>
+              <w:bidi/>
+              <w:cnfStyle w:val="000000000000" w:firstRow="0" w:lastRow="0" w:firstColumn="0" w:lastColumn="0" w:oddVBand="0" w:evenVBand="0" w:oddHBand="0" w:evenHBand="0" w:firstRowFirstColumn="0" w:firstRowLastColumn="0" w:lastRowFirstColumn="0" w:lastRowLastColumn="0"/>
+              <w:rPr>
+                <w:rFonts w:ascii="X Mitra" w:hAnsi="X Mitra" w:cs="X Mitra"/>
+                <w:sz w:val="24"/>
+                <w:szCs w:val="24"/>
+                <w:rtl/>
+              </w:rPr>
+            </w:pPr>
+            <w:r>
+              <w:rPr>
+                <w:rFonts w:ascii="X Mitra" w:hAnsi="X Mitra" w:cs="X Mitra"/>
+                <w:sz w:val="24"/>
+                <w:szCs w:val="24"/>
+                <w:rtl/>
+              </w:rPr>
+              <w:t>شامل سازمان ها و شرکت های ارسال کننده محصول و یا مولفه به سازمان ما میشود.</w:t>
+            </w:r>
+          </w:p>
+          <w:p>
+            <w:pPr>
+              <w:bidi/>
+              <w:cnfStyle w:val="000000000000" w:firstRow="0" w:lastRow="0" w:firstColumn="0" w:lastColumn="0" w:oddVBand="0" w:evenVBand="0" w:oddHBand="0" w:evenHBand="0" w:firstRowFirstColumn="0" w:firstRowLastColumn="0" w:lastRowFirstColumn="0" w:lastRowLastColumn="0"/>
+              <w:rPr>
+                <w:rFonts w:ascii="X Mitra" w:hAnsi="X Mitra" w:cs="X Mitra"/>
+                <w:sz w:val="24"/>
+                <w:szCs w:val="24"/>
+                <w:rtl/>
+              </w:rPr>
+            </w:pPr>
+          </w:p>
+          <w:p>
+            <w:pPr>
+              <w:bidi/>
+              <w:cnfStyle w:val="000000000000" w:firstRow="0" w:lastRow="0" w:firstColumn="0" w:lastColumn="0" w:oddVBand="0" w:evenVBand="0" w:oddHBand="0" w:evenHBand="0" w:firstRowFirstColumn="0" w:firstRowLastColumn="0" w:lastRowFirstColumn="0" w:lastRowLastColumn="0"/>
+              <w:rPr>
+                <w:rFonts w:ascii="X Mitra" w:hAnsi="X Mitra" w:cs="X Mitra"/>
+                <w:sz w:val="24"/>
+                <w:szCs w:val="24"/>
+                <w:rtl/>
+              </w:rPr>
+            </w:pPr>
+            <w:r>
+              <w:rPr>
+                <w:rFonts w:ascii="X Mitra" w:hAnsi="X Mitra" w:cs="X Mitra"/>
+                <w:sz w:val="24"/>
+                <w:szCs w:val="24"/>
+                <w:rtl/>
+              </w:rPr>
+              <w:t>مترادف: ندارد.</w:t>
+            </w:r>
+          </w:p>
+          <w:p>
+            <w:pPr>
+              <w:bidi/>
+              <w:cnfStyle w:val="000000000000" w:firstRow="0" w:lastRow="0" w:firstColumn="0" w:lastColumn="0" w:oddVBand="0" w:evenVBand="0" w:oddHBand="0" w:evenHBand="0" w:firstRowFirstColumn="0" w:firstRowLastColumn="0" w:lastRowFirstColumn="0" w:lastRowLastColumn="0"/>
+              <w:rPr>
+                <w:rFonts w:ascii="X Mitra" w:hAnsi="X Mitra" w:cs="X Mitra"/>
+                <w:sz w:val="24"/>
+                <w:szCs w:val="24"/>
+                <w:rtl/>
+              </w:rPr>
+            </w:pPr>
+            <w:r>
+              <w:rPr>
+                <w:rFonts w:ascii="X Mitra" w:hAnsi="X Mitra" w:cs="X Mitra"/>
+                <w:sz w:val="24"/>
+                <w:szCs w:val="24"/>
+                <w:rtl/>
+              </w:rPr>
+              <w:t>هم آوا: ندارد.</w:t>
+            </w:r>
+          </w:p>
+        </w:tc>
+      </w:tr>
+      <w:tr>
+        <w:trPr>
+          <w:cnfStyle w:val="000000100000" w:firstRow="0" w:lastRow="0" w:firstColumn="0" w:lastColumn="0" w:oddVBand="0" w:evenVBand="0" w:oddHBand="1" w:evenHBand="0" w:firstRowFirstColumn="0" w:firstRowLastColumn="0" w:lastRowFirstColumn="0" w:lastRowLastColumn="0"/>
+          <w:trHeight w:val="1422"/>
+        </w:trPr>
+        <w:tc>
+          <w:tcPr>
+            <w:cnfStyle w:val="001000000000" w:firstRow="0" w:lastRow="0" w:firstColumn="1" w:lastColumn="0" w:oddVBand="0" w:evenVBand="0" w:oddHBand="0" w:evenHBand="0" w:firstRowFirstColumn="0" w:firstRowLastColumn="0" w:lastRowFirstColumn="0" w:lastRowLastColumn="0"/>
+            <w:tcW w:w="4788" w:type="dxa"/>
+          </w:tcPr>
+          <w:p>
+            <w:pPr>
+              <w:bidi/>
               <w:rPr>
                 <w:rFonts w:ascii="X Mitra" w:hAnsi="X Mitra" w:cs="X Mitra"/>
                 <w:b w:val="0"/>
@@ -21190,8 +20850,121 @@
                 <w:szCs w:val="24"/>
                 <w:rtl/>
               </w:rPr>
-              <w:t>تامین کنند</w:t>
-            </w:r>
+            </w:pPr>
+            <w:r>
+              <w:rPr>
+                <w:rFonts w:ascii="X Mitra" w:hAnsi="X Mitra" w:cs="X Mitra"/>
+                <w:b w:val="0"/>
+                <w:bCs w:val="0"/>
+                <w:sz w:val="24"/>
+                <w:szCs w:val="24"/>
+                <w:rtl/>
+              </w:rPr>
+              <w:t>نظر</w:t>
+            </w:r>
+          </w:p>
+        </w:tc>
+        <w:tc>
+          <w:tcPr>
+            <w:tcW w:w="4788" w:type="dxa"/>
+          </w:tcPr>
+          <w:p>
+            <w:pPr>
+              <w:bidi/>
+              <w:cnfStyle w:val="000000100000" w:firstRow="0" w:lastRow="0" w:firstColumn="0" w:lastColumn="0" w:oddVBand="0" w:evenVBand="0" w:oddHBand="1" w:evenHBand="0" w:firstRowFirstColumn="0" w:firstRowLastColumn="0" w:lastRowFirstColumn="0" w:lastRowLastColumn="0"/>
+              <w:rPr>
+                <w:rFonts w:ascii="X Mitra" w:hAnsi="X Mitra" w:cs="X Mitra"/>
+                <w:sz w:val="24"/>
+                <w:szCs w:val="24"/>
+                <w:rtl/>
+              </w:rPr>
+            </w:pPr>
+            <w:r>
+              <w:rPr>
+                <w:rFonts w:ascii="X Mitra" w:hAnsi="X Mitra" w:cs="X Mitra"/>
+                <w:sz w:val="24"/>
+                <w:szCs w:val="24"/>
+                <w:rtl/>
+              </w:rPr>
+              <w:t>فرم یا متن حاوی نظرات کاربر است.</w:t>
+            </w:r>
+          </w:p>
+          <w:p>
+            <w:pPr>
+              <w:bidi/>
+              <w:cnfStyle w:val="000000100000" w:firstRow="0" w:lastRow="0" w:firstColumn="0" w:lastColumn="0" w:oddVBand="0" w:evenVBand="0" w:oddHBand="1" w:evenHBand="0" w:firstRowFirstColumn="0" w:firstRowLastColumn="0" w:lastRowFirstColumn="0" w:lastRowLastColumn="0"/>
+              <w:rPr>
+                <w:rFonts w:ascii="X Mitra" w:hAnsi="X Mitra" w:cs="X Mitra"/>
+                <w:sz w:val="24"/>
+                <w:szCs w:val="24"/>
+                <w:rtl/>
+              </w:rPr>
+            </w:pPr>
+          </w:p>
+          <w:p>
+            <w:pPr>
+              <w:bidi/>
+              <w:cnfStyle w:val="000000100000" w:firstRow="0" w:lastRow="0" w:firstColumn="0" w:lastColumn="0" w:oddVBand="0" w:evenVBand="0" w:oddHBand="1" w:evenHBand="0" w:firstRowFirstColumn="0" w:firstRowLastColumn="0" w:lastRowFirstColumn="0" w:lastRowLastColumn="0"/>
+              <w:rPr>
+                <w:rFonts w:ascii="X Mitra" w:hAnsi="X Mitra" w:cs="X Mitra"/>
+                <w:sz w:val="24"/>
+                <w:szCs w:val="24"/>
+                <w:rtl/>
+              </w:rPr>
+            </w:pPr>
+            <w:r>
+              <w:rPr>
+                <w:rFonts w:ascii="X Mitra" w:hAnsi="X Mitra" w:cs="X Mitra"/>
+                <w:sz w:val="24"/>
+                <w:szCs w:val="24"/>
+                <w:rtl/>
+              </w:rPr>
+              <w:t>مترادف: ندارد.</w:t>
+            </w:r>
+          </w:p>
+          <w:p>
+            <w:pPr>
+              <w:bidi/>
+              <w:cnfStyle w:val="000000100000" w:firstRow="0" w:lastRow="0" w:firstColumn="0" w:lastColumn="0" w:oddVBand="0" w:evenVBand="0" w:oddHBand="1" w:evenHBand="0" w:firstRowFirstColumn="0" w:firstRowLastColumn="0" w:lastRowFirstColumn="0" w:lastRowLastColumn="0"/>
+              <w:rPr>
+                <w:rFonts w:ascii="X Mitra" w:hAnsi="X Mitra" w:cs="X Mitra"/>
+                <w:sz w:val="24"/>
+                <w:szCs w:val="24"/>
+                <w:rtl/>
+              </w:rPr>
+            </w:pPr>
+            <w:r>
+              <w:rPr>
+                <w:rFonts w:ascii="X Mitra" w:hAnsi="X Mitra" w:cs="X Mitra"/>
+                <w:sz w:val="24"/>
+                <w:szCs w:val="24"/>
+                <w:rtl/>
+              </w:rPr>
+              <w:t>هم آوا: ندارد.</w:t>
+            </w:r>
+          </w:p>
+        </w:tc>
+      </w:tr>
+      <w:tr>
+        <w:trPr>
+          <w:trHeight w:val="279"/>
+        </w:trPr>
+        <w:tc>
+          <w:tcPr>
+            <w:cnfStyle w:val="001000000000" w:firstRow="0" w:lastRow="0" w:firstColumn="1" w:lastColumn="0" w:oddVBand="0" w:evenVBand="0" w:oddHBand="0" w:evenHBand="0" w:firstRowFirstColumn="0" w:firstRowLastColumn="0" w:lastRowFirstColumn="0" w:lastRowLastColumn="0"/>
+            <w:tcW w:w="4788" w:type="dxa"/>
+          </w:tcPr>
+          <w:p>
+            <w:pPr>
+              <w:bidi/>
+              <w:rPr>
+                <w:rFonts w:ascii="X Mitra" w:hAnsi="X Mitra" w:cs="X Mitra"/>
+                <w:sz w:val="24"/>
+                <w:szCs w:val="24"/>
+                <w:rtl/>
+                <w:lang w:bidi="fa-IR"/>
+              </w:rPr>
+            </w:pPr>
             <w:r>
               <w:rPr>
                 <w:rFonts w:ascii="X Mitra" w:hAnsi="X Mitra" w:cs="X Mitra" w:hint="cs"/>
@@ -21200,8 +20973,9 @@
                 <w:sz w:val="24"/>
                 <w:szCs w:val="24"/>
                 <w:rtl/>
-              </w:rPr>
-              <w:t>ه</w:t>
+                <w:lang w:bidi="fa-IR"/>
+              </w:rPr>
+              <w:t>فیلد</w:t>
             </w:r>
           </w:p>
         </w:tc>
@@ -21222,255 +20996,31 @@
             </w:pPr>
             <w:r>
               <w:rPr>
-                <w:rFonts w:ascii="X Mitra" w:hAnsi="X Mitra" w:cs="X Mitra"/>
-                <w:sz w:val="24"/>
-                <w:szCs w:val="24"/>
-                <w:rtl/>
-              </w:rPr>
-              <w:t xml:space="preserve">شامل سازمان ها </w:t>
-            </w:r>
-            <w:proofErr w:type="gramStart"/>
-            <w:r>
-              <w:rPr>
-                <w:rFonts w:ascii="X Mitra" w:hAnsi="X Mitra" w:cs="X Mitra"/>
-                <w:sz w:val="24"/>
-                <w:szCs w:val="24"/>
-                <w:rtl/>
-              </w:rPr>
-              <w:t>و شرکت</w:t>
-            </w:r>
-            <w:proofErr w:type="gramEnd"/>
-            <w:r>
-              <w:rPr>
-                <w:rFonts w:ascii="X Mitra" w:hAnsi="X Mitra" w:cs="X Mitra"/>
-                <w:sz w:val="24"/>
-                <w:szCs w:val="24"/>
-                <w:rtl/>
-              </w:rPr>
-              <w:t xml:space="preserve"> های ارسال کننده محصول و یا مولفه به سازمان ما میشود.</w:t>
-            </w:r>
-          </w:p>
-          <w:p>
-            <w:pPr>
-              <w:bidi/>
-              <w:cnfStyle w:val="000000000000" w:firstRow="0" w:lastRow="0" w:firstColumn="0" w:lastColumn="0" w:oddVBand="0" w:evenVBand="0" w:oddHBand="0" w:evenHBand="0" w:firstRowFirstColumn="0" w:firstRowLastColumn="0" w:lastRowFirstColumn="0" w:lastRowLastColumn="0"/>
-              <w:rPr>
-                <w:rFonts w:ascii="X Mitra" w:hAnsi="X Mitra" w:cs="X Mitra"/>
-                <w:sz w:val="24"/>
-                <w:szCs w:val="24"/>
-                <w:rtl/>
-              </w:rPr>
-            </w:pPr>
-          </w:p>
-          <w:p>
-            <w:pPr>
-              <w:bidi/>
-              <w:cnfStyle w:val="000000000000" w:firstRow="0" w:lastRow="0" w:firstColumn="0" w:lastColumn="0" w:oddVBand="0" w:evenVBand="0" w:oddHBand="0" w:evenHBand="0" w:firstRowFirstColumn="0" w:firstRowLastColumn="0" w:lastRowFirstColumn="0" w:lastRowLastColumn="0"/>
-              <w:rPr>
-                <w:rFonts w:ascii="X Mitra" w:hAnsi="X Mitra" w:cs="X Mitra"/>
-                <w:sz w:val="24"/>
-                <w:szCs w:val="24"/>
-                <w:rtl/>
-              </w:rPr>
-            </w:pPr>
-            <w:r>
-              <w:rPr>
-                <w:rFonts w:ascii="X Mitra" w:hAnsi="X Mitra" w:cs="X Mitra"/>
-                <w:sz w:val="24"/>
-                <w:szCs w:val="24"/>
-                <w:rtl/>
-              </w:rPr>
-              <w:t>مترادف: ندارد.</w:t>
-            </w:r>
-          </w:p>
-          <w:p>
-            <w:pPr>
-              <w:bidi/>
-              <w:cnfStyle w:val="000000000000" w:firstRow="0" w:lastRow="0" w:firstColumn="0" w:lastColumn="0" w:oddVBand="0" w:evenVBand="0" w:oddHBand="0" w:evenHBand="0" w:firstRowFirstColumn="0" w:firstRowLastColumn="0" w:lastRowFirstColumn="0" w:lastRowLastColumn="0"/>
-              <w:rPr>
-                <w:rFonts w:ascii="X Mitra" w:hAnsi="X Mitra" w:cs="X Mitra"/>
-                <w:sz w:val="24"/>
-                <w:szCs w:val="24"/>
-                <w:rtl/>
-              </w:rPr>
-            </w:pPr>
-            <w:r>
-              <w:rPr>
-                <w:rFonts w:ascii="X Mitra" w:hAnsi="X Mitra" w:cs="X Mitra"/>
-                <w:sz w:val="24"/>
-                <w:szCs w:val="24"/>
-                <w:rtl/>
-              </w:rPr>
-              <w:t>هم آوا: ندارد.</w:t>
-            </w:r>
-          </w:p>
-        </w:tc>
-      </w:tr>
-      <w:tr>
-        <w:trPr>
-          <w:cnfStyle w:val="000000100000" w:firstRow="0" w:lastRow="0" w:firstColumn="0" w:lastColumn="0" w:oddVBand="0" w:evenVBand="0" w:oddHBand="1" w:evenHBand="0" w:firstRowFirstColumn="0" w:firstRowLastColumn="0" w:lastRowFirstColumn="0" w:lastRowLastColumn="0"/>
-          <w:trHeight w:val="1422"/>
-        </w:trPr>
-        <w:tc>
-          <w:tcPr>
-            <w:cnfStyle w:val="001000000000" w:firstRow="0" w:lastRow="0" w:firstColumn="1" w:lastColumn="0" w:oddVBand="0" w:evenVBand="0" w:oddHBand="0" w:evenHBand="0" w:firstRowFirstColumn="0" w:firstRowLastColumn="0" w:lastRowFirstColumn="0" w:lastRowLastColumn="0"/>
-            <w:tcW w:w="4788" w:type="dxa"/>
-          </w:tcPr>
-          <w:p>
-            <w:pPr>
-              <w:bidi/>
-              <w:rPr>
-                <w:rFonts w:ascii="X Mitra" w:hAnsi="X Mitra" w:cs="X Mitra"/>
-                <w:b w:val="0"/>
-                <w:bCs w:val="0"/>
-                <w:sz w:val="24"/>
-                <w:szCs w:val="24"/>
-                <w:rtl/>
-              </w:rPr>
-            </w:pPr>
-            <w:r>
-              <w:rPr>
-                <w:rFonts w:ascii="X Mitra" w:hAnsi="X Mitra" w:cs="X Mitra"/>
-                <w:b w:val="0"/>
-                <w:bCs w:val="0"/>
-                <w:sz w:val="24"/>
-                <w:szCs w:val="24"/>
-                <w:rtl/>
-              </w:rPr>
-              <w:t>نظر</w:t>
-            </w:r>
-          </w:p>
-        </w:tc>
-        <w:tc>
-          <w:tcPr>
-            <w:tcW w:w="4788" w:type="dxa"/>
-          </w:tcPr>
-          <w:p>
-            <w:pPr>
-              <w:bidi/>
-              <w:cnfStyle w:val="000000100000" w:firstRow="0" w:lastRow="0" w:firstColumn="0" w:lastColumn="0" w:oddVBand="0" w:evenVBand="0" w:oddHBand="1" w:evenHBand="0" w:firstRowFirstColumn="0" w:firstRowLastColumn="0" w:lastRowFirstColumn="0" w:lastRowLastColumn="0"/>
-              <w:rPr>
-                <w:rFonts w:ascii="X Mitra" w:hAnsi="X Mitra" w:cs="X Mitra"/>
-                <w:sz w:val="24"/>
-                <w:szCs w:val="24"/>
-                <w:rtl/>
-              </w:rPr>
-            </w:pPr>
-            <w:r>
-              <w:rPr>
-                <w:rFonts w:ascii="X Mitra" w:hAnsi="X Mitra" w:cs="X Mitra"/>
-                <w:sz w:val="24"/>
-                <w:szCs w:val="24"/>
-                <w:rtl/>
-              </w:rPr>
-              <w:t>فرم یا متن حاوی نظرات کاربر است.</w:t>
-            </w:r>
-          </w:p>
-          <w:p>
-            <w:pPr>
-              <w:bidi/>
-              <w:cnfStyle w:val="000000100000" w:firstRow="0" w:lastRow="0" w:firstColumn="0" w:lastColumn="0" w:oddVBand="0" w:evenVBand="0" w:oddHBand="1" w:evenHBand="0" w:firstRowFirstColumn="0" w:firstRowLastColumn="0" w:lastRowFirstColumn="0" w:lastRowLastColumn="0"/>
-              <w:rPr>
-                <w:rFonts w:ascii="X Mitra" w:hAnsi="X Mitra" w:cs="X Mitra"/>
-                <w:sz w:val="24"/>
-                <w:szCs w:val="24"/>
-                <w:rtl/>
-              </w:rPr>
-            </w:pPr>
-          </w:p>
-          <w:p>
-            <w:pPr>
-              <w:bidi/>
-              <w:cnfStyle w:val="000000100000" w:firstRow="0" w:lastRow="0" w:firstColumn="0" w:lastColumn="0" w:oddVBand="0" w:evenVBand="0" w:oddHBand="1" w:evenHBand="0" w:firstRowFirstColumn="0" w:firstRowLastColumn="0" w:lastRowFirstColumn="0" w:lastRowLastColumn="0"/>
-              <w:rPr>
-                <w:rFonts w:ascii="X Mitra" w:hAnsi="X Mitra" w:cs="X Mitra"/>
-                <w:sz w:val="24"/>
-                <w:szCs w:val="24"/>
-                <w:rtl/>
-              </w:rPr>
-            </w:pPr>
-            <w:r>
-              <w:rPr>
-                <w:rFonts w:ascii="X Mitra" w:hAnsi="X Mitra" w:cs="X Mitra"/>
-                <w:sz w:val="24"/>
-                <w:szCs w:val="24"/>
-                <w:rtl/>
-              </w:rPr>
-              <w:t>مترادف: ندارد.</w:t>
-            </w:r>
-          </w:p>
-          <w:p>
-            <w:pPr>
-              <w:bidi/>
-              <w:cnfStyle w:val="000000100000" w:firstRow="0" w:lastRow="0" w:firstColumn="0" w:lastColumn="0" w:oddVBand="0" w:evenVBand="0" w:oddHBand="1" w:evenHBand="0" w:firstRowFirstColumn="0" w:firstRowLastColumn="0" w:lastRowFirstColumn="0" w:lastRowLastColumn="0"/>
-              <w:rPr>
-                <w:rFonts w:ascii="X Mitra" w:hAnsi="X Mitra" w:cs="X Mitra"/>
-                <w:sz w:val="24"/>
-                <w:szCs w:val="24"/>
-                <w:rtl/>
-              </w:rPr>
-            </w:pPr>
-            <w:r>
-              <w:rPr>
-                <w:rFonts w:ascii="X Mitra" w:hAnsi="X Mitra" w:cs="X Mitra"/>
-                <w:sz w:val="24"/>
-                <w:szCs w:val="24"/>
-                <w:rtl/>
-              </w:rPr>
-              <w:t>هم آوا: ندارد.</w:t>
-            </w:r>
-          </w:p>
-        </w:tc>
-      </w:tr>
-      <w:tr>
-        <w:trPr>
-          <w:trHeight w:val="279"/>
-        </w:trPr>
-        <w:tc>
-          <w:tcPr>
-            <w:cnfStyle w:val="001000000000" w:firstRow="0" w:lastRow="0" w:firstColumn="1" w:lastColumn="0" w:oddVBand="0" w:evenVBand="0" w:oddHBand="0" w:evenHBand="0" w:firstRowFirstColumn="0" w:firstRowLastColumn="0" w:lastRowFirstColumn="0" w:lastRowLastColumn="0"/>
-            <w:tcW w:w="4788" w:type="dxa"/>
-          </w:tcPr>
-          <w:p>
-            <w:pPr>
-              <w:bidi/>
-              <w:rPr>
                 <w:rFonts w:ascii="X Mitra" w:hAnsi="X Mitra" w:cs="X Mitra" w:hint="cs"/>
                 <w:sz w:val="24"/>
                 <w:szCs w:val="24"/>
                 <w:rtl/>
-                <w:lang w:bidi="fa-IR"/>
-              </w:rPr>
-            </w:pPr>
+              </w:rPr>
+              <w:t>هرکدام از مولفه ها</w:t>
+            </w:r>
             <w:r>
               <w:rPr>
                 <w:rFonts w:ascii="X Mitra" w:hAnsi="X Mitra" w:cs="X Mitra" w:hint="cs"/>
-                <w:b w:val="0"/>
-                <w:bCs w:val="0"/>
-                <w:sz w:val="24"/>
-                <w:szCs w:val="24"/>
-                <w:rtl/>
-                <w:lang w:bidi="fa-IR"/>
-              </w:rPr>
-              <w:t>فیلد</w:t>
-            </w:r>
-          </w:p>
-        </w:tc>
-        <w:tc>
-          <w:tcPr>
-            <w:tcW w:w="4788" w:type="dxa"/>
-          </w:tcPr>
-          <w:p>
-            <w:pPr>
-              <w:bidi/>
-              <w:cnfStyle w:val="000000000000" w:firstRow="0" w:lastRow="0" w:firstColumn="0" w:lastColumn="0" w:oddVBand="0" w:evenVBand="0" w:oddHBand="0" w:evenHBand="0" w:firstRowFirstColumn="0" w:firstRowLastColumn="0" w:lastRowFirstColumn="0" w:lastRowLastColumn="0"/>
+                <w:sz w:val="24"/>
+                <w:szCs w:val="24"/>
+                <w:rtl/>
+              </w:rPr>
+              <w:t xml:space="preserve"> راجع </w:t>
+            </w:r>
+            <w:r>
               <w:rPr>
                 <w:rFonts w:ascii="X Mitra" w:hAnsi="X Mitra" w:cs="X Mitra" w:hint="cs"/>
                 <w:sz w:val="24"/>
                 <w:szCs w:val="24"/>
                 <w:rtl/>
               </w:rPr>
-            </w:pPr>
+              <w:t xml:space="preserve"> به </w:t>
+            </w:r>
             <w:r>
               <w:rPr>
                 <w:rFonts w:ascii="X Mitra" w:hAnsi="X Mitra" w:cs="X Mitra" w:hint="cs"/>
@@ -21478,53 +21028,6 @@
                 <w:szCs w:val="24"/>
                 <w:rtl/>
               </w:rPr>
-              <w:t>هرکدام از مولفه ها</w:t>
-            </w:r>
-            <w:r>
-              <w:rPr>
-                <w:rFonts w:ascii="X Mitra" w:hAnsi="X Mitra" w:cs="X Mitra" w:hint="cs"/>
-                <w:sz w:val="24"/>
-                <w:szCs w:val="24"/>
-                <w:rtl/>
-              </w:rPr>
-              <w:t xml:space="preserve"> </w:t>
-            </w:r>
-            <w:proofErr w:type="gramStart"/>
-            <w:r>
-              <w:rPr>
-                <w:rFonts w:ascii="X Mitra" w:hAnsi="X Mitra" w:cs="X Mitra" w:hint="cs"/>
-                <w:sz w:val="24"/>
-                <w:szCs w:val="24"/>
-                <w:rtl/>
-              </w:rPr>
-              <w:t xml:space="preserve">راجع </w:t>
-            </w:r>
-            <w:r>
-              <w:rPr>
-                <w:rFonts w:ascii="X Mitra" w:hAnsi="X Mitra" w:cs="X Mitra" w:hint="cs"/>
-                <w:sz w:val="24"/>
-                <w:szCs w:val="24"/>
-                <w:rtl/>
-              </w:rPr>
-              <w:t xml:space="preserve"> به</w:t>
-            </w:r>
-            <w:proofErr w:type="gramEnd"/>
-            <w:r>
-              <w:rPr>
-                <w:rFonts w:ascii="X Mitra" w:hAnsi="X Mitra" w:cs="X Mitra" w:hint="cs"/>
-                <w:sz w:val="24"/>
-                <w:szCs w:val="24"/>
-                <w:rtl/>
-              </w:rPr>
-              <w:t xml:space="preserve"> </w:t>
-            </w:r>
-            <w:r>
-              <w:rPr>
-                <w:rFonts w:ascii="X Mitra" w:hAnsi="X Mitra" w:cs="X Mitra" w:hint="cs"/>
-                <w:sz w:val="24"/>
-                <w:szCs w:val="24"/>
-                <w:rtl/>
-              </w:rPr>
               <w:t>موجودیت های سیستم</w:t>
             </w:r>
           </w:p>
@@ -21567,115 +21070,115 @@
       <w:pPr>
         <w:bidi/>
         <w:rPr>
-          <w:rFonts w:ascii="X Mitra" w:hAnsi="X Mitra" w:cs="X Mitra" w:hint="cs"/>
-          <w:sz w:val="24"/>
-          <w:szCs w:val="24"/>
-          <w:rtl/>
-          <w:lang w:bidi="fa-IR"/>
-        </w:rPr>
-      </w:pPr>
-    </w:p>
-    <w:p>
-      <w:pPr>
-        <w:bidi/>
-        <w:rPr>
-          <w:rFonts w:ascii="X Mitra" w:hAnsi="X Mitra" w:cs="X Mitra" w:hint="cs"/>
-          <w:sz w:val="24"/>
-          <w:szCs w:val="24"/>
-          <w:rtl/>
-          <w:lang w:bidi="fa-IR"/>
-        </w:rPr>
-      </w:pPr>
-    </w:p>
-    <w:p>
-      <w:pPr>
-        <w:bidi/>
-        <w:rPr>
-          <w:rFonts w:ascii="X Mitra" w:hAnsi="X Mitra" w:cs="X Mitra" w:hint="cs"/>
-          <w:sz w:val="24"/>
-          <w:szCs w:val="24"/>
-          <w:rtl/>
-          <w:lang w:bidi="fa-IR"/>
-        </w:rPr>
-      </w:pPr>
-    </w:p>
-    <w:p>
-      <w:pPr>
-        <w:bidi/>
-        <w:rPr>
-          <w:rFonts w:ascii="X Mitra" w:hAnsi="X Mitra" w:cs="X Mitra" w:hint="cs"/>
-          <w:sz w:val="24"/>
-          <w:szCs w:val="24"/>
-          <w:rtl/>
-          <w:lang w:bidi="fa-IR"/>
-        </w:rPr>
-      </w:pPr>
-    </w:p>
-    <w:p>
-      <w:pPr>
-        <w:bidi/>
-        <w:rPr>
-          <w:rFonts w:ascii="X Mitra" w:hAnsi="X Mitra" w:cs="X Mitra" w:hint="cs"/>
-          <w:sz w:val="24"/>
-          <w:szCs w:val="24"/>
-          <w:rtl/>
-          <w:lang w:bidi="fa-IR"/>
-        </w:rPr>
-      </w:pPr>
-    </w:p>
-    <w:p>
-      <w:pPr>
-        <w:bidi/>
-        <w:rPr>
-          <w:rFonts w:ascii="X Mitra" w:hAnsi="X Mitra" w:cs="X Mitra" w:hint="cs"/>
-          <w:sz w:val="24"/>
-          <w:szCs w:val="24"/>
-          <w:rtl/>
-          <w:lang w:bidi="fa-IR"/>
-        </w:rPr>
-      </w:pPr>
-    </w:p>
-    <w:p>
-      <w:pPr>
-        <w:bidi/>
-        <w:rPr>
-          <w:rFonts w:ascii="X Mitra" w:hAnsi="X Mitra" w:cs="X Mitra" w:hint="cs"/>
-          <w:sz w:val="24"/>
-          <w:szCs w:val="24"/>
-          <w:rtl/>
-          <w:lang w:bidi="fa-IR"/>
-        </w:rPr>
-      </w:pPr>
-    </w:p>
-    <w:p>
-      <w:pPr>
-        <w:bidi/>
-        <w:rPr>
-          <w:rFonts w:ascii="X Mitra" w:hAnsi="X Mitra" w:cs="X Mitra" w:hint="cs"/>
-          <w:sz w:val="24"/>
-          <w:szCs w:val="24"/>
-          <w:rtl/>
-          <w:lang w:bidi="fa-IR"/>
-        </w:rPr>
-      </w:pPr>
-    </w:p>
-    <w:p>
-      <w:pPr>
-        <w:bidi/>
-        <w:rPr>
-          <w:rFonts w:ascii="X Mitra" w:hAnsi="X Mitra" w:cs="X Mitra" w:hint="cs"/>
-          <w:sz w:val="24"/>
-          <w:szCs w:val="24"/>
-          <w:rtl/>
-          <w:lang w:bidi="fa-IR"/>
-        </w:rPr>
-      </w:pPr>
-    </w:p>
-    <w:p>
-      <w:pPr>
-        <w:bidi/>
-        <w:rPr>
-          <w:rFonts w:ascii="X Mitra" w:hAnsi="X Mitra" w:cs="X Mitra" w:hint="cs"/>
+          <w:rFonts w:ascii="X Mitra" w:hAnsi="X Mitra" w:cs="X Mitra"/>
+          <w:sz w:val="24"/>
+          <w:szCs w:val="24"/>
+          <w:rtl/>
+          <w:lang w:bidi="fa-IR"/>
+        </w:rPr>
+      </w:pPr>
+    </w:p>
+    <w:p>
+      <w:pPr>
+        <w:bidi/>
+        <w:rPr>
+          <w:rFonts w:ascii="X Mitra" w:hAnsi="X Mitra" w:cs="X Mitra"/>
+          <w:sz w:val="24"/>
+          <w:szCs w:val="24"/>
+          <w:rtl/>
+          <w:lang w:bidi="fa-IR"/>
+        </w:rPr>
+      </w:pPr>
+    </w:p>
+    <w:p>
+      <w:pPr>
+        <w:bidi/>
+        <w:rPr>
+          <w:rFonts w:ascii="X Mitra" w:hAnsi="X Mitra" w:cs="X Mitra"/>
+          <w:sz w:val="24"/>
+          <w:szCs w:val="24"/>
+          <w:rtl/>
+          <w:lang w:bidi="fa-IR"/>
+        </w:rPr>
+      </w:pPr>
+    </w:p>
+    <w:p>
+      <w:pPr>
+        <w:bidi/>
+        <w:rPr>
+          <w:rFonts w:ascii="X Mitra" w:hAnsi="X Mitra" w:cs="X Mitra"/>
+          <w:sz w:val="24"/>
+          <w:szCs w:val="24"/>
+          <w:rtl/>
+          <w:lang w:bidi="fa-IR"/>
+        </w:rPr>
+      </w:pPr>
+    </w:p>
+    <w:p>
+      <w:pPr>
+        <w:bidi/>
+        <w:rPr>
+          <w:rFonts w:ascii="X Mitra" w:hAnsi="X Mitra" w:cs="X Mitra"/>
+          <w:sz w:val="24"/>
+          <w:szCs w:val="24"/>
+          <w:rtl/>
+          <w:lang w:bidi="fa-IR"/>
+        </w:rPr>
+      </w:pPr>
+    </w:p>
+    <w:p>
+      <w:pPr>
+        <w:bidi/>
+        <w:rPr>
+          <w:rFonts w:ascii="X Mitra" w:hAnsi="X Mitra" w:cs="X Mitra"/>
+          <w:sz w:val="24"/>
+          <w:szCs w:val="24"/>
+          <w:rtl/>
+          <w:lang w:bidi="fa-IR"/>
+        </w:rPr>
+      </w:pPr>
+    </w:p>
+    <w:p>
+      <w:pPr>
+        <w:bidi/>
+        <w:rPr>
+          <w:rFonts w:ascii="X Mitra" w:hAnsi="X Mitra" w:cs="X Mitra"/>
+          <w:sz w:val="24"/>
+          <w:szCs w:val="24"/>
+          <w:rtl/>
+          <w:lang w:bidi="fa-IR"/>
+        </w:rPr>
+      </w:pPr>
+    </w:p>
+    <w:p>
+      <w:pPr>
+        <w:bidi/>
+        <w:rPr>
+          <w:rFonts w:ascii="X Mitra" w:hAnsi="X Mitra" w:cs="X Mitra"/>
+          <w:sz w:val="24"/>
+          <w:szCs w:val="24"/>
+          <w:rtl/>
+          <w:lang w:bidi="fa-IR"/>
+        </w:rPr>
+      </w:pPr>
+    </w:p>
+    <w:p>
+      <w:pPr>
+        <w:bidi/>
+        <w:rPr>
+          <w:rFonts w:ascii="X Mitra" w:hAnsi="X Mitra" w:cs="X Mitra"/>
+          <w:sz w:val="24"/>
+          <w:szCs w:val="24"/>
+          <w:rtl/>
+          <w:lang w:bidi="fa-IR"/>
+        </w:rPr>
+      </w:pPr>
+    </w:p>
+    <w:p>
+      <w:pPr>
+        <w:bidi/>
+        <w:rPr>
+          <w:rFonts w:ascii="X Mitra" w:hAnsi="X Mitra" w:cs="X Mitra"/>
           <w:sz w:val="24"/>
           <w:szCs w:val="24"/>
           <w:rtl/>
@@ -22716,19 +22219,19 @@
       <w:pPr>
         <w:bidi/>
         <w:rPr>
-          <w:rFonts w:ascii="X Mitra" w:hAnsi="X Mitra" w:cs="X Mitra" w:hint="cs"/>
-          <w:sz w:val="24"/>
-          <w:szCs w:val="24"/>
-          <w:rtl/>
-          <w:lang w:bidi="fa-IR"/>
-        </w:rPr>
-      </w:pPr>
-    </w:p>
-    <w:p>
-      <w:pPr>
-        <w:bidi/>
-        <w:rPr>
-          <w:rFonts w:ascii="X Mitra" w:hAnsi="X Mitra" w:cs="X Mitra" w:hint="cs"/>
+          <w:rFonts w:ascii="X Mitra" w:hAnsi="X Mitra" w:cs="X Mitra"/>
+          <w:sz w:val="24"/>
+          <w:szCs w:val="24"/>
+          <w:rtl/>
+          <w:lang w:bidi="fa-IR"/>
+        </w:rPr>
+      </w:pPr>
+    </w:p>
+    <w:p>
+      <w:pPr>
+        <w:bidi/>
+        <w:rPr>
+          <w:rFonts w:ascii="X Mitra" w:hAnsi="X Mitra" w:cs="X Mitra"/>
           <w:sz w:val="24"/>
           <w:szCs w:val="24"/>
           <w:rtl/>
@@ -23155,31 +22658,31 @@
       <w:pPr>
         <w:bidi/>
         <w:rPr>
-          <w:rFonts w:ascii="X Mitra" w:hAnsi="X Mitra" w:cs="X Mitra" w:hint="cs"/>
-          <w:sz w:val="24"/>
-          <w:szCs w:val="24"/>
-          <w:rtl/>
-          <w:lang w:bidi="fa-IR"/>
-        </w:rPr>
-      </w:pPr>
-    </w:p>
-    <w:p>
-      <w:pPr>
-        <w:bidi/>
-        <w:rPr>
-          <w:rFonts w:ascii="X Mitra" w:hAnsi="X Mitra" w:cs="X Mitra" w:hint="cs"/>
-          <w:sz w:val="24"/>
-          <w:szCs w:val="24"/>
-          <w:rtl/>
-          <w:lang w:bidi="fa-IR"/>
-        </w:rPr>
-      </w:pPr>
-    </w:p>
-    <w:p>
-      <w:pPr>
-        <w:bidi/>
-        <w:rPr>
-          <w:rFonts w:ascii="X Mitra" w:hAnsi="X Mitra" w:cs="X Mitra" w:hint="cs"/>
+          <w:rFonts w:ascii="X Mitra" w:hAnsi="X Mitra" w:cs="X Mitra"/>
+          <w:sz w:val="24"/>
+          <w:szCs w:val="24"/>
+          <w:rtl/>
+          <w:lang w:bidi="fa-IR"/>
+        </w:rPr>
+      </w:pPr>
+    </w:p>
+    <w:p>
+      <w:pPr>
+        <w:bidi/>
+        <w:rPr>
+          <w:rFonts w:ascii="X Mitra" w:hAnsi="X Mitra" w:cs="X Mitra"/>
+          <w:sz w:val="24"/>
+          <w:szCs w:val="24"/>
+          <w:rtl/>
+          <w:lang w:bidi="fa-IR"/>
+        </w:rPr>
+      </w:pPr>
+    </w:p>
+    <w:p>
+      <w:pPr>
+        <w:bidi/>
+        <w:rPr>
+          <w:rFonts w:ascii="X Mitra" w:hAnsi="X Mitra" w:cs="X Mitra"/>
           <w:sz w:val="24"/>
           <w:szCs w:val="24"/>
           <w:rtl/>
@@ -23371,19 +22874,8 @@
                 <w:szCs w:val="24"/>
                 <w:rtl/>
               </w:rPr>
-              <w:t xml:space="preserve">1 </w:t>
-            </w:r>
-            <w:proofErr w:type="gramStart"/>
-            <w:r>
-              <w:rPr>
-                <w:rFonts w:ascii="X Mitra" w:hAnsi="X Mitra" w:cs="X Mitra"/>
-                <w:sz w:val="24"/>
-                <w:szCs w:val="24"/>
-                <w:rtl/>
-              </w:rPr>
-              <w:t>ساعت</w:t>
-            </w:r>
-            <w:proofErr w:type="gramEnd"/>
+              <w:t>1 ساعت</w:t>
+            </w:r>
           </w:p>
         </w:tc>
         <w:tc>
@@ -23459,19 +22951,8 @@
                 <w:szCs w:val="24"/>
                 <w:rtl/>
               </w:rPr>
-              <w:t xml:space="preserve">نیم </w:t>
-            </w:r>
-            <w:proofErr w:type="gramStart"/>
-            <w:r>
-              <w:rPr>
-                <w:rFonts w:ascii="X Mitra" w:hAnsi="X Mitra" w:cs="X Mitra"/>
-                <w:sz w:val="24"/>
-                <w:szCs w:val="24"/>
-                <w:rtl/>
-              </w:rPr>
-              <w:t>ساعت</w:t>
-            </w:r>
-            <w:proofErr w:type="gramEnd"/>
+              <w:t>نیم ساعت</w:t>
+            </w:r>
           </w:p>
         </w:tc>
         <w:tc>
@@ -23553,19 +23034,8 @@
                 <w:szCs w:val="24"/>
                 <w:rtl/>
               </w:rPr>
-              <w:t xml:space="preserve">4 </w:t>
-            </w:r>
-            <w:proofErr w:type="gramStart"/>
-            <w:r>
-              <w:rPr>
-                <w:rFonts w:ascii="X Mitra" w:hAnsi="X Mitra" w:cs="X Mitra"/>
-                <w:sz w:val="24"/>
-                <w:szCs w:val="24"/>
-                <w:rtl/>
-              </w:rPr>
-              <w:t>ساعت</w:t>
-            </w:r>
-            <w:proofErr w:type="gramEnd"/>
+              <w:t>4 ساعت</w:t>
+            </w:r>
           </w:p>
         </w:tc>
         <w:tc>
@@ -23589,27 +23059,7 @@
                 <w:szCs w:val="24"/>
                 <w:rtl/>
               </w:rPr>
-              <w:t xml:space="preserve">نمودار موارد کاربرد سفارش </w:t>
-            </w:r>
-            <w:proofErr w:type="gramStart"/>
-            <w:r>
-              <w:rPr>
-                <w:rFonts w:ascii="X Mitra" w:hAnsi="X Mitra" w:cs="X Mitra"/>
-                <w:sz w:val="24"/>
-                <w:szCs w:val="24"/>
-                <w:rtl/>
-              </w:rPr>
-              <w:t>و تامین</w:t>
-            </w:r>
-            <w:proofErr w:type="gramEnd"/>
-            <w:r>
-              <w:rPr>
-                <w:rFonts w:ascii="X Mitra" w:hAnsi="X Mitra" w:cs="X Mitra"/>
-                <w:sz w:val="24"/>
-                <w:szCs w:val="24"/>
-                <w:rtl/>
-              </w:rPr>
-              <w:t xml:space="preserve"> ومشخصات</w:t>
+              <w:t>نمودار موارد کاربرد سفارش و تامین ومشخصات</w:t>
             </w:r>
           </w:p>
         </w:tc>
@@ -23662,19 +23112,8 @@
                 <w:szCs w:val="24"/>
                 <w:rtl/>
               </w:rPr>
-              <w:t xml:space="preserve">3 </w:t>
-            </w:r>
-            <w:proofErr w:type="gramStart"/>
-            <w:r>
-              <w:rPr>
-                <w:rFonts w:ascii="X Mitra" w:hAnsi="X Mitra" w:cs="X Mitra"/>
-                <w:sz w:val="24"/>
-                <w:szCs w:val="24"/>
-                <w:rtl/>
-              </w:rPr>
-              <w:t>ساعت</w:t>
-            </w:r>
-            <w:proofErr w:type="gramEnd"/>
+              <w:t>3 ساعت</w:t>
+            </w:r>
           </w:p>
         </w:tc>
         <w:tc>
@@ -23753,19 +23192,8 @@
                 <w:szCs w:val="24"/>
                 <w:rtl/>
               </w:rPr>
-              <w:t xml:space="preserve">2 </w:t>
-            </w:r>
-            <w:proofErr w:type="gramStart"/>
-            <w:r>
-              <w:rPr>
-                <w:rFonts w:ascii="X Mitra" w:hAnsi="X Mitra" w:cs="X Mitra"/>
-                <w:sz w:val="24"/>
-                <w:szCs w:val="24"/>
-                <w:rtl/>
-              </w:rPr>
-              <w:t>ساعت</w:t>
-            </w:r>
-            <w:proofErr w:type="gramEnd"/>
+              <w:t>2 ساعت</w:t>
+            </w:r>
           </w:p>
         </w:tc>
         <w:tc>
@@ -23841,19 +23269,8 @@
                 <w:szCs w:val="24"/>
                 <w:rtl/>
               </w:rPr>
-              <w:t xml:space="preserve">3 </w:t>
-            </w:r>
-            <w:proofErr w:type="gramStart"/>
-            <w:r>
-              <w:rPr>
-                <w:rFonts w:ascii="X Mitra" w:hAnsi="X Mitra" w:cs="X Mitra"/>
-                <w:sz w:val="24"/>
-                <w:szCs w:val="24"/>
-                <w:rtl/>
-              </w:rPr>
-              <w:t>ساعت</w:t>
-            </w:r>
-            <w:proofErr w:type="gramEnd"/>
+              <w:t>3 ساعت</w:t>
+            </w:r>
           </w:p>
         </w:tc>
         <w:tc>
@@ -23953,19 +23370,8 @@
                 <w:szCs w:val="24"/>
                 <w:rtl/>
               </w:rPr>
-              <w:t xml:space="preserve">2 </w:t>
-            </w:r>
-            <w:proofErr w:type="gramStart"/>
-            <w:r>
-              <w:rPr>
-                <w:rFonts w:ascii="X Mitra" w:hAnsi="X Mitra" w:cs="X Mitra"/>
-                <w:sz w:val="24"/>
-                <w:szCs w:val="24"/>
-                <w:rtl/>
-              </w:rPr>
-              <w:t>ساعت</w:t>
-            </w:r>
-            <w:proofErr w:type="gramEnd"/>
+              <w:t>2 ساعت</w:t>
+            </w:r>
           </w:p>
         </w:tc>
         <w:tc>
@@ -24043,19 +23449,8 @@
                 <w:szCs w:val="24"/>
                 <w:rtl/>
               </w:rPr>
-              <w:t xml:space="preserve">4 </w:t>
-            </w:r>
-            <w:proofErr w:type="gramStart"/>
-            <w:r>
-              <w:rPr>
-                <w:rFonts w:ascii="X Mitra" w:hAnsi="X Mitra" w:cs="X Mitra"/>
-                <w:sz w:val="24"/>
-                <w:szCs w:val="24"/>
-                <w:rtl/>
-              </w:rPr>
-              <w:t>ساعت</w:t>
-            </w:r>
-            <w:proofErr w:type="gramEnd"/>
+              <w:t>4 ساعت</w:t>
+            </w:r>
           </w:p>
         </w:tc>
         <w:tc>
@@ -24135,19 +23530,8 @@
                 <w:szCs w:val="24"/>
                 <w:rtl/>
               </w:rPr>
-              <w:t xml:space="preserve">1 </w:t>
-            </w:r>
-            <w:proofErr w:type="gramStart"/>
-            <w:r>
-              <w:rPr>
-                <w:rFonts w:ascii="X Mitra" w:hAnsi="X Mitra" w:cs="X Mitra"/>
-                <w:sz w:val="24"/>
-                <w:szCs w:val="24"/>
-                <w:rtl/>
-              </w:rPr>
-              <w:t>ساعت</w:t>
-            </w:r>
-            <w:proofErr w:type="gramEnd"/>
+              <w:t>1 ساعت</w:t>
+            </w:r>
           </w:p>
         </w:tc>
         <w:tc>
@@ -24365,7 +23749,7 @@
         <w:noProof/>
         <w:rtl/>
       </w:rPr>
-      <w:t>1</w:t>
+      <w:t>23</w:t>
     </w:r>
     <w:r>
       <w:rPr>
@@ -27207,7 +26591,7 @@
 </file>
 
 <file path=customXml/itemProps1.xml><?xml version="1.0" encoding="utf-8"?>
-<ds:datastoreItem xmlns:ds="http://schemas.openxmlformats.org/officeDocument/2006/customXml" ds:itemID="{ACFB3FB9-DCB5-A941-8F10-F27CF6B63659}">
+<ds:datastoreItem xmlns:ds="http://schemas.openxmlformats.org/officeDocument/2006/customXml" ds:itemID="{F436F15A-6A41-D542-A7AB-708978BC961F}">
   <ds:schemaRefs>
     <ds:schemaRef ds:uri="http://schemas.openxmlformats.org/officeDocument/2006/bibliography"/>
   </ds:schemaRefs>

</xml_diff>